<commit_message>
ahi modifique la introduccion
</commit_message>
<xml_diff>
--- a/intro/tio.docx
+++ b/intro/tio.docx
@@ -3,73 +3,171 @@
 <w:document xmlns:wpc="http://schemas.microsoft.com/office/word/2010/wordprocessingCanvas" xmlns:mc="http://schemas.openxmlformats.org/markup-compatibility/2006" xmlns:o="urn:schemas-microsoft-com:office:office" xmlns:r="http://schemas.openxmlformats.org/officeDocument/2006/relationships" xmlns:m="http://schemas.openxmlformats.org/officeDocument/2006/math" xmlns:v="urn:schemas-microsoft-com:vml" xmlns:wp14="http://schemas.microsoft.com/office/word/2010/wordprocessingDrawing" xmlns:wp="http://schemas.openxmlformats.org/drawingml/2006/wordprocessingDrawing" xmlns:w10="urn:schemas-microsoft-com:office:word" xmlns:w="http://schemas.openxmlformats.org/wordprocessingml/2006/main" xmlns:w14="http://schemas.microsoft.com/office/word/2010/wordml" xmlns:w15="http://schemas.microsoft.com/office/word/2012/wordml" xmlns:wpg="http://schemas.microsoft.com/office/word/2010/wordprocessingGroup" xmlns:wpi="http://schemas.microsoft.com/office/word/2010/wordprocessingInk" xmlns:wne="http://schemas.microsoft.com/office/word/2006/wordml" xmlns:wps="http://schemas.microsoft.com/office/word/2010/wordprocessingShape" mc:Ignorable="w14 w15 wp14">
   <w:body>
     <w:p>
-      <w:r>
-        <w:rPr>
-          <w:rFonts w:ascii="Arial" w:hAnsi="Arial" w:cs="Arial"/>
-          <w:color w:val="4E443C"/>
-          <w:sz w:val="21"/>
-          <w:szCs w:val="21"/>
-          <w:shd w:val="clear" w:color="auto" w:fill="FCFCFA"/>
-        </w:rPr>
-        <w:t>También hay varias maneras de instalar Git en Windows. La forma más oficial está disponible para ser descargada en el sitio web de Git. Solo tienes que visitar </w:t>
-      </w:r>
-      <w:hyperlink r:id="rId4" w:history="1">
-        <w:r>
-          <w:rPr>
-            <w:rStyle w:val="Hipervnculo"/>
-            <w:rFonts w:ascii="Arial" w:hAnsi="Arial" w:cs="Arial"/>
-            <w:color w:val="0388A6"/>
-            <w:sz w:val="21"/>
-            <w:szCs w:val="21"/>
-            <w:u w:val="none"/>
-            <w:shd w:val="clear" w:color="auto" w:fill="FCFCFA"/>
-          </w:rPr>
-          <w:t>http://git-scm.com/download/win</w:t>
-        </w:r>
-      </w:hyperlink>
-      <w:r>
-        <w:rPr>
-          <w:rFonts w:ascii="Arial" w:hAnsi="Arial" w:cs="Arial"/>
-          <w:color w:val="4E443C"/>
-          <w:sz w:val="21"/>
-          <w:szCs w:val="21"/>
-          <w:shd w:val="clear" w:color="auto" w:fill="FCFCFA"/>
-        </w:rPr>
-        <w:t> y la descarga empezará automáticamente. Fíjate que éste es un proyecto conocido como Git para Windows (también llamado msysGit), el cual es diferente de Git. Para más información acerca de este proyecto visita </w:t>
-      </w:r>
-      <w:hyperlink r:id="rId5" w:history="1">
-        <w:r>
-          <w:rPr>
-            <w:rStyle w:val="Hipervnculo"/>
-            <w:rFonts w:ascii="Arial" w:hAnsi="Arial" w:cs="Arial"/>
-            <w:color w:val="0388A6"/>
-            <w:sz w:val="21"/>
-            <w:szCs w:val="21"/>
-            <w:u w:val="none"/>
-            <w:shd w:val="clear" w:color="auto" w:fill="FCFCFA"/>
-          </w:rPr>
-          <w:t>http://msysgit.github.io/</w:t>
-        </w:r>
-      </w:hyperlink>
-      <w:r>
-        <w:rPr>
-          <w:rFonts w:ascii="Arial" w:hAnsi="Arial" w:cs="Arial"/>
-          <w:color w:val="4E443C"/>
-          <w:sz w:val="21"/>
-          <w:szCs w:val="21"/>
-          <w:shd w:val="clear" w:color="auto" w:fill="FCFCFA"/>
-        </w:rPr>
-        <w:t>.</w:t>
-      </w:r>
-      <w:r>
-        <w:rPr>
-          <w:rFonts w:ascii="Arial" w:hAnsi="Arial" w:cs="Arial"/>
-          <w:color w:val="4E443C"/>
-          <w:sz w:val="21"/>
-          <w:szCs w:val="21"/>
-          <w:shd w:val="clear" w:color="auto" w:fill="FCFCFA"/>
-        </w:rPr>
-        <w:t xml:space="preserve"> Ari se la come</w:t>
+      <w:proofErr w:type="spellStart"/>
+      <w:r>
+        <w:t>Git</w:t>
+      </w:r>
+      <w:proofErr w:type="spellEnd"/>
+      <w:r>
+        <w:t xml:space="preserve"> es un software de control de versiones diseñado por </w:t>
+      </w:r>
+      <w:proofErr w:type="spellStart"/>
+      <w:r>
+        <w:t>Linus</w:t>
+      </w:r>
+      <w:proofErr w:type="spellEnd"/>
+      <w:r>
+        <w:t xml:space="preserve"> </w:t>
+      </w:r>
+      <w:proofErr w:type="spellStart"/>
+      <w:r>
+        <w:t>Torvalds</w:t>
+      </w:r>
+      <w:proofErr w:type="spellEnd"/>
+      <w:r>
+        <w:t xml:space="preserve">, pensando en la eficiencia y la confiabilidad del mantenimiento de versiones de aplicaciones cuando éstas tienen un gran número de archivos de código fuente. A diferencia de otros softwares de control o versión control </w:t>
+      </w:r>
+      <w:proofErr w:type="spellStart"/>
+      <w:r>
+        <w:t>systems</w:t>
+      </w:r>
+      <w:proofErr w:type="spellEnd"/>
+      <w:r>
+        <w:t xml:space="preserve"> (</w:t>
+      </w:r>
+      <w:proofErr w:type="spellStart"/>
+      <w:r>
+        <w:t>VCSs</w:t>
+      </w:r>
+      <w:proofErr w:type="spellEnd"/>
+      <w:r>
+        <w:t xml:space="preserve">), </w:t>
+      </w:r>
+      <w:proofErr w:type="spellStart"/>
+      <w:r>
+        <w:t>Git</w:t>
+      </w:r>
+      <w:proofErr w:type="spellEnd"/>
+      <w:r>
+        <w:t xml:space="preserve">  modela sus datos más como un conjunto de instantáneas de un mini sistema de archivos. Cada vez que confirmas un cambio, o guardas el estado de tu proyecto en </w:t>
+      </w:r>
+      <w:proofErr w:type="spellStart"/>
+      <w:r>
+        <w:t>Git</w:t>
+      </w:r>
+      <w:proofErr w:type="spellEnd"/>
+      <w:r>
+        <w:t>, él básicamente hace una foto del aspecto de todos tus archivos en ese momento, y guarda una referencia a esa instantánea.</w:t>
+      </w:r>
+    </w:p>
+    <w:p>
+      <w:proofErr w:type="spellStart"/>
+      <w:r>
+        <w:t>GitHub</w:t>
+      </w:r>
+      <w:proofErr w:type="spellEnd"/>
+      <w:r>
+        <w:t xml:space="preserve"> es una plataforma de desarrollo colaborativo de software para alojar proyectos utilizando el sistema de control de versiones </w:t>
+      </w:r>
+      <w:proofErr w:type="spellStart"/>
+      <w:r>
+        <w:t>Git</w:t>
+      </w:r>
+      <w:proofErr w:type="spellEnd"/>
+      <w:proofErr w:type="gramStart"/>
+      <w:r>
+        <w:t>..</w:t>
+      </w:r>
+      <w:proofErr w:type="gramEnd"/>
+      <w:r>
+        <w:t xml:space="preserve"> El código se almacena de forma pública, aunque también se puede hacer de forma privada, creando una cuenta de pago.</w:t>
+      </w:r>
+    </w:p>
+    <w:p>
+      <w:r>
+        <w:t xml:space="preserve">Para entender mejor la diferencia entre </w:t>
+      </w:r>
+      <w:proofErr w:type="spellStart"/>
+      <w:r>
+        <w:t>git</w:t>
+      </w:r>
+      <w:proofErr w:type="spellEnd"/>
+      <w:r>
+        <w:t xml:space="preserve"> y </w:t>
+      </w:r>
+      <w:proofErr w:type="spellStart"/>
+      <w:r>
+        <w:t>github</w:t>
+      </w:r>
+      <w:proofErr w:type="spellEnd"/>
+      <w:r>
+        <w:t xml:space="preserve"> ponemos un ejemplo:</w:t>
+      </w:r>
+    </w:p>
+    <w:p>
+      <w:r>
+        <w:t xml:space="preserve">En el caso del </w:t>
+      </w:r>
+      <w:proofErr w:type="spellStart"/>
+      <w:r>
+        <w:t>word</w:t>
+      </w:r>
+      <w:proofErr w:type="spellEnd"/>
+      <w:r>
+        <w:t xml:space="preserve"> </w:t>
+      </w:r>
+      <w:proofErr w:type="spellStart"/>
+      <w:r>
+        <w:t>git</w:t>
+      </w:r>
+      <w:proofErr w:type="spellEnd"/>
+      <w:r>
+        <w:t xml:space="preserve"> sería un </w:t>
+      </w:r>
+      <w:proofErr w:type="spellStart"/>
+      <w:r>
+        <w:t>word</w:t>
+      </w:r>
+      <w:proofErr w:type="spellEnd"/>
+      <w:r>
+        <w:t xml:space="preserve"> local </w:t>
+      </w:r>
+      <w:proofErr w:type="spellStart"/>
+      <w:r>
+        <w:t>osea</w:t>
+      </w:r>
+      <w:proofErr w:type="spellEnd"/>
+      <w:r>
+        <w:t xml:space="preserve"> que no se puede compartir, y </w:t>
+      </w:r>
+      <w:proofErr w:type="spellStart"/>
+      <w:r>
+        <w:t>git</w:t>
+      </w:r>
+      <w:proofErr w:type="spellEnd"/>
+      <w:r>
+        <w:t xml:space="preserve"> </w:t>
+      </w:r>
+      <w:proofErr w:type="spellStart"/>
+      <w:r>
+        <w:t>hub</w:t>
+      </w:r>
+      <w:proofErr w:type="spellEnd"/>
+      <w:r>
+        <w:t xml:space="preserve"> tomaría el lugar de </w:t>
+      </w:r>
+      <w:proofErr w:type="spellStart"/>
+      <w:r>
+        <w:t>word</w:t>
+      </w:r>
+      <w:proofErr w:type="spellEnd"/>
+      <w:r>
+        <w:t xml:space="preserve"> online donde se puede compartir con otro usuarios.</w:t>
+      </w:r>
+    </w:p>
+    <w:p>
+      <w:r>
+        <w:tab/>
       </w:r>
       <w:bookmarkStart w:id="0" w:name="_GoBack"/>
       <w:bookmarkEnd w:id="0"/>

</xml_diff>

<commit_message>
ahi puse el link
</commit_message>
<xml_diff>
--- a/intro/tio.docx
+++ b/intro/tio.docx
@@ -3,6 +3,11 @@
 <w:document xmlns:wpc="http://schemas.microsoft.com/office/word/2010/wordprocessingCanvas" xmlns:mc="http://schemas.openxmlformats.org/markup-compatibility/2006" xmlns:o="urn:schemas-microsoft-com:office:office" xmlns:r="http://schemas.openxmlformats.org/officeDocument/2006/relationships" xmlns:m="http://schemas.openxmlformats.org/officeDocument/2006/math" xmlns:v="urn:schemas-microsoft-com:vml" xmlns:wp14="http://schemas.microsoft.com/office/word/2010/wordprocessingDrawing" xmlns:wp="http://schemas.openxmlformats.org/drawingml/2006/wordprocessingDrawing" xmlns:w10="urn:schemas-microsoft-com:office:word" xmlns:w="http://schemas.openxmlformats.org/wordprocessingml/2006/main" xmlns:w14="http://schemas.microsoft.com/office/word/2010/wordml" xmlns:w15="http://schemas.microsoft.com/office/word/2012/wordml" xmlns:wpg="http://schemas.microsoft.com/office/word/2010/wordprocessingGroup" xmlns:wpi="http://schemas.microsoft.com/office/word/2010/wordprocessingInk" xmlns:wne="http://schemas.microsoft.com/office/word/2006/wordml" xmlns:wps="http://schemas.microsoft.com/office/word/2010/wordprocessingShape" mc:Ignorable="w14 w15 wp14">
   <w:body>
     <w:p>
+      <w:pPr>
+        <w:tabs>
+          <w:tab w:val="left" w:pos="8080"/>
+        </w:tabs>
+      </w:pPr>
       <w:proofErr w:type="spellStart"/>
       <w:r>
         <w:t>Git</w:t>
@@ -108,11 +113,9 @@
       <w:r>
         <w:t xml:space="preserve">En el caso del </w:t>
       </w:r>
-      <w:proofErr w:type="spellStart"/>
-      <w:r>
-        <w:t>word</w:t>
-      </w:r>
-      <w:proofErr w:type="spellEnd"/>
+      <w:r>
+        <w:t>Word</w:t>
+      </w:r>
       <w:r>
         <w:t xml:space="preserve"> </w:t>
       </w:r>
@@ -124,11 +127,9 @@
       <w:r>
         <w:t xml:space="preserve"> sería un </w:t>
       </w:r>
-      <w:proofErr w:type="spellStart"/>
-      <w:r>
-        <w:t>word</w:t>
-      </w:r>
-      <w:proofErr w:type="spellEnd"/>
+      <w:r>
+        <w:t>Word</w:t>
+      </w:r>
       <w:r>
         <w:t xml:space="preserve"> local </w:t>
       </w:r>
@@ -138,17 +139,15 @@
       </w:r>
       <w:proofErr w:type="spellEnd"/>
       <w:r>
-        <w:t xml:space="preserve"> que no se puede compartir, y </w:t>
+        <w:t xml:space="preserve"> q</w:t>
+      </w:r>
+      <w:r>
+        <w:t xml:space="preserve">ue no se puede compartir, y </w:t>
       </w:r>
       <w:proofErr w:type="spellStart"/>
       <w:r>
         <w:t>git</w:t>
       </w:r>
-      <w:proofErr w:type="spellEnd"/>
-      <w:r>
-        <w:t xml:space="preserve"> </w:t>
-      </w:r>
-      <w:proofErr w:type="spellStart"/>
       <w:r>
         <w:t>hub</w:t>
       </w:r>
@@ -156,15 +155,40 @@
       <w:r>
         <w:t xml:space="preserve"> tomaría el lugar de </w:t>
       </w:r>
-      <w:proofErr w:type="spellStart"/>
-      <w:r>
-        <w:t>word</w:t>
-      </w:r>
-      <w:proofErr w:type="spellEnd"/>
+      <w:r>
+        <w:t>Word</w:t>
+      </w:r>
       <w:r>
         <w:t xml:space="preserve"> online donde se puede compartir con otro usuarios.</w:t>
       </w:r>
     </w:p>
+    <w:p>
+      <w:r>
+        <w:t xml:space="preserve">Lo primero que tenemos que realizar para comenzar a usar </w:t>
+      </w:r>
+      <w:proofErr w:type="spellStart"/>
+      <w:r>
+        <w:t>git</w:t>
+      </w:r>
+      <w:proofErr w:type="spellEnd"/>
+      <w:r>
+        <w:t xml:space="preserve"> y  </w:t>
+      </w:r>
+      <w:proofErr w:type="spellStart"/>
+      <w:r>
+        <w:t>github</w:t>
+      </w:r>
+      <w:proofErr w:type="spellEnd"/>
+      <w:r>
+        <w:t xml:space="preserve"> es descargarlo en el siguiente link:</w:t>
+      </w:r>
+    </w:p>
+    <w:p>
+      <w:r>
+        <w:t>https://git-scm.com/</w:t>
+      </w:r>
+    </w:p>
+    <w:p/>
     <w:p>
       <w:r>
         <w:tab/>

</xml_diff>

<commit_message>
soy arie el masca
</commit_message>
<xml_diff>
--- a/intro/tio.docx
+++ b/intro/tio.docx
@@ -25,7 +25,15 @@
       </w:r>
       <w:proofErr w:type="spellEnd"/>
       <w:r>
-        <w:t xml:space="preserve">, pensando en la eficiencia y la confiabilidad del mantenimiento de versiones de aplicaciones cuando éstas tienen un gran número de archivos de código fuente. A diferencia de otros softwares de control o versión control </w:t>
+        <w:t xml:space="preserve">, pensando en la eficiencia y la confiabilidad del mantenimiento de versiones de aplicaciones cuando éstas tienen un gran número de archivos de código fuente. A diferencia de otros </w:t>
+      </w:r>
+      <w:proofErr w:type="spellStart"/>
+      <w:r>
+        <w:t>softwares</w:t>
+      </w:r>
+      <w:proofErr w:type="spellEnd"/>
+      <w:r>
+        <w:t xml:space="preserve"> de control o versión control </w:t>
       </w:r>
       <w:proofErr w:type="spellStart"/>
       <w:r>
@@ -167,12 +175,23 @@
     </w:p>
     <w:p>
       <w:r>
-        <w:tab/>
+        <w:t>Soy Ariel y uso git.aaaaaaaaaaaaaaaaaaaaaaaaaaaa</w:t>
       </w:r>
       <w:bookmarkStart w:id="0" w:name="_GoBack"/>
       <w:bookmarkEnd w:id="0"/>
     </w:p>
+    <w:p>
+      <w:r>
+        <w:tab/>
+      </w:r>
+    </w:p>
     <w:sectPr>
+      <w:headerReference w:type="even" r:id="rId6"/>
+      <w:headerReference w:type="default" r:id="rId7"/>
+      <w:footerReference w:type="even" r:id="rId8"/>
+      <w:footerReference w:type="default" r:id="rId9"/>
+      <w:headerReference w:type="first" r:id="rId10"/>
+      <w:footerReference w:type="first" r:id="rId11"/>
       <w:pgSz w:w="11906" w:h="16838"/>
       <w:pgMar w:top="1417" w:right="1701" w:bottom="1417" w:left="1701" w:header="708" w:footer="708" w:gutter="0"/>
       <w:cols w:space="708"/>
@@ -180,6 +199,116 @@
     </w:sectPr>
   </w:body>
 </w:document>
+</file>
+
+<file path=word/endnotes.xml><?xml version="1.0" encoding="utf-8"?>
+<w:endnotes xmlns:wpc="http://schemas.microsoft.com/office/word/2010/wordprocessingCanvas" xmlns:mc="http://schemas.openxmlformats.org/markup-compatibility/2006" xmlns:o="urn:schemas-microsoft-com:office:office" xmlns:r="http://schemas.openxmlformats.org/officeDocument/2006/relationships" xmlns:m="http://schemas.openxmlformats.org/officeDocument/2006/math" xmlns:v="urn:schemas-microsoft-com:vml" xmlns:wp14="http://schemas.microsoft.com/office/word/2010/wordprocessingDrawing" xmlns:wp="http://schemas.openxmlformats.org/drawingml/2006/wordprocessingDrawing" xmlns:w10="urn:schemas-microsoft-com:office:word" xmlns:w="http://schemas.openxmlformats.org/wordprocessingml/2006/main" xmlns:w14="http://schemas.microsoft.com/office/word/2010/wordml" xmlns:w15="http://schemas.microsoft.com/office/word/2012/wordml" xmlns:wpg="http://schemas.microsoft.com/office/word/2010/wordprocessingGroup" xmlns:wpi="http://schemas.microsoft.com/office/word/2010/wordprocessingInk" xmlns:wne="http://schemas.microsoft.com/office/word/2006/wordml" xmlns:wps="http://schemas.microsoft.com/office/word/2010/wordprocessingShape" mc:Ignorable="w14 w15 wp14">
+  <w:endnote w:type="separator" w:id="-1">
+    <w:p>
+      <w:pPr>
+        <w:spacing w:after="0" w:line="240" w:lineRule="auto"/>
+      </w:pPr>
+      <w:r>
+        <w:separator/>
+      </w:r>
+    </w:p>
+  </w:endnote>
+  <w:endnote w:type="continuationSeparator" w:id="0">
+    <w:p>
+      <w:pPr>
+        <w:spacing w:after="0" w:line="240" w:lineRule="auto"/>
+      </w:pPr>
+      <w:r>
+        <w:continuationSeparator/>
+      </w:r>
+    </w:p>
+  </w:endnote>
+</w:endnotes>
+</file>
+
+<file path=word/footer1.xml><?xml version="1.0" encoding="utf-8"?>
+<w:ftr xmlns:wpc="http://schemas.microsoft.com/office/word/2010/wordprocessingCanvas" xmlns:mc="http://schemas.openxmlformats.org/markup-compatibility/2006" xmlns:o="urn:schemas-microsoft-com:office:office" xmlns:r="http://schemas.openxmlformats.org/officeDocument/2006/relationships" xmlns:m="http://schemas.openxmlformats.org/officeDocument/2006/math" xmlns:v="urn:schemas-microsoft-com:vml" xmlns:wp14="http://schemas.microsoft.com/office/word/2010/wordprocessingDrawing" xmlns:wp="http://schemas.openxmlformats.org/drawingml/2006/wordprocessingDrawing" xmlns:w10="urn:schemas-microsoft-com:office:word" xmlns:w="http://schemas.openxmlformats.org/wordprocessingml/2006/main" xmlns:w14="http://schemas.microsoft.com/office/word/2010/wordml" xmlns:w15="http://schemas.microsoft.com/office/word/2012/wordml" xmlns:wpg="http://schemas.microsoft.com/office/word/2010/wordprocessingGroup" xmlns:wpi="http://schemas.microsoft.com/office/word/2010/wordprocessingInk" xmlns:wne="http://schemas.microsoft.com/office/word/2006/wordml" xmlns:wps="http://schemas.microsoft.com/office/word/2010/wordprocessingShape" mc:Ignorable="w14 w15 wp14">
+  <w:p>
+    <w:pPr>
+      <w:pStyle w:val="Piedepgina"/>
+    </w:pPr>
+  </w:p>
+</w:ftr>
+</file>
+
+<file path=word/footer2.xml><?xml version="1.0" encoding="utf-8"?>
+<w:ftr xmlns:wpc="http://schemas.microsoft.com/office/word/2010/wordprocessingCanvas" xmlns:mc="http://schemas.openxmlformats.org/markup-compatibility/2006" xmlns:o="urn:schemas-microsoft-com:office:office" xmlns:r="http://schemas.openxmlformats.org/officeDocument/2006/relationships" xmlns:m="http://schemas.openxmlformats.org/officeDocument/2006/math" xmlns:v="urn:schemas-microsoft-com:vml" xmlns:wp14="http://schemas.microsoft.com/office/word/2010/wordprocessingDrawing" xmlns:wp="http://schemas.openxmlformats.org/drawingml/2006/wordprocessingDrawing" xmlns:w10="urn:schemas-microsoft-com:office:word" xmlns:w="http://schemas.openxmlformats.org/wordprocessingml/2006/main" xmlns:w14="http://schemas.microsoft.com/office/word/2010/wordml" xmlns:w15="http://schemas.microsoft.com/office/word/2012/wordml" xmlns:wpg="http://schemas.microsoft.com/office/word/2010/wordprocessingGroup" xmlns:wpi="http://schemas.microsoft.com/office/word/2010/wordprocessingInk" xmlns:wne="http://schemas.microsoft.com/office/word/2006/wordml" xmlns:wps="http://schemas.microsoft.com/office/word/2010/wordprocessingShape" mc:Ignorable="w14 w15 wp14">
+  <w:p>
+    <w:pPr>
+      <w:pStyle w:val="Piedepgina"/>
+    </w:pPr>
+  </w:p>
+</w:ftr>
+</file>
+
+<file path=word/footer3.xml><?xml version="1.0" encoding="utf-8"?>
+<w:ftr xmlns:wpc="http://schemas.microsoft.com/office/word/2010/wordprocessingCanvas" xmlns:mc="http://schemas.openxmlformats.org/markup-compatibility/2006" xmlns:o="urn:schemas-microsoft-com:office:office" xmlns:r="http://schemas.openxmlformats.org/officeDocument/2006/relationships" xmlns:m="http://schemas.openxmlformats.org/officeDocument/2006/math" xmlns:v="urn:schemas-microsoft-com:vml" xmlns:wp14="http://schemas.microsoft.com/office/word/2010/wordprocessingDrawing" xmlns:wp="http://schemas.openxmlformats.org/drawingml/2006/wordprocessingDrawing" xmlns:w10="urn:schemas-microsoft-com:office:word" xmlns:w="http://schemas.openxmlformats.org/wordprocessingml/2006/main" xmlns:w14="http://schemas.microsoft.com/office/word/2010/wordml" xmlns:w15="http://schemas.microsoft.com/office/word/2012/wordml" xmlns:wpg="http://schemas.microsoft.com/office/word/2010/wordprocessingGroup" xmlns:wpi="http://schemas.microsoft.com/office/word/2010/wordprocessingInk" xmlns:wne="http://schemas.microsoft.com/office/word/2006/wordml" xmlns:wps="http://schemas.microsoft.com/office/word/2010/wordprocessingShape" mc:Ignorable="w14 w15 wp14">
+  <w:p>
+    <w:pPr>
+      <w:pStyle w:val="Piedepgina"/>
+    </w:pPr>
+  </w:p>
+</w:ftr>
+</file>
+
+<file path=word/footnotes.xml><?xml version="1.0" encoding="utf-8"?>
+<w:footnotes xmlns:wpc="http://schemas.microsoft.com/office/word/2010/wordprocessingCanvas" xmlns:mc="http://schemas.openxmlformats.org/markup-compatibility/2006" xmlns:o="urn:schemas-microsoft-com:office:office" xmlns:r="http://schemas.openxmlformats.org/officeDocument/2006/relationships" xmlns:m="http://schemas.openxmlformats.org/officeDocument/2006/math" xmlns:v="urn:schemas-microsoft-com:vml" xmlns:wp14="http://schemas.microsoft.com/office/word/2010/wordprocessingDrawing" xmlns:wp="http://schemas.openxmlformats.org/drawingml/2006/wordprocessingDrawing" xmlns:w10="urn:schemas-microsoft-com:office:word" xmlns:w="http://schemas.openxmlformats.org/wordprocessingml/2006/main" xmlns:w14="http://schemas.microsoft.com/office/word/2010/wordml" xmlns:w15="http://schemas.microsoft.com/office/word/2012/wordml" xmlns:wpg="http://schemas.microsoft.com/office/word/2010/wordprocessingGroup" xmlns:wpi="http://schemas.microsoft.com/office/word/2010/wordprocessingInk" xmlns:wne="http://schemas.microsoft.com/office/word/2006/wordml" xmlns:wps="http://schemas.microsoft.com/office/word/2010/wordprocessingShape" mc:Ignorable="w14 w15 wp14">
+  <w:footnote w:type="separator" w:id="-1">
+    <w:p>
+      <w:pPr>
+        <w:spacing w:after="0" w:line="240" w:lineRule="auto"/>
+      </w:pPr>
+      <w:r>
+        <w:separator/>
+      </w:r>
+    </w:p>
+  </w:footnote>
+  <w:footnote w:type="continuationSeparator" w:id="0">
+    <w:p>
+      <w:pPr>
+        <w:spacing w:after="0" w:line="240" w:lineRule="auto"/>
+      </w:pPr>
+      <w:r>
+        <w:continuationSeparator/>
+      </w:r>
+    </w:p>
+  </w:footnote>
+</w:footnotes>
+</file>
+
+<file path=word/header1.xml><?xml version="1.0" encoding="utf-8"?>
+<w:hdr xmlns:wpc="http://schemas.microsoft.com/office/word/2010/wordprocessingCanvas" xmlns:mc="http://schemas.openxmlformats.org/markup-compatibility/2006" xmlns:o="urn:schemas-microsoft-com:office:office" xmlns:r="http://schemas.openxmlformats.org/officeDocument/2006/relationships" xmlns:m="http://schemas.openxmlformats.org/officeDocument/2006/math" xmlns:v="urn:schemas-microsoft-com:vml" xmlns:wp14="http://schemas.microsoft.com/office/word/2010/wordprocessingDrawing" xmlns:wp="http://schemas.openxmlformats.org/drawingml/2006/wordprocessingDrawing" xmlns:w10="urn:schemas-microsoft-com:office:word" xmlns:w="http://schemas.openxmlformats.org/wordprocessingml/2006/main" xmlns:w14="http://schemas.microsoft.com/office/word/2010/wordml" xmlns:w15="http://schemas.microsoft.com/office/word/2012/wordml" xmlns:wpg="http://schemas.microsoft.com/office/word/2010/wordprocessingGroup" xmlns:wpi="http://schemas.microsoft.com/office/word/2010/wordprocessingInk" xmlns:wne="http://schemas.microsoft.com/office/word/2006/wordml" xmlns:wps="http://schemas.microsoft.com/office/word/2010/wordprocessingShape" mc:Ignorable="w14 w15 wp14">
+  <w:p>
+    <w:pPr>
+      <w:pStyle w:val="Encabezado"/>
+    </w:pPr>
+  </w:p>
+</w:hdr>
+</file>
+
+<file path=word/header2.xml><?xml version="1.0" encoding="utf-8"?>
+<w:hdr xmlns:wpc="http://schemas.microsoft.com/office/word/2010/wordprocessingCanvas" xmlns:mc="http://schemas.openxmlformats.org/markup-compatibility/2006" xmlns:o="urn:schemas-microsoft-com:office:office" xmlns:r="http://schemas.openxmlformats.org/officeDocument/2006/relationships" xmlns:m="http://schemas.openxmlformats.org/officeDocument/2006/math" xmlns:v="urn:schemas-microsoft-com:vml" xmlns:wp14="http://schemas.microsoft.com/office/word/2010/wordprocessingDrawing" xmlns:wp="http://schemas.openxmlformats.org/drawingml/2006/wordprocessingDrawing" xmlns:w10="urn:schemas-microsoft-com:office:word" xmlns:w="http://schemas.openxmlformats.org/wordprocessingml/2006/main" xmlns:w14="http://schemas.microsoft.com/office/word/2010/wordml" xmlns:w15="http://schemas.microsoft.com/office/word/2012/wordml" xmlns:wpg="http://schemas.microsoft.com/office/word/2010/wordprocessingGroup" xmlns:wpi="http://schemas.microsoft.com/office/word/2010/wordprocessingInk" xmlns:wne="http://schemas.microsoft.com/office/word/2006/wordml" xmlns:wps="http://schemas.microsoft.com/office/word/2010/wordprocessingShape" mc:Ignorable="w14 w15 wp14">
+  <w:p>
+    <w:pPr>
+      <w:pStyle w:val="Encabezado"/>
+    </w:pPr>
+  </w:p>
+</w:hdr>
+</file>
+
+<file path=word/header3.xml><?xml version="1.0" encoding="utf-8"?>
+<w:hdr xmlns:wpc="http://schemas.microsoft.com/office/word/2010/wordprocessingCanvas" xmlns:mc="http://schemas.openxmlformats.org/markup-compatibility/2006" xmlns:o="urn:schemas-microsoft-com:office:office" xmlns:r="http://schemas.openxmlformats.org/officeDocument/2006/relationships" xmlns:m="http://schemas.openxmlformats.org/officeDocument/2006/math" xmlns:v="urn:schemas-microsoft-com:vml" xmlns:wp14="http://schemas.microsoft.com/office/word/2010/wordprocessingDrawing" xmlns:wp="http://schemas.openxmlformats.org/drawingml/2006/wordprocessingDrawing" xmlns:w10="urn:schemas-microsoft-com:office:word" xmlns:w="http://schemas.openxmlformats.org/wordprocessingml/2006/main" xmlns:w14="http://schemas.microsoft.com/office/word/2010/wordml" xmlns:w15="http://schemas.microsoft.com/office/word/2012/wordml" xmlns:wpg="http://schemas.microsoft.com/office/word/2010/wordprocessingGroup" xmlns:wpi="http://schemas.microsoft.com/office/word/2010/wordprocessingInk" xmlns:wne="http://schemas.microsoft.com/office/word/2006/wordml" xmlns:wps="http://schemas.microsoft.com/office/word/2010/wordprocessingShape" mc:Ignorable="w14 w15 wp14">
+  <w:p>
+    <w:pPr>
+      <w:pStyle w:val="Encabezado"/>
+    </w:pPr>
+  </w:p>
+</w:hdr>
 </file>
 
 <file path=word/styles.xml><?xml version="1.0" encoding="utf-8"?>
@@ -615,6 +744,50 @@
       <w:u w:val="single"/>
     </w:rPr>
   </w:style>
+  <w:style w:type="paragraph" w:styleId="Encabezado">
+    <w:name w:val="header"/>
+    <w:basedOn w:val="Normal"/>
+    <w:link w:val="EncabezadoCar"/>
+    <w:uiPriority w:val="99"/>
+    <w:unhideWhenUsed/>
+    <w:rsid w:val="00771B6B"/>
+    <w:pPr>
+      <w:tabs>
+        <w:tab w:val="center" w:pos="4252"/>
+        <w:tab w:val="right" w:pos="8504"/>
+      </w:tabs>
+      <w:spacing w:after="0" w:line="240" w:lineRule="auto"/>
+    </w:pPr>
+  </w:style>
+  <w:style w:type="character" w:customStyle="1" w:styleId="EncabezadoCar">
+    <w:name w:val="Encabezado Car"/>
+    <w:basedOn w:val="Fuentedeprrafopredeter"/>
+    <w:link w:val="Encabezado"/>
+    <w:uiPriority w:val="99"/>
+    <w:rsid w:val="00771B6B"/>
+  </w:style>
+  <w:style w:type="paragraph" w:styleId="Piedepgina">
+    <w:name w:val="footer"/>
+    <w:basedOn w:val="Normal"/>
+    <w:link w:val="PiedepginaCar"/>
+    <w:uiPriority w:val="99"/>
+    <w:unhideWhenUsed/>
+    <w:rsid w:val="00771B6B"/>
+    <w:pPr>
+      <w:tabs>
+        <w:tab w:val="center" w:pos="4252"/>
+        <w:tab w:val="right" w:pos="8504"/>
+      </w:tabs>
+      <w:spacing w:after="0" w:line="240" w:lineRule="auto"/>
+    </w:pPr>
+  </w:style>
+  <w:style w:type="character" w:customStyle="1" w:styleId="PiedepginaCar">
+    <w:name w:val="Pie de página Car"/>
+    <w:basedOn w:val="Fuentedeprrafopredeter"/>
+    <w:link w:val="Piedepgina"/>
+    <w:uiPriority w:val="99"/>
+    <w:rsid w:val="00771B6B"/>
+  </w:style>
 </w:styles>
 </file>
 

</xml_diff>

<commit_message>
otra vez va el link no hagan cagadas
</commit_message>
<xml_diff>
--- a/intro/tio.docx
+++ b/intro/tio.docx
@@ -25,15 +25,7 @@
       </w:r>
       <w:proofErr w:type="spellEnd"/>
       <w:r>
-        <w:t xml:space="preserve">, pensando en la eficiencia y la confiabilidad del mantenimiento de versiones de aplicaciones cuando éstas tienen un gran número de archivos de código fuente. A diferencia de otros </w:t>
-      </w:r>
-      <w:proofErr w:type="spellStart"/>
-      <w:r>
-        <w:t>softwares</w:t>
-      </w:r>
-      <w:proofErr w:type="spellEnd"/>
-      <w:r>
-        <w:t xml:space="preserve"> de control o versión control </w:t>
+        <w:t xml:space="preserve">, pensando en la eficiencia y la confiabilidad del mantenimiento de versiones de aplicaciones cuando éstas tienen un gran número de archivos de código fuente. A diferencia de otros softwares de control o versión control </w:t>
       </w:r>
       <w:proofErr w:type="spellStart"/>
       <w:r>
@@ -170,16 +162,33 @@
       </w:r>
       <w:proofErr w:type="spellEnd"/>
       <w:r>
-        <w:t xml:space="preserve"> online donde se puede compartir con otro usuarios.</w:t>
+        <w:t xml:space="preserve"> online donde se pu</w:t>
+      </w:r>
+      <w:r>
+        <w:t>ede compartir con otro usuarios.</w:t>
       </w:r>
     </w:p>
     <w:p>
       <w:r>
-        <w:t>Soy Ariel y uso git.aaaaaaaaaaaaaaaaaaaaaaaaaaaa</w:t>
+        <w:t xml:space="preserve">Para arrancar a usar </w:t>
+      </w:r>
+      <w:proofErr w:type="spellStart"/>
+      <w:r>
+        <w:t>git</w:t>
+      </w:r>
+      <w:proofErr w:type="spellEnd"/>
+      <w:r>
+        <w:t xml:space="preserve"> lo primero que tenemos que hacer es descargar la aplicación, a continuación le dejamos el link:</w:t>
       </w:r>
       <w:bookmarkStart w:id="0" w:name="_GoBack"/>
       <w:bookmarkEnd w:id="0"/>
     </w:p>
+    <w:p>
+      <w:r>
+        <w:t>https://git-scm.com/</w:t>
+      </w:r>
+    </w:p>
+    <w:p/>
     <w:p>
       <w:r>
         <w:tab/>

</xml_diff>

<commit_message>
ahi adelante un poco
</commit_message>
<xml_diff>
--- a/intro/tio.docx
+++ b/intro/tio.docx
@@ -742,25 +742,497 @@
       </w:r>
     </w:p>
     <w:p>
-      <w:r>
-        <w:t>https://git-scm.com</w:t>
+      <w:hyperlink r:id="rId8" w:history="1">
+        <w:r>
+          <w:rPr>
+            <w:rStyle w:val="Hipervnculo"/>
+          </w:rPr>
+          <w:t>https://git-scm.com</w:t>
+        </w:r>
+      </w:hyperlink>
+    </w:p>
+    <w:p/>
+    <w:p/>
+    <w:p/>
+    <w:p/>
+    <w:p/>
+    <w:p/>
+    <w:p/>
+    <w:p/>
+    <w:p/>
+    <w:p/>
+    <w:p/>
+    <w:p/>
+    <w:p/>
+    <w:p/>
+    <w:p/>
+    <w:p/>
+    <w:p/>
+    <w:p/>
+    <w:p/>
+    <w:p>
+      <w:pPr>
+        <w:rPr>
+          <w:rFonts w:ascii="Arial" w:hAnsi="Arial" w:cs="Arial"/>
+          <w:sz w:val="32"/>
+          <w:szCs w:val="32"/>
+        </w:rPr>
+      </w:pPr>
+      <w:r>
+        <w:rPr>
+          <w:rFonts w:ascii="Arial" w:hAnsi="Arial" w:cs="Arial"/>
+          <w:sz w:val="32"/>
+          <w:szCs w:val="32"/>
+        </w:rPr>
+        <w:lastRenderedPageBreak/>
+        <w:t>Introducción:</w:t>
+      </w:r>
+    </w:p>
+    <w:p>
+      <w:r>
+        <w:t xml:space="preserve">Configuración de </w:t>
+      </w:r>
+      <w:proofErr w:type="spellStart"/>
+      <w:r>
+        <w:t>git</w:t>
+      </w:r>
+      <w:proofErr w:type="spellEnd"/>
+      <w:r>
+        <w:t>:</w:t>
+      </w:r>
+    </w:p>
+    <w:p>
+      <w:r>
+        <w:t xml:space="preserve">Una vez instalado </w:t>
+      </w:r>
+      <w:proofErr w:type="spellStart"/>
+      <w:r>
+        <w:t>git</w:t>
+      </w:r>
+      <w:proofErr w:type="spellEnd"/>
+      <w:r>
+        <w:t xml:space="preserve"> lo buscaremos en el siguiente lugar:</w:t>
+      </w:r>
+    </w:p>
+    <w:p/>
+    <w:p>
+      <w:r>
+        <w:rPr>
+          <w:noProof/>
+          <w:lang w:eastAsia="es-AR"/>
+        </w:rPr>
+        <w:drawing>
+          <wp:inline distT="0" distB="0" distL="0" distR="0" wp14:anchorId="02DEEC79" wp14:editId="3D229960">
+            <wp:extent cx="5600700" cy="2848610"/>
+            <wp:effectExtent l="0" t="0" r="0" b="8890"/>
+            <wp:docPr id="3" name="Imagen 3"/>
+            <wp:cNvGraphicFramePr>
+              <a:graphicFrameLocks xmlns:a="http://schemas.openxmlformats.org/drawingml/2006/main" noChangeAspect="1"/>
+            </wp:cNvGraphicFramePr>
+            <a:graphic xmlns:a="http://schemas.openxmlformats.org/drawingml/2006/main">
+              <a:graphicData uri="http://schemas.openxmlformats.org/drawingml/2006/picture">
+                <pic:pic xmlns:pic="http://schemas.openxmlformats.org/drawingml/2006/picture">
+                  <pic:nvPicPr>
+                    <pic:cNvPr id="3" name="cputa 0.png"/>
+                    <pic:cNvPicPr/>
+                  </pic:nvPicPr>
+                  <pic:blipFill>
+                    <a:blip r:embed="rId9" cstate="print">
+                      <a:extLst>
+                        <a:ext uri="{28A0092B-C50C-407E-A947-70E740481C1C}">
+                          <a14:useLocalDpi xmlns:a14="http://schemas.microsoft.com/office/drawing/2010/main" val="0"/>
+                        </a:ext>
+                      </a:extLst>
+                    </a:blip>
+                    <a:stretch>
+                      <a:fillRect/>
+                    </a:stretch>
+                  </pic:blipFill>
+                  <pic:spPr>
+                    <a:xfrm>
+                      <a:off x="0" y="0"/>
+                      <a:ext cx="5604935" cy="2850764"/>
+                    </a:xfrm>
+                    <a:prstGeom prst="rect">
+                      <a:avLst/>
+                    </a:prstGeom>
+                  </pic:spPr>
+                </pic:pic>
+              </a:graphicData>
+            </a:graphic>
+          </wp:inline>
+        </w:drawing>
+      </w:r>
+    </w:p>
+    <w:p>
+      <w:r>
+        <w:t xml:space="preserve">Ahora que tienes </w:t>
+      </w:r>
+      <w:proofErr w:type="spellStart"/>
+      <w:r>
+        <w:t>Git</w:t>
+      </w:r>
+      <w:proofErr w:type="spellEnd"/>
+      <w:r>
+        <w:t xml:space="preserve"> en tu sistema, vas a querer hacer algunas cosas para personalizar tu entorno de </w:t>
+      </w:r>
+      <w:proofErr w:type="spellStart"/>
+      <w:r>
+        <w:t>Git</w:t>
+      </w:r>
+      <w:proofErr w:type="spellEnd"/>
+      <w:r>
+        <w:t>. Es necesario hacer estas cosas solamente una vez en tu computadora, y se mantendrán entre actualizaciones. También puedes cambiarlas en cualquier momento volviendo a ejecutar los comandos c</w:t>
+      </w:r>
+      <w:r>
+        <w:t>orrespondientes.</w:t>
+      </w:r>
+    </w:p>
+    <w:p>
+      <w:r>
+        <w:t>Lo primero que deberás hacer es configurar tu identidad con los siguientes comandos:</w:t>
+      </w:r>
+    </w:p>
+    <w:p>
+      <w:r>
+        <w:t xml:space="preserve">$ </w:t>
+      </w:r>
+      <w:proofErr w:type="spellStart"/>
+      <w:proofErr w:type="gramStart"/>
+      <w:r>
+        <w:t>git</w:t>
+      </w:r>
+      <w:proofErr w:type="spellEnd"/>
+      <w:proofErr w:type="gramEnd"/>
+      <w:r>
+        <w:t xml:space="preserve"> </w:t>
+      </w:r>
+      <w:proofErr w:type="spellStart"/>
+      <w:r>
+        <w:t>config</w:t>
+      </w:r>
+      <w:proofErr w:type="spellEnd"/>
+      <w:r>
+        <w:t xml:space="preserve"> --global user.name "Pirulo </w:t>
+      </w:r>
+      <w:proofErr w:type="spellStart"/>
+      <w:r>
+        <w:t>Martinez</w:t>
+      </w:r>
+      <w:proofErr w:type="spellEnd"/>
+      <w:r>
+        <w:t>"</w:t>
+      </w:r>
+    </w:p>
+    <w:p>
+      <w:r>
+        <w:t xml:space="preserve">$ </w:t>
+      </w:r>
+      <w:proofErr w:type="spellStart"/>
+      <w:proofErr w:type="gramStart"/>
+      <w:r>
+        <w:t>git</w:t>
+      </w:r>
+      <w:proofErr w:type="spellEnd"/>
+      <w:proofErr w:type="gramEnd"/>
+      <w:r>
+        <w:t xml:space="preserve"> </w:t>
+      </w:r>
+      <w:proofErr w:type="spellStart"/>
+      <w:r>
+        <w:t>co</w:t>
+      </w:r>
+      <w:r>
+        <w:t>nfig</w:t>
+      </w:r>
+      <w:proofErr w:type="spellEnd"/>
+      <w:r>
+        <w:t xml:space="preserve"> --global </w:t>
+      </w:r>
+      <w:proofErr w:type="spellStart"/>
+      <w:r>
+        <w:t>user.email</w:t>
+      </w:r>
+      <w:proofErr w:type="spellEnd"/>
+      <w:r>
+        <w:t xml:space="preserve"> </w:t>
+      </w:r>
+      <w:proofErr w:type="spellStart"/>
+      <w:r>
+        <w:t>pirulomartinez@ejemplo</w:t>
+      </w:r>
+      <w:proofErr w:type="spellEnd"/>
+    </w:p>
+    <w:p>
+      <w:r>
+        <w:t xml:space="preserve">Si quieres comprobar tu configuración, puedes usar el comando </w:t>
+      </w:r>
+      <w:proofErr w:type="spellStart"/>
+      <w:r>
+        <w:t>git</w:t>
+      </w:r>
+      <w:proofErr w:type="spellEnd"/>
+      <w:r>
+        <w:t xml:space="preserve"> </w:t>
+      </w:r>
+      <w:proofErr w:type="spellStart"/>
+      <w:r>
+        <w:t>config</w:t>
+      </w:r>
+      <w:proofErr w:type="spellEnd"/>
+      <w:r>
+        <w:t xml:space="preserve"> -</w:t>
+      </w:r>
+      <w:r>
+        <w:t>-</w:t>
+      </w:r>
+      <w:proofErr w:type="spellStart"/>
+      <w:r>
+        <w:t>list</w:t>
+      </w:r>
+      <w:proofErr w:type="spellEnd"/>
+      <w:r>
+        <w:t xml:space="preserve"> para mostrar todas las confi</w:t>
+      </w:r>
+      <w:r>
+        <w:t>guraciones.</w:t>
+      </w:r>
+    </w:p>
+    <w:p>
+      <w:r>
+        <w:t xml:space="preserve">Obteniendo un repositorio </w:t>
+      </w:r>
+      <w:proofErr w:type="spellStart"/>
+      <w:r>
+        <w:t>Git</w:t>
+      </w:r>
+      <w:proofErr w:type="spellEnd"/>
+    </w:p>
+    <w:p>
+      <w:r>
+        <w:t>Que es un repositorio</w:t>
+      </w:r>
+      <w:proofErr w:type="gramStart"/>
+      <w:r>
+        <w:t>?</w:t>
+      </w:r>
+      <w:proofErr w:type="gramEnd"/>
+    </w:p>
+    <w:p>
+      <w:r>
+        <w:t>Un repositorio es un espacio centralizado donde se almacena, organiza, mantiene y difunde información digital, habitualmente archivos informáticos, que pueden contener trabajos científicos, conjuntos de datos o software</w:t>
+      </w:r>
+    </w:p>
+    <w:p>
+      <w:r>
+        <w:t xml:space="preserve">Puedes obtener un proyecto </w:t>
+      </w:r>
+      <w:proofErr w:type="spellStart"/>
+      <w:r>
+        <w:t>Git</w:t>
+      </w:r>
+      <w:proofErr w:type="spellEnd"/>
+      <w:r>
+        <w:t xml:space="preserve"> de dos maneras. La primera es tomar un proyecto o directorio existente e importarlo en </w:t>
+      </w:r>
+      <w:proofErr w:type="spellStart"/>
+      <w:r>
+        <w:t>Git</w:t>
+      </w:r>
+      <w:proofErr w:type="spellEnd"/>
+      <w:r>
+        <w:t xml:space="preserve">. La segunda es clonar un repositorio existente en </w:t>
+      </w:r>
+      <w:proofErr w:type="spellStart"/>
+      <w:r>
+        <w:t>Git</w:t>
+      </w:r>
+      <w:proofErr w:type="spellEnd"/>
+      <w:r>
+        <w:t xml:space="preserve"> desde otro servidor.</w:t>
+      </w:r>
+    </w:p>
+    <w:p>
+      <w:r>
+        <w:t xml:space="preserve">Inicializando un repositorio en un directorio </w:t>
+      </w:r>
+      <w:r>
+        <w:t>existentes</w:t>
+      </w:r>
+    </w:p>
+    <w:p>
+      <w:proofErr w:type="gramStart"/>
+      <w:r>
+        <w:t>s</w:t>
+      </w:r>
+      <w:r>
+        <w:t>i</w:t>
+      </w:r>
+      <w:proofErr w:type="gramEnd"/>
+      <w:r>
+        <w:t xml:space="preserve"> estás empezando a seguir un proyecto existente en </w:t>
+      </w:r>
+      <w:proofErr w:type="spellStart"/>
+      <w:r>
+        <w:t>Git</w:t>
+      </w:r>
+      <w:proofErr w:type="spellEnd"/>
+      <w:r>
+        <w:t>, debes ir al directorio del proyecto y usar el siguiente comando:</w:t>
+      </w:r>
+    </w:p>
+    <w:p>
+      <w:r>
+        <w:lastRenderedPageBreak/>
+        <w:t xml:space="preserve">$ </w:t>
+      </w:r>
+      <w:proofErr w:type="spellStart"/>
+      <w:proofErr w:type="gramStart"/>
+      <w:r>
+        <w:t>git</w:t>
+      </w:r>
+      <w:proofErr w:type="spellEnd"/>
+      <w:proofErr w:type="gramEnd"/>
+      <w:r>
+        <w:t xml:space="preserve"> </w:t>
+      </w:r>
+      <w:proofErr w:type="spellStart"/>
+      <w:r>
+        <w:t>init</w:t>
+      </w:r>
+      <w:proofErr w:type="spellEnd"/>
+    </w:p>
+    <w:p>
+      <w:r>
+        <w:t xml:space="preserve">Este comando lo que hace es darle un comienzo formal al proyecto de </w:t>
+      </w:r>
+      <w:proofErr w:type="spellStart"/>
+      <w:r>
+        <w:t>git</w:t>
+      </w:r>
+      <w:proofErr w:type="spellEnd"/>
+      <w:r>
+        <w:t>.</w:t>
+      </w:r>
+    </w:p>
+    <w:p>
+      <w:r>
+        <w:t>Clonando un repositorio existente</w:t>
+      </w:r>
+    </w:p>
+    <w:p>
+      <w:r>
+        <w:t xml:space="preserve">Si deseas obtener una copia de un repositorio </w:t>
+      </w:r>
+      <w:proofErr w:type="spellStart"/>
+      <w:r>
+        <w:t>Git</w:t>
+      </w:r>
+      <w:proofErr w:type="spellEnd"/>
+      <w:r>
+        <w:t xml:space="preserve"> existente — por ejemplo, un proyecto en el que te gustaría contribuir — el comando que necesitas es </w:t>
+      </w:r>
+      <w:proofErr w:type="spellStart"/>
+      <w:r>
+        <w:t>git</w:t>
+      </w:r>
+      <w:proofErr w:type="spellEnd"/>
+      <w:r>
+        <w:t xml:space="preserve"> clone.</w:t>
+      </w:r>
+    </w:p>
+    <w:p>
+      <w:proofErr w:type="spellStart"/>
+      <w:r>
+        <w:t>Git</w:t>
+      </w:r>
+      <w:proofErr w:type="spellEnd"/>
+      <w:r>
+        <w:t xml:space="preserve"> clone + link de repositorio </w:t>
+      </w:r>
+    </w:p>
+    <w:p>
+      <w:r>
+        <w:t xml:space="preserve">Ejemplo: </w:t>
+      </w:r>
+      <w:r>
+        <w:t xml:space="preserve">$ </w:t>
+      </w:r>
+      <w:proofErr w:type="spellStart"/>
+      <w:r>
+        <w:t>git</w:t>
+      </w:r>
+      <w:proofErr w:type="spellEnd"/>
+      <w:r>
+        <w:t xml:space="preserve"> clone </w:t>
+      </w:r>
+      <w:hyperlink r:id="rId10" w:history="1">
+        <w:r>
+          <w:rPr>
+            <w:rStyle w:val="Hipervnculo"/>
+          </w:rPr>
+          <w:t>https://github.com/libgit2/libgit2</w:t>
+        </w:r>
+      </w:hyperlink>
+    </w:p>
+    <w:p>
+      <w:r>
+        <w:t xml:space="preserve">Tu repositorio local </w:t>
+      </w:r>
+      <w:proofErr w:type="spellStart"/>
+      <w:r>
+        <w:t>esta</w:t>
+      </w:r>
+      <w:proofErr w:type="spellEnd"/>
+      <w:r>
+        <w:t xml:space="preserve"> compuesto por tres "árboles" administrados por </w:t>
+      </w:r>
+      <w:proofErr w:type="spellStart"/>
+      <w:r>
+        <w:t>git</w:t>
+      </w:r>
+      <w:proofErr w:type="spellEnd"/>
+      <w:r>
+        <w:t xml:space="preserve">. El primero es tu Directorio de trabajo que contiene los archivos, el segundo es el </w:t>
+      </w:r>
+      <w:proofErr w:type="spellStart"/>
+      <w:r>
+        <w:t>Index</w:t>
+      </w:r>
+      <w:proofErr w:type="spellEnd"/>
+      <w:r>
+        <w:t xml:space="preserve"> que </w:t>
+      </w:r>
+      <w:proofErr w:type="spellStart"/>
+      <w:r>
+        <w:t>actua</w:t>
+      </w:r>
+      <w:proofErr w:type="spellEnd"/>
+      <w:r>
+        <w:t xml:space="preserve"> como una zona intermedia, y el último es el HEAD que apunta al último </w:t>
+      </w:r>
+      <w:proofErr w:type="spellStart"/>
+      <w:r>
+        <w:t>commit</w:t>
+      </w:r>
+      <w:proofErr w:type="spellEnd"/>
+      <w:r>
+        <w:t xml:space="preserve"> realizado.</w:t>
       </w:r>
       <w:bookmarkStart w:id="0" w:name="_GoBack"/>
       <w:bookmarkEnd w:id="0"/>
     </w:p>
     <w:p/>
-    <w:p>
-      <w:r>
-        <w:tab/>
-      </w:r>
-    </w:p>
+    <w:p/>
+    <w:p/>
+    <w:p/>
     <w:sectPr>
-      <w:headerReference w:type="even" r:id="rId8"/>
-      <w:headerReference w:type="default" r:id="rId9"/>
-      <w:footerReference w:type="even" r:id="rId10"/>
-      <w:footerReference w:type="default" r:id="rId11"/>
-      <w:headerReference w:type="first" r:id="rId12"/>
-      <w:footerReference w:type="first" r:id="rId13"/>
+      <w:headerReference w:type="even" r:id="rId11"/>
+      <w:headerReference w:type="default" r:id="rId12"/>
+      <w:footerReference w:type="even" r:id="rId13"/>
+      <w:footerReference w:type="default" r:id="rId14"/>
+      <w:headerReference w:type="first" r:id="rId15"/>
+      <w:footerReference w:type="first" r:id="rId16"/>
       <w:pgSz w:w="11906" w:h="16838"/>
       <w:pgMar w:top="1417" w:right="1701" w:bottom="1417" w:left="1701" w:header="708" w:footer="708" w:gutter="0"/>
       <w:cols w:space="708"/>
@@ -1542,7 +2014,6 @@
     <w:name w:val="Hyperlink"/>
     <w:basedOn w:val="Fuentedeprrafopredeter"/>
     <w:uiPriority w:val="99"/>
-    <w:semiHidden/>
     <w:unhideWhenUsed/>
     <w:rsid w:val="009F686A"/>
     <w:rPr>

</xml_diff>

<commit_message>
ahi agrege algunos comandos mas
</commit_message>
<xml_diff>
--- a/intro/tio.docx
+++ b/intro/tio.docx
@@ -1,6 +1,6 @@
 
 <file path=word/document.xml><?xml version="1.0" encoding="utf-8"?>
-<w:document xmlns:wpc="http://schemas.microsoft.com/office/word/2010/wordprocessingCanvas" xmlns:mc="http://schemas.openxmlformats.org/markup-compatibility/2006" xmlns:o="urn:schemas-microsoft-com:office:office" xmlns:r="http://schemas.openxmlformats.org/officeDocument/2006/relationships" xmlns:m="http://schemas.openxmlformats.org/officeDocument/2006/math" xmlns:v="urn:schemas-microsoft-com:vml" xmlns:wp14="http://schemas.microsoft.com/office/word/2010/wordprocessingDrawing" xmlns:wp="http://schemas.openxmlformats.org/drawingml/2006/wordprocessingDrawing" xmlns:w10="urn:schemas-microsoft-com:office:word" xmlns:w="http://schemas.openxmlformats.org/wordprocessingml/2006/main" xmlns:w14="http://schemas.microsoft.com/office/word/2010/wordml" xmlns:wpg="http://schemas.microsoft.com/office/word/2010/wordprocessingGroup" xmlns:wpi="http://schemas.microsoft.com/office/word/2010/wordprocessingInk" xmlns:wne="http://schemas.microsoft.com/office/word/2006/wordml" xmlns:wps="http://schemas.microsoft.com/office/word/2010/wordprocessingShape" mc:Ignorable="w14 wp14">
+<w:document xmlns:wpc="http://schemas.microsoft.com/office/word/2010/wordprocessingCanvas" xmlns:mc="http://schemas.openxmlformats.org/markup-compatibility/2006" xmlns:o="urn:schemas-microsoft-com:office:office" xmlns:r="http://schemas.openxmlformats.org/officeDocument/2006/relationships" xmlns:m="http://schemas.openxmlformats.org/officeDocument/2006/math" xmlns:v="urn:schemas-microsoft-com:vml" xmlns:wp14="http://schemas.microsoft.com/office/word/2010/wordprocessingDrawing" xmlns:wp="http://schemas.openxmlformats.org/drawingml/2006/wordprocessingDrawing" xmlns:w10="urn:schemas-microsoft-com:office:word" xmlns:w="http://schemas.openxmlformats.org/wordprocessingml/2006/main" xmlns:w14="http://schemas.microsoft.com/office/word/2010/wordml" xmlns:w15="http://schemas.microsoft.com/office/word/2012/wordml" xmlns:wpg="http://schemas.microsoft.com/office/word/2010/wordprocessingGroup" xmlns:wpi="http://schemas.microsoft.com/office/word/2010/wordprocessingInk" xmlns:wne="http://schemas.microsoft.com/office/word/2006/wordml" xmlns:wps="http://schemas.microsoft.com/office/word/2010/wordprocessingShape" mc:Ignorable="w14 w15 wp14">
   <w:body>
     <w:p>
       <w:pPr>
@@ -513,7 +513,7 @@
                     <pic:cNvPicPr/>
                   </pic:nvPicPr>
                   <pic:blipFill>
-                    <a:blip r:embed="rId8">
+                    <a:blip r:embed="rId7">
                       <a:extLst>
                         <a:ext uri="{28A0092B-C50C-407E-A947-70E740481C1C}">
                           <a14:useLocalDpi xmlns:a14="http://schemas.microsoft.com/office/drawing/2010/main" val="0"/>
@@ -973,7 +973,7 @@
           <w:szCs w:val="24"/>
         </w:rPr>
       </w:pPr>
-      <w:hyperlink r:id="rId9" w:history="1">
+      <w:hyperlink r:id="rId8" w:history="1">
         <w:r>
           <w:rPr>
             <w:rStyle w:val="Hipervnculo"/>
@@ -1080,7 +1080,7 @@
                     <pic:cNvPicPr/>
                   </pic:nvPicPr>
                   <pic:blipFill>
-                    <a:blip r:embed="rId10" cstate="print">
+                    <a:blip r:embed="rId9" cstate="print">
                       <a:extLst>
                         <a:ext uri="{28A0092B-C50C-407E-A947-70E740481C1C}">
                           <a14:useLocalDpi xmlns:a14="http://schemas.microsoft.com/office/drawing/2010/main" val="0"/>
@@ -1449,8 +1449,6 @@
         </w:rPr>
         <w:t>Un repositorio es un espacio centralizado donde se almacena, organiza, mantiene y difunde información digital, habitualmente archivos informáticos, que pueden contener trabajos científicos, conjuntos de datos o software</w:t>
       </w:r>
-      <w:bookmarkStart w:id="0" w:name="_GoBack"/>
-      <w:bookmarkEnd w:id="0"/>
     </w:p>
     <w:p>
       <w:pPr>
@@ -1769,7 +1767,7 @@
         </w:rPr>
         <w:t xml:space="preserve"> clone </w:t>
       </w:r>
-      <w:hyperlink r:id="rId11" w:history="1">
+      <w:hyperlink r:id="rId10" w:history="1">
         <w:r>
           <w:rPr>
             <w:rStyle w:val="Hipervnculo"/>
@@ -1875,6 +1873,1039 @@
         </w:rPr>
         <w:t xml:space="preserve"> realizado.</w:t>
       </w:r>
+    </w:p>
+    <w:p>
+      <w:pPr>
+        <w:spacing w:line="360" w:lineRule="auto"/>
+        <w:rPr>
+          <w:sz w:val="24"/>
+          <w:szCs w:val="24"/>
+        </w:rPr>
+      </w:pPr>
+      <w:r>
+        <w:rPr>
+          <w:sz w:val="24"/>
+          <w:szCs w:val="24"/>
+        </w:rPr>
+        <w:t>-</w:t>
+      </w:r>
+      <w:proofErr w:type="spellStart"/>
+      <w:r>
+        <w:rPr>
+          <w:sz w:val="24"/>
+          <w:szCs w:val="24"/>
+        </w:rPr>
+        <w:t>git</w:t>
+      </w:r>
+      <w:proofErr w:type="spellEnd"/>
+      <w:r>
+        <w:rPr>
+          <w:sz w:val="24"/>
+          <w:szCs w:val="24"/>
+        </w:rPr>
+        <w:t xml:space="preserve"> </w:t>
+      </w:r>
+      <w:proofErr w:type="spellStart"/>
+      <w:r>
+        <w:rPr>
+          <w:sz w:val="24"/>
+          <w:szCs w:val="24"/>
+        </w:rPr>
+        <w:t>add</w:t>
+      </w:r>
+      <w:proofErr w:type="spellEnd"/>
+    </w:p>
+    <w:p>
+      <w:pPr>
+        <w:spacing w:line="360" w:lineRule="auto"/>
+        <w:rPr>
+          <w:sz w:val="24"/>
+          <w:szCs w:val="24"/>
+        </w:rPr>
+      </w:pPr>
+      <w:r>
+        <w:rPr>
+          <w:sz w:val="24"/>
+          <w:szCs w:val="24"/>
+        </w:rPr>
+        <w:t xml:space="preserve">Este comando puede ser usado para agregar archivos al </w:t>
+      </w:r>
+      <w:proofErr w:type="spellStart"/>
+      <w:r>
+        <w:rPr>
+          <w:sz w:val="24"/>
+          <w:szCs w:val="24"/>
+        </w:rPr>
+        <w:t>index</w:t>
+      </w:r>
+      <w:proofErr w:type="spellEnd"/>
+      <w:r>
+        <w:rPr>
+          <w:sz w:val="24"/>
+          <w:szCs w:val="24"/>
+        </w:rPr>
+        <w:t>. Por ejemplo, el siguiente comando agrega un nombre de archivo temp.txt e</w:t>
+      </w:r>
+      <w:r>
+        <w:rPr>
+          <w:sz w:val="24"/>
+          <w:szCs w:val="24"/>
+        </w:rPr>
+        <w:t xml:space="preserve">n el directorio local del </w:t>
+      </w:r>
+      <w:proofErr w:type="spellStart"/>
+      <w:r>
+        <w:rPr>
+          <w:sz w:val="24"/>
+          <w:szCs w:val="24"/>
+        </w:rPr>
+        <w:t>index</w:t>
+      </w:r>
+      <w:proofErr w:type="spellEnd"/>
+    </w:p>
+    <w:p>
+      <w:pPr>
+        <w:spacing w:line="360" w:lineRule="auto"/>
+        <w:rPr>
+          <w:sz w:val="24"/>
+          <w:szCs w:val="24"/>
+        </w:rPr>
+      </w:pPr>
+      <w:r>
+        <w:rPr>
+          <w:sz w:val="24"/>
+          <w:szCs w:val="24"/>
+        </w:rPr>
+        <w:t>-</w:t>
+      </w:r>
+      <w:proofErr w:type="spellStart"/>
+      <w:r>
+        <w:rPr>
+          <w:sz w:val="24"/>
+          <w:szCs w:val="24"/>
+        </w:rPr>
+        <w:t>git</w:t>
+      </w:r>
+      <w:proofErr w:type="spellEnd"/>
+      <w:r>
+        <w:rPr>
+          <w:sz w:val="24"/>
+          <w:szCs w:val="24"/>
+        </w:rPr>
+        <w:t xml:space="preserve"> status</w:t>
+      </w:r>
+    </w:p>
+    <w:p>
+      <w:pPr>
+        <w:spacing w:line="360" w:lineRule="auto"/>
+        <w:rPr>
+          <w:sz w:val="24"/>
+          <w:szCs w:val="24"/>
+        </w:rPr>
+      </w:pPr>
+      <w:r>
+        <w:rPr>
+          <w:sz w:val="24"/>
+          <w:szCs w:val="24"/>
+        </w:rPr>
+        <w:t>Este comando muestra la lista de los archivos que se han cambiado junto con los archivos que están por ser añadidos o comprometidos.</w:t>
+      </w:r>
+    </w:p>
+    <w:p>
+      <w:pPr>
+        <w:spacing w:line="360" w:lineRule="auto"/>
+        <w:rPr>
+          <w:sz w:val="24"/>
+          <w:szCs w:val="24"/>
+        </w:rPr>
+      </w:pPr>
+      <w:r>
+        <w:rPr>
+          <w:sz w:val="24"/>
+          <w:szCs w:val="24"/>
+        </w:rPr>
+        <w:t>-</w:t>
+      </w:r>
+      <w:proofErr w:type="spellStart"/>
+      <w:r>
+        <w:rPr>
+          <w:sz w:val="24"/>
+          <w:szCs w:val="24"/>
+        </w:rPr>
+        <w:t>git</w:t>
+      </w:r>
+      <w:proofErr w:type="spellEnd"/>
+      <w:r>
+        <w:rPr>
+          <w:sz w:val="24"/>
+          <w:szCs w:val="24"/>
+        </w:rPr>
+        <w:t xml:space="preserve"> </w:t>
+      </w:r>
+      <w:proofErr w:type="spellStart"/>
+      <w:r>
+        <w:rPr>
+          <w:sz w:val="24"/>
+          <w:szCs w:val="24"/>
+        </w:rPr>
+        <w:t>push</w:t>
+      </w:r>
+      <w:proofErr w:type="spellEnd"/>
+    </w:p>
+    <w:p>
+      <w:pPr>
+        <w:spacing w:line="360" w:lineRule="auto"/>
+        <w:rPr>
+          <w:sz w:val="24"/>
+          <w:szCs w:val="24"/>
+        </w:rPr>
+      </w:pPr>
+      <w:r>
+        <w:rPr>
+          <w:sz w:val="24"/>
+          <w:szCs w:val="24"/>
+        </w:rPr>
+        <w:t xml:space="preserve">Este es uno de los comandos más básicos. Un simple </w:t>
+      </w:r>
+      <w:proofErr w:type="spellStart"/>
+      <w:r>
+        <w:rPr>
+          <w:sz w:val="24"/>
+          <w:szCs w:val="24"/>
+        </w:rPr>
+        <w:t>push</w:t>
+      </w:r>
+      <w:proofErr w:type="spellEnd"/>
+      <w:r>
+        <w:rPr>
+          <w:sz w:val="24"/>
+          <w:szCs w:val="24"/>
+        </w:rPr>
+        <w:t xml:space="preserve"> envía los cambios que se han hecho en la rama principal de los repertorios remotos que están asociados con el directorio qu</w:t>
+      </w:r>
+      <w:r>
+        <w:rPr>
+          <w:sz w:val="24"/>
+          <w:szCs w:val="24"/>
+        </w:rPr>
+        <w:t xml:space="preserve">e está trabajando. Por </w:t>
+      </w:r>
+      <w:proofErr w:type="spellStart"/>
+      <w:r>
+        <w:rPr>
+          <w:sz w:val="24"/>
+          <w:szCs w:val="24"/>
+        </w:rPr>
+        <w:t>ejemplo:</w:t>
+      </w:r>
+    </w:p>
+    <w:p>
+      <w:pPr>
+        <w:spacing w:line="360" w:lineRule="auto"/>
+        <w:rPr>
+          <w:sz w:val="24"/>
+          <w:szCs w:val="24"/>
+        </w:rPr>
+      </w:pPr>
+      <w:proofErr w:type="gramStart"/>
+      <w:r>
+        <w:rPr>
+          <w:sz w:val="24"/>
+          <w:szCs w:val="24"/>
+        </w:rPr>
+        <w:t>git</w:t>
+      </w:r>
+      <w:proofErr w:type="spellEnd"/>
+      <w:proofErr w:type="gramEnd"/>
+      <w:r>
+        <w:rPr>
+          <w:sz w:val="24"/>
+          <w:szCs w:val="24"/>
+        </w:rPr>
+        <w:t xml:space="preserve"> </w:t>
+      </w:r>
+      <w:proofErr w:type="spellStart"/>
+      <w:r>
+        <w:rPr>
+          <w:sz w:val="24"/>
+          <w:szCs w:val="24"/>
+        </w:rPr>
+        <w:t>push</w:t>
+      </w:r>
+      <w:proofErr w:type="spellEnd"/>
+      <w:r>
+        <w:rPr>
+          <w:sz w:val="24"/>
+          <w:szCs w:val="24"/>
+        </w:rPr>
+        <w:t xml:space="preserve">  </w:t>
+      </w:r>
+      <w:proofErr w:type="spellStart"/>
+      <w:r>
+        <w:rPr>
+          <w:sz w:val="24"/>
+          <w:szCs w:val="24"/>
+        </w:rPr>
+        <w:t>origin</w:t>
+      </w:r>
+      <w:proofErr w:type="spellEnd"/>
+      <w:r>
+        <w:rPr>
+          <w:sz w:val="24"/>
+          <w:szCs w:val="24"/>
+        </w:rPr>
+        <w:t xml:space="preserve"> master</w:t>
+      </w:r>
+    </w:p>
+    <w:p>
+      <w:pPr>
+        <w:spacing w:line="360" w:lineRule="auto"/>
+        <w:rPr>
+          <w:sz w:val="24"/>
+          <w:szCs w:val="24"/>
+        </w:rPr>
+      </w:pPr>
+      <w:r>
+        <w:rPr>
+          <w:sz w:val="24"/>
+          <w:szCs w:val="24"/>
+        </w:rPr>
+        <w:lastRenderedPageBreak/>
+        <w:t>-</w:t>
+      </w:r>
+      <w:proofErr w:type="spellStart"/>
+      <w:r>
+        <w:rPr>
+          <w:sz w:val="24"/>
+          <w:szCs w:val="24"/>
+        </w:rPr>
+        <w:t>git</w:t>
+      </w:r>
+      <w:proofErr w:type="spellEnd"/>
+      <w:r>
+        <w:rPr>
+          <w:sz w:val="24"/>
+          <w:szCs w:val="24"/>
+        </w:rPr>
+        <w:t xml:space="preserve"> </w:t>
+      </w:r>
+      <w:proofErr w:type="spellStart"/>
+      <w:r>
+        <w:rPr>
+          <w:sz w:val="24"/>
+          <w:szCs w:val="24"/>
+        </w:rPr>
+        <w:t>pull</w:t>
+      </w:r>
+      <w:proofErr w:type="spellEnd"/>
+    </w:p>
+    <w:p>
+      <w:pPr>
+        <w:spacing w:line="360" w:lineRule="auto"/>
+        <w:rPr>
+          <w:sz w:val="24"/>
+          <w:szCs w:val="24"/>
+        </w:rPr>
+      </w:pPr>
+      <w:r>
+        <w:rPr>
+          <w:sz w:val="24"/>
+          <w:szCs w:val="24"/>
+        </w:rPr>
+        <w:t>Para poder fusionar todos los cambios que se han hecho en el repositorio local traba</w:t>
+      </w:r>
+      <w:r>
+        <w:rPr>
+          <w:sz w:val="24"/>
+          <w:szCs w:val="24"/>
+        </w:rPr>
+        <w:t>jando.</w:t>
+      </w:r>
+    </w:p>
+    <w:p>
+      <w:pPr>
+        <w:spacing w:line="360" w:lineRule="auto"/>
+        <w:rPr>
+          <w:sz w:val="24"/>
+          <w:szCs w:val="24"/>
+        </w:rPr>
+      </w:pPr>
+      <w:r>
+        <w:rPr>
+          <w:sz w:val="24"/>
+          <w:szCs w:val="24"/>
+        </w:rPr>
+        <w:t>-</w:t>
+      </w:r>
+      <w:proofErr w:type="spellStart"/>
+      <w:r>
+        <w:rPr>
+          <w:sz w:val="24"/>
+          <w:szCs w:val="24"/>
+        </w:rPr>
+        <w:t>git</w:t>
+      </w:r>
+      <w:proofErr w:type="spellEnd"/>
+      <w:r>
+        <w:rPr>
+          <w:sz w:val="24"/>
+          <w:szCs w:val="24"/>
+        </w:rPr>
+        <w:t xml:space="preserve"> log</w:t>
+      </w:r>
+    </w:p>
+    <w:p>
+      <w:pPr>
+        <w:spacing w:line="360" w:lineRule="auto"/>
+        <w:rPr>
+          <w:sz w:val="24"/>
+          <w:szCs w:val="24"/>
+        </w:rPr>
+      </w:pPr>
+      <w:r>
+        <w:rPr>
+          <w:sz w:val="24"/>
+          <w:szCs w:val="24"/>
+        </w:rPr>
+        <w:t xml:space="preserve">Ejecutar este comando muestra una lista de </w:t>
+      </w:r>
+      <w:proofErr w:type="spellStart"/>
+      <w:r>
+        <w:rPr>
+          <w:sz w:val="24"/>
+          <w:szCs w:val="24"/>
+        </w:rPr>
+        <w:t>commits</w:t>
+      </w:r>
+      <w:proofErr w:type="spellEnd"/>
+      <w:r>
+        <w:rPr>
+          <w:sz w:val="24"/>
+          <w:szCs w:val="24"/>
+        </w:rPr>
+        <w:t xml:space="preserve"> en una rama junto con todos los detalles. Por ejemplo:</w:t>
+      </w:r>
+    </w:p>
+    <w:p>
+      <w:pPr>
+        <w:spacing w:line="360" w:lineRule="auto"/>
+        <w:rPr>
+          <w:sz w:val="24"/>
+          <w:szCs w:val="24"/>
+        </w:rPr>
+      </w:pPr>
+      <w:proofErr w:type="spellStart"/>
+      <w:proofErr w:type="gramStart"/>
+      <w:r>
+        <w:rPr>
+          <w:sz w:val="24"/>
+          <w:szCs w:val="24"/>
+        </w:rPr>
+        <w:t>commit</w:t>
+      </w:r>
+      <w:proofErr w:type="spellEnd"/>
+      <w:proofErr w:type="gramEnd"/>
+      <w:r>
+        <w:rPr>
+          <w:sz w:val="24"/>
+          <w:szCs w:val="24"/>
+        </w:rPr>
+        <w:t xml:space="preserve"> 15f4b6c44</w:t>
+      </w:r>
+      <w:r>
+        <w:rPr>
+          <w:sz w:val="24"/>
+          <w:szCs w:val="24"/>
+        </w:rPr>
+        <w:t>b3c8344caasdac9e4be13246e21sadw</w:t>
+      </w:r>
+    </w:p>
+    <w:p>
+      <w:pPr>
+        <w:spacing w:line="360" w:lineRule="auto"/>
+        <w:rPr>
+          <w:sz w:val="24"/>
+          <w:szCs w:val="24"/>
+        </w:rPr>
+      </w:pPr>
+      <w:proofErr w:type="spellStart"/>
+      <w:r>
+        <w:rPr>
+          <w:sz w:val="24"/>
+          <w:szCs w:val="24"/>
+        </w:rPr>
+        <w:t>Author</w:t>
+      </w:r>
+      <w:proofErr w:type="spellEnd"/>
+      <w:r>
+        <w:rPr>
+          <w:sz w:val="24"/>
+          <w:szCs w:val="24"/>
+        </w:rPr>
+        <w:t xml:space="preserve">: Alex Hunter </w:t>
+      </w:r>
+      <w:hyperlink r:id="rId11" w:history="1">
+        <w:r>
+          <w:rPr>
+            <w:rStyle w:val="Hipervnculo"/>
+            <w:sz w:val="24"/>
+            <w:szCs w:val="24"/>
+          </w:rPr>
+          <w:t>alexh@gmail.com</w:t>
+        </w:r>
+      </w:hyperlink>
+    </w:p>
+    <w:p>
+      <w:pPr>
+        <w:spacing w:line="360" w:lineRule="auto"/>
+        <w:rPr>
+          <w:sz w:val="24"/>
+          <w:szCs w:val="24"/>
+        </w:rPr>
+      </w:pPr>
+      <w:proofErr w:type="spellStart"/>
+      <w:proofErr w:type="gramStart"/>
+      <w:r>
+        <w:rPr>
+          <w:sz w:val="24"/>
+          <w:szCs w:val="24"/>
+        </w:rPr>
+        <w:t>git</w:t>
+      </w:r>
+      <w:proofErr w:type="spellEnd"/>
+      <w:proofErr w:type="gramEnd"/>
+      <w:r>
+        <w:rPr>
+          <w:sz w:val="24"/>
+          <w:szCs w:val="24"/>
+        </w:rPr>
+        <w:t xml:space="preserve"> </w:t>
+      </w:r>
+      <w:proofErr w:type="spellStart"/>
+      <w:r>
+        <w:rPr>
+          <w:sz w:val="24"/>
+          <w:szCs w:val="24"/>
+        </w:rPr>
+        <w:t>remote</w:t>
+      </w:r>
+      <w:proofErr w:type="spellEnd"/>
+    </w:p>
+    <w:p>
+      <w:pPr>
+        <w:spacing w:line="360" w:lineRule="auto"/>
+        <w:rPr>
+          <w:sz w:val="24"/>
+          <w:szCs w:val="24"/>
+        </w:rPr>
+      </w:pPr>
+      <w:r>
+        <w:rPr>
+          <w:sz w:val="24"/>
+          <w:szCs w:val="24"/>
+        </w:rPr>
+        <w:t xml:space="preserve">El comando </w:t>
+      </w:r>
+      <w:proofErr w:type="spellStart"/>
+      <w:r>
+        <w:rPr>
+          <w:sz w:val="24"/>
+          <w:szCs w:val="24"/>
+        </w:rPr>
+        <w:t>git</w:t>
+      </w:r>
+      <w:proofErr w:type="spellEnd"/>
+      <w:r>
+        <w:rPr>
+          <w:sz w:val="24"/>
+          <w:szCs w:val="24"/>
+        </w:rPr>
+        <w:t xml:space="preserve"> se usa para conectar a un repositorio remoto. El siguiente comando muestra los repositorios remotos que están configurados </w:t>
+      </w:r>
+      <w:proofErr w:type="spellStart"/>
+      <w:r>
+        <w:rPr>
+          <w:sz w:val="24"/>
+          <w:szCs w:val="24"/>
+        </w:rPr>
+        <w:t>actualmente:</w:t>
+      </w:r>
+      <w:proofErr w:type="spellEnd"/>
+    </w:p>
+    <w:p>
+      <w:pPr>
+        <w:spacing w:line="360" w:lineRule="auto"/>
+        <w:rPr>
+          <w:sz w:val="24"/>
+          <w:szCs w:val="24"/>
+        </w:rPr>
+      </w:pPr>
+      <w:proofErr w:type="spellStart"/>
+      <w:proofErr w:type="gramStart"/>
+      <w:r>
+        <w:rPr>
+          <w:sz w:val="24"/>
+          <w:szCs w:val="24"/>
+        </w:rPr>
+        <w:t>git</w:t>
+      </w:r>
+      <w:proofErr w:type="spellEnd"/>
+      <w:proofErr w:type="gramEnd"/>
+      <w:r>
+        <w:rPr>
+          <w:sz w:val="24"/>
+          <w:szCs w:val="24"/>
+        </w:rPr>
+        <w:t xml:space="preserve"> </w:t>
+      </w:r>
+      <w:proofErr w:type="spellStart"/>
+      <w:r>
+        <w:rPr>
+          <w:sz w:val="24"/>
+          <w:szCs w:val="24"/>
+        </w:rPr>
+        <w:t>remote</w:t>
+      </w:r>
+      <w:proofErr w:type="spellEnd"/>
+      <w:r>
+        <w:rPr>
+          <w:sz w:val="24"/>
+          <w:szCs w:val="24"/>
+        </w:rPr>
+        <w:t xml:space="preserve"> -v</w:t>
+      </w:r>
+    </w:p>
+    <w:p>
+      <w:pPr>
+        <w:spacing w:line="360" w:lineRule="auto"/>
+        <w:rPr>
+          <w:sz w:val="24"/>
+          <w:szCs w:val="24"/>
+        </w:rPr>
+      </w:pPr>
+    </w:p>
+    <w:p>
+      <w:pPr>
+        <w:spacing w:line="360" w:lineRule="auto"/>
+        <w:rPr>
+          <w:sz w:val="24"/>
+          <w:szCs w:val="24"/>
+        </w:rPr>
+      </w:pPr>
+      <w:r>
+        <w:rPr>
+          <w:sz w:val="24"/>
+          <w:szCs w:val="24"/>
+        </w:rPr>
+        <w:t xml:space="preserve">Que es un </w:t>
+      </w:r>
+      <w:proofErr w:type="spellStart"/>
+      <w:r>
+        <w:rPr>
+          <w:sz w:val="24"/>
+          <w:szCs w:val="24"/>
+        </w:rPr>
+        <w:t>rama</w:t>
+      </w:r>
+      <w:proofErr w:type="spellEnd"/>
+      <w:r>
+        <w:rPr>
+          <w:sz w:val="24"/>
+          <w:szCs w:val="24"/>
+        </w:rPr>
+        <w:t xml:space="preserve"> y para que sirve</w:t>
+      </w:r>
+      <w:proofErr w:type="gramStart"/>
+      <w:r>
+        <w:rPr>
+          <w:sz w:val="24"/>
+          <w:szCs w:val="24"/>
+        </w:rPr>
+        <w:t>?</w:t>
+      </w:r>
+      <w:proofErr w:type="gramEnd"/>
+    </w:p>
+    <w:p>
+      <w:pPr>
+        <w:spacing w:line="360" w:lineRule="auto"/>
+        <w:rPr>
+          <w:sz w:val="24"/>
+          <w:szCs w:val="24"/>
+        </w:rPr>
+      </w:pPr>
+      <w:r>
+        <w:rPr>
+          <w:sz w:val="24"/>
+          <w:szCs w:val="24"/>
+        </w:rPr>
+        <w:t xml:space="preserve">Las ramas son una de las principales utilidades que disponemos en </w:t>
+      </w:r>
+      <w:proofErr w:type="spellStart"/>
+      <w:r>
+        <w:rPr>
+          <w:sz w:val="24"/>
+          <w:szCs w:val="24"/>
+        </w:rPr>
+        <w:t>Git</w:t>
+      </w:r>
+      <w:proofErr w:type="spellEnd"/>
+      <w:r>
+        <w:rPr>
+          <w:sz w:val="24"/>
+          <w:szCs w:val="24"/>
+        </w:rPr>
+        <w:t xml:space="preserve"> para llevar un mejor control del código. Se trata de una bifurcación del estado del código que crea un nuevo camino de cara a la evolución del código, en paralelo a otras ramas que se puedan generar. En este artículo, repasamos para qué sirven las ramas de </w:t>
+      </w:r>
+      <w:proofErr w:type="spellStart"/>
+      <w:r>
+        <w:rPr>
+          <w:sz w:val="24"/>
+          <w:szCs w:val="24"/>
+        </w:rPr>
+        <w:t>Git</w:t>
+      </w:r>
+      <w:proofErr w:type="spellEnd"/>
+      <w:r>
+        <w:rPr>
+          <w:sz w:val="24"/>
+          <w:szCs w:val="24"/>
+        </w:rPr>
+        <w:t xml:space="preserve"> y cómo podemos tra</w:t>
+      </w:r>
+      <w:r>
+        <w:rPr>
+          <w:sz w:val="24"/>
+          <w:szCs w:val="24"/>
+        </w:rPr>
+        <w:t>bajar con ellas en un proyecto.</w:t>
+      </w:r>
+    </w:p>
+    <w:p>
+      <w:pPr>
+        <w:spacing w:line="360" w:lineRule="auto"/>
+        <w:rPr>
+          <w:sz w:val="24"/>
+          <w:szCs w:val="24"/>
+        </w:rPr>
+      </w:pPr>
+      <w:r>
+        <w:rPr>
+          <w:sz w:val="24"/>
+          <w:szCs w:val="24"/>
+        </w:rPr>
+        <w:t>Las ramas nos pueden servir para muchos casos de uso. Por ejemplo, para  la creación de una funcionalidad que queramos integrar en un programa y para la cual no queremos que la rama principal se vea afectada</w:t>
+      </w:r>
+      <w:r>
+        <w:rPr>
+          <w:sz w:val="24"/>
+          <w:szCs w:val="24"/>
+        </w:rPr>
+        <w:t>.</w:t>
+      </w:r>
+    </w:p>
+    <w:p>
+      <w:pPr>
+        <w:spacing w:line="360" w:lineRule="auto"/>
+        <w:rPr>
+          <w:sz w:val="24"/>
+          <w:szCs w:val="24"/>
+        </w:rPr>
+      </w:pPr>
+      <w:proofErr w:type="spellStart"/>
+      <w:proofErr w:type="gramStart"/>
+      <w:r>
+        <w:rPr>
+          <w:sz w:val="24"/>
+          <w:szCs w:val="24"/>
+        </w:rPr>
+        <w:t>git</w:t>
+      </w:r>
+      <w:proofErr w:type="spellEnd"/>
+      <w:proofErr w:type="gramEnd"/>
+      <w:r>
+        <w:rPr>
+          <w:sz w:val="24"/>
+          <w:szCs w:val="24"/>
+        </w:rPr>
+        <w:t xml:space="preserve"> </w:t>
+      </w:r>
+      <w:proofErr w:type="spellStart"/>
+      <w:r>
+        <w:rPr>
+          <w:sz w:val="24"/>
+          <w:szCs w:val="24"/>
+        </w:rPr>
+        <w:t>branch</w:t>
+      </w:r>
+      <w:proofErr w:type="spellEnd"/>
+    </w:p>
+    <w:p>
+      <w:pPr>
+        <w:spacing w:line="360" w:lineRule="auto"/>
+        <w:rPr>
+          <w:sz w:val="24"/>
+          <w:szCs w:val="24"/>
+        </w:rPr>
+      </w:pPr>
+      <w:r>
+        <w:rPr>
+          <w:sz w:val="24"/>
+          <w:szCs w:val="24"/>
+        </w:rPr>
+        <w:t>Este comando se usa para listar, crear o borrar ramas. Para listar todas las ramas se usa:</w:t>
+      </w:r>
+    </w:p>
+    <w:p>
+      <w:pPr>
+        <w:spacing w:line="360" w:lineRule="auto"/>
+        <w:rPr>
+          <w:sz w:val="24"/>
+          <w:szCs w:val="24"/>
+        </w:rPr>
+      </w:pPr>
+      <w:proofErr w:type="spellStart"/>
+      <w:proofErr w:type="gramStart"/>
+      <w:r>
+        <w:rPr>
+          <w:sz w:val="24"/>
+          <w:szCs w:val="24"/>
+        </w:rPr>
+        <w:t>git</w:t>
+      </w:r>
+      <w:proofErr w:type="spellEnd"/>
+      <w:proofErr w:type="gramEnd"/>
+      <w:r>
+        <w:rPr>
+          <w:sz w:val="24"/>
+          <w:szCs w:val="24"/>
+        </w:rPr>
+        <w:t xml:space="preserve"> </w:t>
+      </w:r>
+      <w:proofErr w:type="spellStart"/>
+      <w:r>
+        <w:rPr>
+          <w:sz w:val="24"/>
+          <w:szCs w:val="24"/>
+        </w:rPr>
+        <w:t>branch</w:t>
+      </w:r>
+      <w:proofErr w:type="spellEnd"/>
+    </w:p>
+    <w:p>
+      <w:pPr>
+        <w:spacing w:line="360" w:lineRule="auto"/>
+        <w:rPr>
+          <w:sz w:val="24"/>
+          <w:szCs w:val="24"/>
+        </w:rPr>
+      </w:pPr>
+      <w:proofErr w:type="gramStart"/>
+      <w:r>
+        <w:rPr>
+          <w:sz w:val="24"/>
+          <w:szCs w:val="24"/>
+        </w:rPr>
+        <w:lastRenderedPageBreak/>
+        <w:t>para</w:t>
+      </w:r>
+      <w:proofErr w:type="gramEnd"/>
+      <w:r>
+        <w:rPr>
+          <w:sz w:val="24"/>
+          <w:szCs w:val="24"/>
+        </w:rPr>
+        <w:t xml:space="preserve"> borrar la rama:</w:t>
+      </w:r>
+    </w:p>
+    <w:p>
+      <w:pPr>
+        <w:spacing w:line="360" w:lineRule="auto"/>
+        <w:rPr>
+          <w:sz w:val="24"/>
+          <w:szCs w:val="24"/>
+        </w:rPr>
+      </w:pPr>
+      <w:proofErr w:type="spellStart"/>
+      <w:proofErr w:type="gramStart"/>
+      <w:r>
+        <w:rPr>
+          <w:sz w:val="24"/>
+          <w:szCs w:val="24"/>
+        </w:rPr>
+        <w:t>git</w:t>
+      </w:r>
+      <w:proofErr w:type="spellEnd"/>
+      <w:proofErr w:type="gramEnd"/>
+      <w:r>
+        <w:rPr>
+          <w:sz w:val="24"/>
+          <w:szCs w:val="24"/>
+        </w:rPr>
+        <w:t xml:space="preserve"> </w:t>
+      </w:r>
+      <w:proofErr w:type="spellStart"/>
+      <w:r>
+        <w:rPr>
+          <w:sz w:val="24"/>
+          <w:szCs w:val="24"/>
+        </w:rPr>
+        <w:t>branch</w:t>
+      </w:r>
+      <w:proofErr w:type="spellEnd"/>
+      <w:r>
+        <w:rPr>
+          <w:sz w:val="24"/>
+          <w:szCs w:val="24"/>
+        </w:rPr>
+        <w:t xml:space="preserve"> -d &lt;</w:t>
+      </w:r>
+      <w:proofErr w:type="spellStart"/>
+      <w:r>
+        <w:rPr>
+          <w:sz w:val="24"/>
+          <w:szCs w:val="24"/>
+        </w:rPr>
+        <w:t>branch-name</w:t>
+      </w:r>
+      <w:proofErr w:type="spellEnd"/>
+      <w:r>
+        <w:rPr>
+          <w:sz w:val="24"/>
+          <w:szCs w:val="24"/>
+        </w:rPr>
+        <w:t>&gt;</w:t>
+      </w:r>
+    </w:p>
+    <w:p>
+      <w:pPr>
+        <w:spacing w:line="360" w:lineRule="auto"/>
+        <w:rPr>
+          <w:sz w:val="24"/>
+          <w:szCs w:val="24"/>
+        </w:rPr>
+      </w:pPr>
+      <w:proofErr w:type="spellStart"/>
+      <w:proofErr w:type="gramStart"/>
+      <w:r>
+        <w:rPr>
+          <w:sz w:val="24"/>
+          <w:szCs w:val="24"/>
+        </w:rPr>
+        <w:t>git</w:t>
+      </w:r>
+      <w:proofErr w:type="spellEnd"/>
+      <w:proofErr w:type="gramEnd"/>
+      <w:r>
+        <w:rPr>
+          <w:sz w:val="24"/>
+          <w:szCs w:val="24"/>
+        </w:rPr>
+        <w:t xml:space="preserve"> </w:t>
+      </w:r>
+      <w:proofErr w:type="spellStart"/>
+      <w:r>
+        <w:rPr>
+          <w:sz w:val="24"/>
+          <w:szCs w:val="24"/>
+        </w:rPr>
+        <w:t>merge</w:t>
+      </w:r>
+      <w:proofErr w:type="spellEnd"/>
+    </w:p>
+    <w:p>
+      <w:pPr>
+        <w:spacing w:line="360" w:lineRule="auto"/>
+        <w:rPr>
+          <w:sz w:val="24"/>
+          <w:szCs w:val="24"/>
+        </w:rPr>
+      </w:pPr>
+      <w:r>
+        <w:rPr>
+          <w:sz w:val="24"/>
+          <w:szCs w:val="24"/>
+        </w:rPr>
+        <w:t>Este comando se usa para fusionar una rama con otra rama activa:</w:t>
+      </w:r>
+    </w:p>
+    <w:p>
+      <w:pPr>
+        <w:spacing w:line="360" w:lineRule="auto"/>
+        <w:rPr>
+          <w:sz w:val="24"/>
+          <w:szCs w:val="24"/>
+        </w:rPr>
+      </w:pPr>
+      <w:proofErr w:type="spellStart"/>
+      <w:proofErr w:type="gramStart"/>
+      <w:r>
+        <w:rPr>
+          <w:sz w:val="24"/>
+          <w:szCs w:val="24"/>
+        </w:rPr>
+        <w:t>git</w:t>
+      </w:r>
+      <w:proofErr w:type="spellEnd"/>
+      <w:proofErr w:type="gramEnd"/>
+      <w:r>
+        <w:rPr>
+          <w:sz w:val="24"/>
+          <w:szCs w:val="24"/>
+        </w:rPr>
+        <w:t xml:space="preserve"> </w:t>
+      </w:r>
+      <w:proofErr w:type="spellStart"/>
+      <w:r>
+        <w:rPr>
+          <w:sz w:val="24"/>
+          <w:szCs w:val="24"/>
+        </w:rPr>
+        <w:t>merge</w:t>
+      </w:r>
+      <w:proofErr w:type="spellEnd"/>
+      <w:r>
+        <w:rPr>
+          <w:sz w:val="24"/>
+          <w:szCs w:val="24"/>
+        </w:rPr>
+        <w:t xml:space="preserve"> &lt;</w:t>
+      </w:r>
+      <w:proofErr w:type="spellStart"/>
+      <w:r>
+        <w:rPr>
+          <w:sz w:val="24"/>
+          <w:szCs w:val="24"/>
+        </w:rPr>
+        <w:t>branch-name</w:t>
+      </w:r>
+      <w:proofErr w:type="spellEnd"/>
+      <w:r>
+        <w:rPr>
+          <w:sz w:val="24"/>
+          <w:szCs w:val="24"/>
+        </w:rPr>
+        <w:t>&gt;</w:t>
+      </w:r>
+    </w:p>
+    <w:p>
+      <w:pPr>
+        <w:spacing w:line="360" w:lineRule="auto"/>
+        <w:rPr>
+          <w:sz w:val="24"/>
+          <w:szCs w:val="24"/>
+        </w:rPr>
+      </w:pPr>
+      <w:bookmarkStart w:id="0" w:name="_GoBack"/>
+      <w:bookmarkEnd w:id="0"/>
+    </w:p>
+    <w:p>
+      <w:pPr>
+        <w:spacing w:line="360" w:lineRule="auto"/>
+        <w:rPr>
+          <w:sz w:val="24"/>
+          <w:szCs w:val="24"/>
+        </w:rPr>
+      </w:pPr>
     </w:p>
     <w:p/>
     <w:p/>
@@ -1897,7 +2928,7 @@
 </file>
 
 <file path=word/endnotes.xml><?xml version="1.0" encoding="utf-8"?>
-<w:endnotes xmlns:wpc="http://schemas.microsoft.com/office/word/2010/wordprocessingCanvas" xmlns:mc="http://schemas.openxmlformats.org/markup-compatibility/2006" xmlns:o="urn:schemas-microsoft-com:office:office" xmlns:r="http://schemas.openxmlformats.org/officeDocument/2006/relationships" xmlns:m="http://schemas.openxmlformats.org/officeDocument/2006/math" xmlns:v="urn:schemas-microsoft-com:vml" xmlns:wp14="http://schemas.microsoft.com/office/word/2010/wordprocessingDrawing" xmlns:wp="http://schemas.openxmlformats.org/drawingml/2006/wordprocessingDrawing" xmlns:w10="urn:schemas-microsoft-com:office:word" xmlns:w="http://schemas.openxmlformats.org/wordprocessingml/2006/main" xmlns:w14="http://schemas.microsoft.com/office/word/2010/wordml" xmlns:wpg="http://schemas.microsoft.com/office/word/2010/wordprocessingGroup" xmlns:wpi="http://schemas.microsoft.com/office/word/2010/wordprocessingInk" xmlns:wne="http://schemas.microsoft.com/office/word/2006/wordml" xmlns:wps="http://schemas.microsoft.com/office/word/2010/wordprocessingShape" mc:Ignorable="w14 wp14">
+<w:endnotes xmlns:wpc="http://schemas.microsoft.com/office/word/2010/wordprocessingCanvas" xmlns:mc="http://schemas.openxmlformats.org/markup-compatibility/2006" xmlns:o="urn:schemas-microsoft-com:office:office" xmlns:r="http://schemas.openxmlformats.org/officeDocument/2006/relationships" xmlns:m="http://schemas.openxmlformats.org/officeDocument/2006/math" xmlns:v="urn:schemas-microsoft-com:vml" xmlns:wp14="http://schemas.microsoft.com/office/word/2010/wordprocessingDrawing" xmlns:wp="http://schemas.openxmlformats.org/drawingml/2006/wordprocessingDrawing" xmlns:w10="urn:schemas-microsoft-com:office:word" xmlns:w="http://schemas.openxmlformats.org/wordprocessingml/2006/main" xmlns:w14="http://schemas.microsoft.com/office/word/2010/wordml" xmlns:w15="http://schemas.microsoft.com/office/word/2012/wordml" xmlns:wpg="http://schemas.microsoft.com/office/word/2010/wordprocessingGroup" xmlns:wpi="http://schemas.microsoft.com/office/word/2010/wordprocessingInk" xmlns:wne="http://schemas.microsoft.com/office/word/2006/wordml" xmlns:wps="http://schemas.microsoft.com/office/word/2010/wordprocessingShape" mc:Ignorable="w14 w15 wp14">
   <w:endnote w:type="separator" w:id="-1">
     <w:p>
       <w:pPr>
@@ -1922,7 +2953,7 @@
 </file>
 
 <file path=word/footer1.xml><?xml version="1.0" encoding="utf-8"?>
-<w:ftr xmlns:wpc="http://schemas.microsoft.com/office/word/2010/wordprocessingCanvas" xmlns:mc="http://schemas.openxmlformats.org/markup-compatibility/2006" xmlns:o="urn:schemas-microsoft-com:office:office" xmlns:r="http://schemas.openxmlformats.org/officeDocument/2006/relationships" xmlns:m="http://schemas.openxmlformats.org/officeDocument/2006/math" xmlns:v="urn:schemas-microsoft-com:vml" xmlns:wp14="http://schemas.microsoft.com/office/word/2010/wordprocessingDrawing" xmlns:wp="http://schemas.openxmlformats.org/drawingml/2006/wordprocessingDrawing" xmlns:w10="urn:schemas-microsoft-com:office:word" xmlns:w="http://schemas.openxmlformats.org/wordprocessingml/2006/main" xmlns:w14="http://schemas.microsoft.com/office/word/2010/wordml" xmlns:wpg="http://schemas.microsoft.com/office/word/2010/wordprocessingGroup" xmlns:wpi="http://schemas.microsoft.com/office/word/2010/wordprocessingInk" xmlns:wne="http://schemas.microsoft.com/office/word/2006/wordml" xmlns:wps="http://schemas.microsoft.com/office/word/2010/wordprocessingShape" mc:Ignorable="w14 wp14">
+<w:ftr xmlns:wpc="http://schemas.microsoft.com/office/word/2010/wordprocessingCanvas" xmlns:mc="http://schemas.openxmlformats.org/markup-compatibility/2006" xmlns:o="urn:schemas-microsoft-com:office:office" xmlns:r="http://schemas.openxmlformats.org/officeDocument/2006/relationships" xmlns:m="http://schemas.openxmlformats.org/officeDocument/2006/math" xmlns:v="urn:schemas-microsoft-com:vml" xmlns:wp14="http://schemas.microsoft.com/office/word/2010/wordprocessingDrawing" xmlns:wp="http://schemas.openxmlformats.org/drawingml/2006/wordprocessingDrawing" xmlns:w10="urn:schemas-microsoft-com:office:word" xmlns:w="http://schemas.openxmlformats.org/wordprocessingml/2006/main" xmlns:w14="http://schemas.microsoft.com/office/word/2010/wordml" xmlns:w15="http://schemas.microsoft.com/office/word/2012/wordml" xmlns:wpg="http://schemas.microsoft.com/office/word/2010/wordprocessingGroup" xmlns:wpi="http://schemas.microsoft.com/office/word/2010/wordprocessingInk" xmlns:wne="http://schemas.microsoft.com/office/word/2006/wordml" xmlns:wps="http://schemas.microsoft.com/office/word/2010/wordprocessingShape" mc:Ignorable="w14 w15 wp14">
   <w:p>
     <w:pPr>
       <w:pStyle w:val="Piedepgina"/>
@@ -1932,7 +2963,7 @@
 </file>
 
 <file path=word/footer2.xml><?xml version="1.0" encoding="utf-8"?>
-<w:ftr xmlns:wpc="http://schemas.microsoft.com/office/word/2010/wordprocessingCanvas" xmlns:mc="http://schemas.openxmlformats.org/markup-compatibility/2006" xmlns:o="urn:schemas-microsoft-com:office:office" xmlns:r="http://schemas.openxmlformats.org/officeDocument/2006/relationships" xmlns:m="http://schemas.openxmlformats.org/officeDocument/2006/math" xmlns:v="urn:schemas-microsoft-com:vml" xmlns:wp14="http://schemas.microsoft.com/office/word/2010/wordprocessingDrawing" xmlns:wp="http://schemas.openxmlformats.org/drawingml/2006/wordprocessingDrawing" xmlns:w10="urn:schemas-microsoft-com:office:word" xmlns:w="http://schemas.openxmlformats.org/wordprocessingml/2006/main" xmlns:w14="http://schemas.microsoft.com/office/word/2010/wordml" xmlns:wpg="http://schemas.microsoft.com/office/word/2010/wordprocessingGroup" xmlns:wpi="http://schemas.microsoft.com/office/word/2010/wordprocessingInk" xmlns:wne="http://schemas.microsoft.com/office/word/2006/wordml" xmlns:wps="http://schemas.microsoft.com/office/word/2010/wordprocessingShape" mc:Ignorable="w14 wp14">
+<w:ftr xmlns:wpc="http://schemas.microsoft.com/office/word/2010/wordprocessingCanvas" xmlns:mc="http://schemas.openxmlformats.org/markup-compatibility/2006" xmlns:o="urn:schemas-microsoft-com:office:office" xmlns:r="http://schemas.openxmlformats.org/officeDocument/2006/relationships" xmlns:m="http://schemas.openxmlformats.org/officeDocument/2006/math" xmlns:v="urn:schemas-microsoft-com:vml" xmlns:wp14="http://schemas.microsoft.com/office/word/2010/wordprocessingDrawing" xmlns:wp="http://schemas.openxmlformats.org/drawingml/2006/wordprocessingDrawing" xmlns:w10="urn:schemas-microsoft-com:office:word" xmlns:w="http://schemas.openxmlformats.org/wordprocessingml/2006/main" xmlns:w14="http://schemas.microsoft.com/office/word/2010/wordml" xmlns:w15="http://schemas.microsoft.com/office/word/2012/wordml" xmlns:wpg="http://schemas.microsoft.com/office/word/2010/wordprocessingGroup" xmlns:wpi="http://schemas.microsoft.com/office/word/2010/wordprocessingInk" xmlns:wne="http://schemas.microsoft.com/office/word/2006/wordml" xmlns:wps="http://schemas.microsoft.com/office/word/2010/wordprocessingShape" mc:Ignorable="w14 w15 wp14">
   <w:p>
     <w:pPr>
       <w:pStyle w:val="Piedepgina"/>
@@ -1942,7 +2973,7 @@
 </file>
 
 <file path=word/footer3.xml><?xml version="1.0" encoding="utf-8"?>
-<w:ftr xmlns:wpc="http://schemas.microsoft.com/office/word/2010/wordprocessingCanvas" xmlns:mc="http://schemas.openxmlformats.org/markup-compatibility/2006" xmlns:o="urn:schemas-microsoft-com:office:office" xmlns:r="http://schemas.openxmlformats.org/officeDocument/2006/relationships" xmlns:m="http://schemas.openxmlformats.org/officeDocument/2006/math" xmlns:v="urn:schemas-microsoft-com:vml" xmlns:wp14="http://schemas.microsoft.com/office/word/2010/wordprocessingDrawing" xmlns:wp="http://schemas.openxmlformats.org/drawingml/2006/wordprocessingDrawing" xmlns:w10="urn:schemas-microsoft-com:office:word" xmlns:w="http://schemas.openxmlformats.org/wordprocessingml/2006/main" xmlns:w14="http://schemas.microsoft.com/office/word/2010/wordml" xmlns:wpg="http://schemas.microsoft.com/office/word/2010/wordprocessingGroup" xmlns:wpi="http://schemas.microsoft.com/office/word/2010/wordprocessingInk" xmlns:wne="http://schemas.microsoft.com/office/word/2006/wordml" xmlns:wps="http://schemas.microsoft.com/office/word/2010/wordprocessingShape" mc:Ignorable="w14 wp14">
+<w:ftr xmlns:wpc="http://schemas.microsoft.com/office/word/2010/wordprocessingCanvas" xmlns:mc="http://schemas.openxmlformats.org/markup-compatibility/2006" xmlns:o="urn:schemas-microsoft-com:office:office" xmlns:r="http://schemas.openxmlformats.org/officeDocument/2006/relationships" xmlns:m="http://schemas.openxmlformats.org/officeDocument/2006/math" xmlns:v="urn:schemas-microsoft-com:vml" xmlns:wp14="http://schemas.microsoft.com/office/word/2010/wordprocessingDrawing" xmlns:wp="http://schemas.openxmlformats.org/drawingml/2006/wordprocessingDrawing" xmlns:w10="urn:schemas-microsoft-com:office:word" xmlns:w="http://schemas.openxmlformats.org/wordprocessingml/2006/main" xmlns:w14="http://schemas.microsoft.com/office/word/2010/wordml" xmlns:w15="http://schemas.microsoft.com/office/word/2012/wordml" xmlns:wpg="http://schemas.microsoft.com/office/word/2010/wordprocessingGroup" xmlns:wpi="http://schemas.microsoft.com/office/word/2010/wordprocessingInk" xmlns:wne="http://schemas.microsoft.com/office/word/2006/wordml" xmlns:wps="http://schemas.microsoft.com/office/word/2010/wordprocessingShape" mc:Ignorable="w14 w15 wp14">
   <w:p>
     <w:pPr>
       <w:pStyle w:val="Piedepgina"/>
@@ -1952,7 +2983,7 @@
 </file>
 
 <file path=word/footnotes.xml><?xml version="1.0" encoding="utf-8"?>
-<w:footnotes xmlns:wpc="http://schemas.microsoft.com/office/word/2010/wordprocessingCanvas" xmlns:mc="http://schemas.openxmlformats.org/markup-compatibility/2006" xmlns:o="urn:schemas-microsoft-com:office:office" xmlns:r="http://schemas.openxmlformats.org/officeDocument/2006/relationships" xmlns:m="http://schemas.openxmlformats.org/officeDocument/2006/math" xmlns:v="urn:schemas-microsoft-com:vml" xmlns:wp14="http://schemas.microsoft.com/office/word/2010/wordprocessingDrawing" xmlns:wp="http://schemas.openxmlformats.org/drawingml/2006/wordprocessingDrawing" xmlns:w10="urn:schemas-microsoft-com:office:word" xmlns:w="http://schemas.openxmlformats.org/wordprocessingml/2006/main" xmlns:w14="http://schemas.microsoft.com/office/word/2010/wordml" xmlns:wpg="http://schemas.microsoft.com/office/word/2010/wordprocessingGroup" xmlns:wpi="http://schemas.microsoft.com/office/word/2010/wordprocessingInk" xmlns:wne="http://schemas.microsoft.com/office/word/2006/wordml" xmlns:wps="http://schemas.microsoft.com/office/word/2010/wordprocessingShape" mc:Ignorable="w14 wp14">
+<w:footnotes xmlns:wpc="http://schemas.microsoft.com/office/word/2010/wordprocessingCanvas" xmlns:mc="http://schemas.openxmlformats.org/markup-compatibility/2006" xmlns:o="urn:schemas-microsoft-com:office:office" xmlns:r="http://schemas.openxmlformats.org/officeDocument/2006/relationships" xmlns:m="http://schemas.openxmlformats.org/officeDocument/2006/math" xmlns:v="urn:schemas-microsoft-com:vml" xmlns:wp14="http://schemas.microsoft.com/office/word/2010/wordprocessingDrawing" xmlns:wp="http://schemas.openxmlformats.org/drawingml/2006/wordprocessingDrawing" xmlns:w10="urn:schemas-microsoft-com:office:word" xmlns:w="http://schemas.openxmlformats.org/wordprocessingml/2006/main" xmlns:w14="http://schemas.microsoft.com/office/word/2010/wordml" xmlns:w15="http://schemas.microsoft.com/office/word/2012/wordml" xmlns:wpg="http://schemas.microsoft.com/office/word/2010/wordprocessingGroup" xmlns:wpi="http://schemas.microsoft.com/office/word/2010/wordprocessingInk" xmlns:wne="http://schemas.microsoft.com/office/word/2006/wordml" xmlns:wps="http://schemas.microsoft.com/office/word/2010/wordprocessingShape" mc:Ignorable="w14 w15 wp14">
   <w:footnote w:type="separator" w:id="-1">
     <w:p>
       <w:pPr>
@@ -1977,7 +3008,7 @@
 </file>
 
 <file path=word/header1.xml><?xml version="1.0" encoding="utf-8"?>
-<w:hdr xmlns:wpc="http://schemas.microsoft.com/office/word/2010/wordprocessingCanvas" xmlns:mc="http://schemas.openxmlformats.org/markup-compatibility/2006" xmlns:o="urn:schemas-microsoft-com:office:office" xmlns:r="http://schemas.openxmlformats.org/officeDocument/2006/relationships" xmlns:m="http://schemas.openxmlformats.org/officeDocument/2006/math" xmlns:v="urn:schemas-microsoft-com:vml" xmlns:wp14="http://schemas.microsoft.com/office/word/2010/wordprocessingDrawing" xmlns:wp="http://schemas.openxmlformats.org/drawingml/2006/wordprocessingDrawing" xmlns:w10="urn:schemas-microsoft-com:office:word" xmlns:w="http://schemas.openxmlformats.org/wordprocessingml/2006/main" xmlns:w14="http://schemas.microsoft.com/office/word/2010/wordml" xmlns:wpg="http://schemas.microsoft.com/office/word/2010/wordprocessingGroup" xmlns:wpi="http://schemas.microsoft.com/office/word/2010/wordprocessingInk" xmlns:wne="http://schemas.microsoft.com/office/word/2006/wordml" xmlns:wps="http://schemas.microsoft.com/office/word/2010/wordprocessingShape" mc:Ignorable="w14 wp14">
+<w:hdr xmlns:wpc="http://schemas.microsoft.com/office/word/2010/wordprocessingCanvas" xmlns:mc="http://schemas.openxmlformats.org/markup-compatibility/2006" xmlns:o="urn:schemas-microsoft-com:office:office" xmlns:r="http://schemas.openxmlformats.org/officeDocument/2006/relationships" xmlns:m="http://schemas.openxmlformats.org/officeDocument/2006/math" xmlns:v="urn:schemas-microsoft-com:vml" xmlns:wp14="http://schemas.microsoft.com/office/word/2010/wordprocessingDrawing" xmlns:wp="http://schemas.openxmlformats.org/drawingml/2006/wordprocessingDrawing" xmlns:w10="urn:schemas-microsoft-com:office:word" xmlns:w="http://schemas.openxmlformats.org/wordprocessingml/2006/main" xmlns:w14="http://schemas.microsoft.com/office/word/2010/wordml" xmlns:w15="http://schemas.microsoft.com/office/word/2012/wordml" xmlns:wpg="http://schemas.microsoft.com/office/word/2010/wordprocessingGroup" xmlns:wpi="http://schemas.microsoft.com/office/word/2010/wordprocessingInk" xmlns:wne="http://schemas.microsoft.com/office/word/2006/wordml" xmlns:wps="http://schemas.microsoft.com/office/word/2010/wordprocessingShape" mc:Ignorable="w14 w15 wp14">
   <w:p>
     <w:pPr>
       <w:pStyle w:val="Encabezado"/>
@@ -1987,7 +3018,7 @@
 </file>
 
 <file path=word/header2.xml><?xml version="1.0" encoding="utf-8"?>
-<w:hdr xmlns:wpc="http://schemas.microsoft.com/office/word/2010/wordprocessingCanvas" xmlns:mc="http://schemas.openxmlformats.org/markup-compatibility/2006" xmlns:o="urn:schemas-microsoft-com:office:office" xmlns:r="http://schemas.openxmlformats.org/officeDocument/2006/relationships" xmlns:m="http://schemas.openxmlformats.org/officeDocument/2006/math" xmlns:v="urn:schemas-microsoft-com:vml" xmlns:wp14="http://schemas.microsoft.com/office/word/2010/wordprocessingDrawing" xmlns:wp="http://schemas.openxmlformats.org/drawingml/2006/wordprocessingDrawing" xmlns:w10="urn:schemas-microsoft-com:office:word" xmlns:w="http://schemas.openxmlformats.org/wordprocessingml/2006/main" xmlns:w14="http://schemas.microsoft.com/office/word/2010/wordml" xmlns:wpg="http://schemas.microsoft.com/office/word/2010/wordprocessingGroup" xmlns:wpi="http://schemas.microsoft.com/office/word/2010/wordprocessingInk" xmlns:wne="http://schemas.microsoft.com/office/word/2006/wordml" xmlns:wps="http://schemas.microsoft.com/office/word/2010/wordprocessingShape" mc:Ignorable="w14 wp14">
+<w:hdr xmlns:wpc="http://schemas.microsoft.com/office/word/2010/wordprocessingCanvas" xmlns:mc="http://schemas.openxmlformats.org/markup-compatibility/2006" xmlns:o="urn:schemas-microsoft-com:office:office" xmlns:r="http://schemas.openxmlformats.org/officeDocument/2006/relationships" xmlns:m="http://schemas.openxmlformats.org/officeDocument/2006/math" xmlns:v="urn:schemas-microsoft-com:vml" xmlns:wp14="http://schemas.microsoft.com/office/word/2010/wordprocessingDrawing" xmlns:wp="http://schemas.openxmlformats.org/drawingml/2006/wordprocessingDrawing" xmlns:w10="urn:schemas-microsoft-com:office:word" xmlns:w="http://schemas.openxmlformats.org/wordprocessingml/2006/main" xmlns:w14="http://schemas.microsoft.com/office/word/2010/wordml" xmlns:w15="http://schemas.microsoft.com/office/word/2012/wordml" xmlns:wpg="http://schemas.microsoft.com/office/word/2010/wordprocessingGroup" xmlns:wpi="http://schemas.microsoft.com/office/word/2010/wordprocessingInk" xmlns:wne="http://schemas.microsoft.com/office/word/2006/wordml" xmlns:wps="http://schemas.microsoft.com/office/word/2010/wordprocessingShape" mc:Ignorable="w14 w15 wp14">
   <w:p>
     <w:pPr>
       <w:pStyle w:val="Encabezado"/>
@@ -1997,7 +3028,7 @@
 </file>
 
 <file path=word/header3.xml><?xml version="1.0" encoding="utf-8"?>
-<w:hdr xmlns:wpc="http://schemas.microsoft.com/office/word/2010/wordprocessingCanvas" xmlns:mc="http://schemas.openxmlformats.org/markup-compatibility/2006" xmlns:o="urn:schemas-microsoft-com:office:office" xmlns:r="http://schemas.openxmlformats.org/officeDocument/2006/relationships" xmlns:m="http://schemas.openxmlformats.org/officeDocument/2006/math" xmlns:v="urn:schemas-microsoft-com:vml" xmlns:wp14="http://schemas.microsoft.com/office/word/2010/wordprocessingDrawing" xmlns:wp="http://schemas.openxmlformats.org/drawingml/2006/wordprocessingDrawing" xmlns:w10="urn:schemas-microsoft-com:office:word" xmlns:w="http://schemas.openxmlformats.org/wordprocessingml/2006/main" xmlns:w14="http://schemas.microsoft.com/office/word/2010/wordml" xmlns:wpg="http://schemas.microsoft.com/office/word/2010/wordprocessingGroup" xmlns:wpi="http://schemas.microsoft.com/office/word/2010/wordprocessingInk" xmlns:wne="http://schemas.microsoft.com/office/word/2006/wordml" xmlns:wps="http://schemas.microsoft.com/office/word/2010/wordprocessingShape" mc:Ignorable="w14 wp14">
+<w:hdr xmlns:wpc="http://schemas.microsoft.com/office/word/2010/wordprocessingCanvas" xmlns:mc="http://schemas.openxmlformats.org/markup-compatibility/2006" xmlns:o="urn:schemas-microsoft-com:office:office" xmlns:r="http://schemas.openxmlformats.org/officeDocument/2006/relationships" xmlns:m="http://schemas.openxmlformats.org/officeDocument/2006/math" xmlns:v="urn:schemas-microsoft-com:vml" xmlns:wp14="http://schemas.microsoft.com/office/word/2010/wordprocessingDrawing" xmlns:wp="http://schemas.openxmlformats.org/drawingml/2006/wordprocessingDrawing" xmlns:w10="urn:schemas-microsoft-com:office:word" xmlns:w="http://schemas.openxmlformats.org/wordprocessingml/2006/main" xmlns:w14="http://schemas.microsoft.com/office/word/2010/wordml" xmlns:w15="http://schemas.microsoft.com/office/word/2012/wordml" xmlns:wpg="http://schemas.microsoft.com/office/word/2010/wordprocessingGroup" xmlns:wpi="http://schemas.microsoft.com/office/word/2010/wordprocessingInk" xmlns:wne="http://schemas.microsoft.com/office/word/2006/wordml" xmlns:wps="http://schemas.microsoft.com/office/word/2010/wordprocessingShape" mc:Ignorable="w14 w15 wp14">
   <w:p>
     <w:pPr>
       <w:pStyle w:val="Encabezado"/>
@@ -2007,8 +3038,8 @@
 </file>
 
 <file path=word/numbering.xml><?xml version="1.0" encoding="utf-8"?>
-<w:numbering xmlns:wpc="http://schemas.microsoft.com/office/word/2010/wordprocessingCanvas" xmlns:mc="http://schemas.openxmlformats.org/markup-compatibility/2006" xmlns:o="urn:schemas-microsoft-com:office:office" xmlns:r="http://schemas.openxmlformats.org/officeDocument/2006/relationships" xmlns:m="http://schemas.openxmlformats.org/officeDocument/2006/math" xmlns:v="urn:schemas-microsoft-com:vml" xmlns:wp14="http://schemas.microsoft.com/office/word/2010/wordprocessingDrawing" xmlns:wp="http://schemas.openxmlformats.org/drawingml/2006/wordprocessingDrawing" xmlns:w10="urn:schemas-microsoft-com:office:word" xmlns:w="http://schemas.openxmlformats.org/wordprocessingml/2006/main" xmlns:w14="http://schemas.microsoft.com/office/word/2010/wordml" xmlns:wpg="http://schemas.microsoft.com/office/word/2010/wordprocessingGroup" xmlns:wpi="http://schemas.microsoft.com/office/word/2010/wordprocessingInk" xmlns:wne="http://schemas.microsoft.com/office/word/2006/wordml" xmlns:wps="http://schemas.microsoft.com/office/word/2010/wordprocessingShape" mc:Ignorable="w14 wp14">
-  <w:abstractNum w:abstractNumId="0">
+<w:numbering xmlns:wpc="http://schemas.microsoft.com/office/word/2010/wordprocessingCanvas" xmlns:mc="http://schemas.openxmlformats.org/markup-compatibility/2006" xmlns:o="urn:schemas-microsoft-com:office:office" xmlns:r="http://schemas.openxmlformats.org/officeDocument/2006/relationships" xmlns:m="http://schemas.openxmlformats.org/officeDocument/2006/math" xmlns:v="urn:schemas-microsoft-com:vml" xmlns:wp14="http://schemas.microsoft.com/office/word/2010/wordprocessingDrawing" xmlns:wp="http://schemas.openxmlformats.org/drawingml/2006/wordprocessingDrawing" xmlns:w10="urn:schemas-microsoft-com:office:word" xmlns:w="http://schemas.openxmlformats.org/wordprocessingml/2006/main" xmlns:w14="http://schemas.microsoft.com/office/word/2010/wordml" xmlns:w15="http://schemas.microsoft.com/office/word/2012/wordml" xmlns:wpg="http://schemas.microsoft.com/office/word/2010/wordprocessingGroup" xmlns:wpi="http://schemas.microsoft.com/office/word/2010/wordprocessingInk" xmlns:wne="http://schemas.microsoft.com/office/word/2006/wordml" xmlns:wps="http://schemas.microsoft.com/office/word/2010/wordprocessingShape" mc:Ignorable="w14 w15 wp14">
+  <w:abstractNum w:abstractNumId="0" w15:restartNumberingAfterBreak="0">
     <w:nsid w:val="5BE662DE"/>
     <w:multiLevelType w:val="hybridMultilevel"/>
     <w:tmpl w:val="6A223906"/>
@@ -2121,7 +3152,7 @@
       </w:rPr>
     </w:lvl>
   </w:abstractNum>
-  <w:abstractNum w:abstractNumId="1">
+  <w:abstractNum w:abstractNumId="1" w15:restartNumberingAfterBreak="0">
     <w:nsid w:val="708B4499"/>
     <w:multiLevelType w:val="hybridMultilevel"/>
     <w:tmpl w:val="ECB2E7B4"/>
@@ -2244,7 +3275,7 @@
 </file>
 
 <file path=word/styles.xml><?xml version="1.0" encoding="utf-8"?>
-<w:styles xmlns:mc="http://schemas.openxmlformats.org/markup-compatibility/2006" xmlns:r="http://schemas.openxmlformats.org/officeDocument/2006/relationships" xmlns:w="http://schemas.openxmlformats.org/wordprocessingml/2006/main" xmlns:w14="http://schemas.microsoft.com/office/word/2010/wordml" mc:Ignorable="w14">
+<w:styles xmlns:mc="http://schemas.openxmlformats.org/markup-compatibility/2006" xmlns:r="http://schemas.openxmlformats.org/officeDocument/2006/relationships" xmlns:w="http://schemas.openxmlformats.org/wordprocessingml/2006/main" xmlns:w14="http://schemas.microsoft.com/office/word/2010/wordml" xmlns:w15="http://schemas.microsoft.com/office/word/2012/wordml" mc:Ignorable="w14 w15">
   <w:docDefaults>
     <w:rPrDefault>
       <w:rPr>
@@ -2260,431 +3291,378 @@
       </w:pPr>
     </w:pPrDefault>
   </w:docDefaults>
-  <w:latentStyles w:defLockedState="0" w:defUIPriority="99" w:defSemiHidden="1" w:defUnhideWhenUsed="1" w:defQFormat="0" w:count="267">
-    <w:lsdException w:name="Normal" w:semiHidden="0" w:uiPriority="0" w:unhideWhenUsed="0" w:qFormat="1"/>
-    <w:lsdException w:name="heading 1" w:semiHidden="0" w:uiPriority="9" w:unhideWhenUsed="0" w:qFormat="1"/>
-    <w:lsdException w:name="heading 2" w:uiPriority="9" w:qFormat="1"/>
-    <w:lsdException w:name="heading 3" w:uiPriority="9" w:qFormat="1"/>
-    <w:lsdException w:name="heading 4" w:uiPriority="9" w:qFormat="1"/>
-    <w:lsdException w:name="heading 5" w:uiPriority="9" w:qFormat="1"/>
-    <w:lsdException w:name="heading 6" w:uiPriority="9" w:qFormat="1"/>
-    <w:lsdException w:name="heading 7" w:uiPriority="9" w:qFormat="1"/>
-    <w:lsdException w:name="heading 8" w:uiPriority="9" w:qFormat="1"/>
-    <w:lsdException w:name="heading 9" w:uiPriority="9" w:qFormat="1"/>
-    <w:lsdException w:name="toc 1" w:uiPriority="39"/>
-    <w:lsdException w:name="toc 2" w:uiPriority="39"/>
-    <w:lsdException w:name="toc 3" w:uiPriority="39"/>
-    <w:lsdException w:name="toc 4" w:uiPriority="39"/>
-    <w:lsdException w:name="toc 5" w:uiPriority="39"/>
-    <w:lsdException w:name="toc 6" w:uiPriority="39"/>
-    <w:lsdException w:name="toc 7" w:uiPriority="39"/>
-    <w:lsdException w:name="toc 8" w:uiPriority="39"/>
-    <w:lsdException w:name="toc 9" w:uiPriority="39"/>
-    <w:lsdException w:name="caption" w:uiPriority="35" w:qFormat="1"/>
-    <w:lsdException w:name="Title" w:semiHidden="0" w:uiPriority="10" w:unhideWhenUsed="0" w:qFormat="1"/>
-    <w:lsdException w:name="Default Paragraph Font" w:uiPriority="1"/>
-    <w:lsdException w:name="Subtitle" w:semiHidden="0" w:uiPriority="11" w:unhideWhenUsed="0" w:qFormat="1"/>
-    <w:lsdException w:name="Strong" w:semiHidden="0" w:uiPriority="22" w:unhideWhenUsed="0" w:qFormat="1"/>
-    <w:lsdException w:name="Emphasis" w:semiHidden="0" w:uiPriority="20" w:unhideWhenUsed="0" w:qFormat="1"/>
-    <w:lsdException w:name="Table Grid" w:semiHidden="0" w:uiPriority="39" w:unhideWhenUsed="0"/>
-    <w:lsdException w:name="Placeholder Text" w:unhideWhenUsed="0"/>
-    <w:lsdException w:name="No Spacing" w:semiHidden="0" w:uiPriority="1" w:unhideWhenUsed="0" w:qFormat="1"/>
-    <w:lsdException w:name="Light Shading" w:semiHidden="0" w:uiPriority="60" w:unhideWhenUsed="0"/>
-    <w:lsdException w:name="Light List" w:semiHidden="0" w:uiPriority="61" w:unhideWhenUsed="0"/>
-    <w:lsdException w:name="Light Grid" w:semiHidden="0" w:uiPriority="62" w:unhideWhenUsed="0"/>
-    <w:lsdException w:name="Medium Shading 1" w:semiHidden="0" w:uiPriority="63" w:unhideWhenUsed="0"/>
-    <w:lsdException w:name="Medium Shading 2" w:semiHidden="0" w:uiPriority="64" w:unhideWhenUsed="0"/>
-    <w:lsdException w:name="Medium List 1" w:semiHidden="0" w:uiPriority="65" w:unhideWhenUsed="0"/>
-    <w:lsdException w:name="Medium List 2" w:semiHidden="0" w:uiPriority="66" w:unhideWhenUsed="0"/>
-    <w:lsdException w:name="Medium Grid 1" w:semiHidden="0" w:uiPriority="67" w:unhideWhenUsed="0"/>
-    <w:lsdException w:name="Medium Grid 2" w:semiHidden="0" w:uiPriority="68" w:unhideWhenUsed="0"/>
-    <w:lsdException w:name="Medium Grid 3" w:semiHidden="0" w:uiPriority="69" w:unhideWhenUsed="0"/>
-    <w:lsdException w:name="Dark List" w:semiHidden="0" w:uiPriority="70" w:unhideWhenUsed="0"/>
-    <w:lsdException w:name="Colorful Shading" w:semiHidden="0" w:uiPriority="71" w:unhideWhenUsed="0"/>
-    <w:lsdException w:name="Colorful List" w:semiHidden="0" w:uiPriority="72" w:unhideWhenUsed="0"/>
-    <w:lsdException w:name="Colorful Grid" w:semiHidden="0" w:uiPriority="73" w:unhideWhenUsed="0"/>
-    <w:lsdException w:name="Light Shading Accent 1" w:semiHidden="0" w:uiPriority="60" w:unhideWhenUsed="0"/>
-    <w:lsdException w:name="Light List Accent 1" w:semiHidden="0" w:uiPriority="61" w:unhideWhenUsed="0"/>
-    <w:lsdException w:name="Light Grid Accent 1" w:semiHidden="0" w:uiPriority="62" w:unhideWhenUsed="0"/>
-    <w:lsdException w:name="Medium Shading 1 Accent 1" w:semiHidden="0" w:uiPriority="63" w:unhideWhenUsed="0"/>
-    <w:lsdException w:name="Medium Shading 2 Accent 1" w:semiHidden="0" w:uiPriority="64" w:unhideWhenUsed="0"/>
-    <w:lsdException w:name="Medium List 1 Accent 1" w:semiHidden="0" w:uiPriority="65" w:unhideWhenUsed="0"/>
-    <w:lsdException w:name="Revision" w:unhideWhenUsed="0"/>
-    <w:lsdException w:name="List Paragraph" w:semiHidden="0" w:uiPriority="34" w:unhideWhenUsed="0" w:qFormat="1"/>
-    <w:lsdException w:name="Quote" w:semiHidden="0" w:uiPriority="29" w:unhideWhenUsed="0" w:qFormat="1"/>
-    <w:lsdException w:name="Intense Quote" w:semiHidden="0" w:uiPriority="30" w:unhideWhenUsed="0" w:qFormat="1"/>
-    <w:lsdException w:name="Medium List 2 Accent 1" w:semiHidden="0" w:uiPriority="66" w:unhideWhenUsed="0"/>
-    <w:lsdException w:name="Medium Grid 1 Accent 1" w:semiHidden="0" w:uiPriority="67" w:unhideWhenUsed="0"/>
-    <w:lsdException w:name="Medium Grid 2 Accent 1" w:semiHidden="0" w:uiPriority="68" w:unhideWhenUsed="0"/>
-    <w:lsdException w:name="Medium Grid 3 Accent 1" w:semiHidden="0" w:uiPriority="69" w:unhideWhenUsed="0"/>
-    <w:lsdException w:name="Dark List Accent 1" w:semiHidden="0" w:uiPriority="70" w:unhideWhenUsed="0"/>
-    <w:lsdException w:name="Colorful Shading Accent 1" w:semiHidden="0" w:uiPriority="71" w:unhideWhenUsed="0"/>
-    <w:lsdException w:name="Colorful List Accent 1" w:semiHidden="0" w:uiPriority="72" w:unhideWhenUsed="0"/>
-    <w:lsdException w:name="Colorful Grid Accent 1" w:semiHidden="0" w:uiPriority="73" w:unhideWhenUsed="0"/>
-    <w:lsdException w:name="Light Shading Accent 2" w:semiHidden="0" w:uiPriority="60" w:unhideWhenUsed="0"/>
-    <w:lsdException w:name="Light List Accent 2" w:semiHidden="0" w:uiPriority="61" w:unhideWhenUsed="0"/>
-    <w:lsdException w:name="Light Grid Accent 2" w:semiHidden="0" w:uiPriority="62" w:unhideWhenUsed="0"/>
-    <w:lsdException w:name="Medium Shading 1 Accent 2" w:semiHidden="0" w:uiPriority="63" w:unhideWhenUsed="0"/>
-    <w:lsdException w:name="Medium Shading 2 Accent 2" w:semiHidden="0" w:uiPriority="64" w:unhideWhenUsed="0"/>
-    <w:lsdException w:name="Medium List 1 Accent 2" w:semiHidden="0" w:uiPriority="65" w:unhideWhenUsed="0"/>
-    <w:lsdException w:name="Medium List 2 Accent 2" w:semiHidden="0" w:uiPriority="66" w:unhideWhenUsed="0"/>
-    <w:lsdException w:name="Medium Grid 1 Accent 2" w:semiHidden="0" w:uiPriority="67" w:unhideWhenUsed="0"/>
-    <w:lsdException w:name="Medium Grid 2 Accent 2" w:semiHidden="0" w:uiPriority="68" w:unhideWhenUsed="0"/>
-    <w:lsdException w:name="Medium Grid 3 Accent 2" w:semiHidden="0" w:uiPriority="69" w:unhideWhenUsed="0"/>
-    <w:lsdException w:name="Dark List Accent 2" w:semiHidden="0" w:uiPriority="70" w:unhideWhenUsed="0"/>
-    <w:lsdException w:name="Colorful Shading Accent 2" w:semiHidden="0" w:uiPriority="71" w:unhideWhenUsed="0"/>
-    <w:lsdException w:name="Colorful List Accent 2" w:semiHidden="0" w:uiPriority="72" w:unhideWhenUsed="0"/>
-    <w:lsdException w:name="Colorful Grid Accent 2" w:semiHidden="0" w:uiPriority="73" w:unhideWhenUsed="0"/>
-    <w:lsdException w:name="Light Shading Accent 3" w:semiHidden="0" w:uiPriority="60" w:unhideWhenUsed="0"/>
-    <w:lsdException w:name="Light List Accent 3" w:semiHidden="0" w:uiPriority="61" w:unhideWhenUsed="0"/>
-    <w:lsdException w:name="Light Grid Accent 3" w:semiHidden="0" w:uiPriority="62" w:unhideWhenUsed="0"/>
-    <w:lsdException w:name="Medium Shading 1 Accent 3" w:semiHidden="0" w:uiPriority="63" w:unhideWhenUsed="0"/>
-    <w:lsdException w:name="Medium Shading 2 Accent 3" w:semiHidden="0" w:uiPriority="64" w:unhideWhenUsed="0"/>
-    <w:lsdException w:name="Medium List 1 Accent 3" w:semiHidden="0" w:uiPriority="65" w:unhideWhenUsed="0"/>
-    <w:lsdException w:name="Medium List 2 Accent 3" w:semiHidden="0" w:uiPriority="66" w:unhideWhenUsed="0"/>
-    <w:lsdException w:name="Medium Grid 1 Accent 3" w:semiHidden="0" w:uiPriority="67" w:unhideWhenUsed="0"/>
-    <w:lsdException w:name="Medium Grid 2 Accent 3" w:semiHidden="0" w:uiPriority="68" w:unhideWhenUsed="0"/>
-    <w:lsdException w:name="Medium Grid 3 Accent 3" w:semiHidden="0" w:uiPriority="69" w:unhideWhenUsed="0"/>
-    <w:lsdException w:name="Dark List Accent 3" w:semiHidden="0" w:uiPriority="70" w:unhideWhenUsed="0"/>
-    <w:lsdException w:name="Colorful Shading Accent 3" w:semiHidden="0" w:uiPriority="71" w:unhideWhenUsed="0"/>
-    <w:lsdException w:name="Colorful List Accent 3" w:semiHidden="0" w:uiPriority="72" w:unhideWhenUsed="0"/>
-    <w:lsdException w:name="Colorful Grid Accent 3" w:semiHidden="0" w:uiPriority="73" w:unhideWhenUsed="0"/>
-    <w:lsdException w:name="Light Shading Accent 4" w:semiHidden="0" w:uiPriority="60" w:unhideWhenUsed="0"/>
-    <w:lsdException w:name="Light List Accent 4" w:semiHidden="0" w:uiPriority="61" w:unhideWhenUsed="0"/>
-    <w:lsdException w:name="Light Grid Accent 4" w:semiHidden="0" w:uiPriority="62" w:unhideWhenUsed="0"/>
-    <w:lsdException w:name="Medium Shading 1 Accent 4" w:semiHidden="0" w:uiPriority="63" w:unhideWhenUsed="0"/>
-    <w:lsdException w:name="Medium Shading 2 Accent 4" w:semiHidden="0" w:uiPriority="64" w:unhideWhenUsed="0"/>
-    <w:lsdException w:name="Medium List 1 Accent 4" w:semiHidden="0" w:uiPriority="65" w:unhideWhenUsed="0"/>
-    <w:lsdException w:name="Medium List 2 Accent 4" w:semiHidden="0" w:uiPriority="66" w:unhideWhenUsed="0"/>
-    <w:lsdException w:name="Medium Grid 1 Accent 4" w:semiHidden="0" w:uiPriority="67" w:unhideWhenUsed="0"/>
-    <w:lsdException w:name="Medium Grid 2 Accent 4" w:semiHidden="0" w:uiPriority="68" w:unhideWhenUsed="0"/>
-    <w:lsdException w:name="Medium Grid 3 Accent 4" w:semiHidden="0" w:uiPriority="69" w:unhideWhenUsed="0"/>
-    <w:lsdException w:name="Dark List Accent 4" w:semiHidden="0" w:uiPriority="70" w:unhideWhenUsed="0"/>
-    <w:lsdException w:name="Colorful Shading Accent 4" w:semiHidden="0" w:uiPriority="71" w:unhideWhenUsed="0"/>
-    <w:lsdException w:name="Colorful List Accent 4" w:semiHidden="0" w:uiPriority="72" w:unhideWhenUsed="0"/>
-    <w:lsdException w:name="Colorful Grid Accent 4" w:semiHidden="0" w:uiPriority="73" w:unhideWhenUsed="0"/>
-    <w:lsdException w:name="Light Shading Accent 5" w:semiHidden="0" w:uiPriority="60" w:unhideWhenUsed="0"/>
-    <w:lsdException w:name="Light List Accent 5" w:semiHidden="0" w:uiPriority="61" w:unhideWhenUsed="0"/>
-    <w:lsdException w:name="Light Grid Accent 5" w:semiHidden="0" w:uiPriority="62" w:unhideWhenUsed="0"/>
-    <w:lsdException w:name="Medium Shading 1 Accent 5" w:semiHidden="0" w:uiPriority="63" w:unhideWhenUsed="0"/>
-    <w:lsdException w:name="Medium Shading 2 Accent 5" w:semiHidden="0" w:uiPriority="64" w:unhideWhenUsed="0"/>
-    <w:lsdException w:name="Medium List 1 Accent 5" w:semiHidden="0" w:uiPriority="65" w:unhideWhenUsed="0"/>
-    <w:lsdException w:name="Medium List 2 Accent 5" w:semiHidden="0" w:uiPriority="66" w:unhideWhenUsed="0"/>
-    <w:lsdException w:name="Medium Grid 1 Accent 5" w:semiHidden="0" w:uiPriority="67" w:unhideWhenUsed="0"/>
-    <w:lsdException w:name="Medium Grid 2 Accent 5" w:semiHidden="0" w:uiPriority="68" w:unhideWhenUsed="0"/>
-    <w:lsdException w:name="Medium Grid 3 Accent 5" w:semiHidden="0" w:uiPriority="69" w:unhideWhenUsed="0"/>
-    <w:lsdException w:name="Dark List Accent 5" w:semiHidden="0" w:uiPriority="70" w:unhideWhenUsed="0"/>
-    <w:lsdException w:name="Colorful Shading Accent 5" w:semiHidden="0" w:uiPriority="71" w:unhideWhenUsed="0"/>
-    <w:lsdException w:name="Colorful List Accent 5" w:semiHidden="0" w:uiPriority="72" w:unhideWhenUsed="0"/>
-    <w:lsdException w:name="Colorful Grid Accent 5" w:semiHidden="0" w:uiPriority="73" w:unhideWhenUsed="0"/>
-    <w:lsdException w:name="Light Shading Accent 6" w:semiHidden="0" w:uiPriority="60" w:unhideWhenUsed="0"/>
-    <w:lsdException w:name="Light List Accent 6" w:semiHidden="0" w:uiPriority="61" w:unhideWhenUsed="0"/>
-    <w:lsdException w:name="Light Grid Accent 6" w:semiHidden="0" w:uiPriority="62" w:unhideWhenUsed="0"/>
-    <w:lsdException w:name="Medium Shading 1 Accent 6" w:semiHidden="0" w:uiPriority="63" w:unhideWhenUsed="0"/>
-    <w:lsdException w:name="Medium Shading 2 Accent 6" w:semiHidden="0" w:uiPriority="64" w:unhideWhenUsed="0"/>
-    <w:lsdException w:name="Medium List 1 Accent 6" w:semiHidden="0" w:uiPriority="65" w:unhideWhenUsed="0"/>
-    <w:lsdException w:name="Medium List 2 Accent 6" w:semiHidden="0" w:uiPriority="66" w:unhideWhenUsed="0"/>
-    <w:lsdException w:name="Medium Grid 1 Accent 6" w:semiHidden="0" w:uiPriority="67" w:unhideWhenUsed="0"/>
-    <w:lsdException w:name="Medium Grid 2 Accent 6" w:semiHidden="0" w:uiPriority="68" w:unhideWhenUsed="0"/>
-    <w:lsdException w:name="Medium Grid 3 Accent 6" w:semiHidden="0" w:uiPriority="69" w:unhideWhenUsed="0"/>
-    <w:lsdException w:name="Dark List Accent 6" w:semiHidden="0" w:uiPriority="70" w:unhideWhenUsed="0"/>
-    <w:lsdException w:name="Colorful Shading Accent 6" w:semiHidden="0" w:uiPriority="71" w:unhideWhenUsed="0"/>
-    <w:lsdException w:name="Colorful List Accent 6" w:semiHidden="0" w:uiPriority="72" w:unhideWhenUsed="0"/>
-    <w:lsdException w:name="Colorful Grid Accent 6" w:semiHidden="0" w:uiPriority="73" w:unhideWhenUsed="0"/>
-    <w:lsdException w:name="Subtle Emphasis" w:semiHidden="0" w:uiPriority="19" w:unhideWhenUsed="0" w:qFormat="1"/>
-    <w:lsdException w:name="Intense Emphasis" w:semiHidden="0" w:uiPriority="21" w:unhideWhenUsed="0" w:qFormat="1"/>
-    <w:lsdException w:name="Subtle Reference" w:semiHidden="0" w:uiPriority="31" w:unhideWhenUsed="0" w:qFormat="1"/>
-    <w:lsdException w:name="Intense Reference" w:semiHidden="0" w:uiPriority="32" w:unhideWhenUsed="0" w:qFormat="1"/>
-    <w:lsdException w:name="Book Title" w:semiHidden="0" w:uiPriority="33" w:unhideWhenUsed="0" w:qFormat="1"/>
-    <w:lsdException w:name="Bibliography" w:uiPriority="37"/>
-    <w:lsdException w:name="TOC Heading" w:uiPriority="39" w:qFormat="1"/>
-  </w:latentStyles>
-  <w:style w:type="paragraph" w:default="1" w:styleId="Normal">
-    <w:name w:val="Normal"/>
-    <w:qFormat/>
-  </w:style>
-  <w:style w:type="character" w:default="1" w:styleId="Fuentedeprrafopredeter">
-    <w:name w:val="Default Paragraph Font"/>
-    <w:uiPriority w:val="1"/>
-    <w:semiHidden/>
-    <w:unhideWhenUsed/>
-  </w:style>
-  <w:style w:type="table" w:default="1" w:styleId="Tablanormal">
-    <w:name w:val="Normal Table"/>
-    <w:uiPriority w:val="99"/>
-    <w:semiHidden/>
-    <w:unhideWhenUsed/>
-    <w:tblPr>
-      <w:tblInd w:w="0" w:type="dxa"/>
-      <w:tblCellMar>
-        <w:top w:w="0" w:type="dxa"/>
-        <w:left w:w="108" w:type="dxa"/>
-        <w:bottom w:w="0" w:type="dxa"/>
-        <w:right w:w="108" w:type="dxa"/>
-      </w:tblCellMar>
-    </w:tblPr>
-  </w:style>
-  <w:style w:type="numbering" w:default="1" w:styleId="Sinlista">
-    <w:name w:val="No List"/>
-    <w:uiPriority w:val="99"/>
-    <w:semiHidden/>
-    <w:unhideWhenUsed/>
-  </w:style>
-  <w:style w:type="character" w:styleId="Hipervnculo">
-    <w:name w:val="Hyperlink"/>
-    <w:basedOn w:val="Fuentedeprrafopredeter"/>
-    <w:uiPriority w:val="99"/>
-    <w:unhideWhenUsed/>
-    <w:rsid w:val="009F686A"/>
-    <w:rPr>
-      <w:color w:val="0000FF"/>
-      <w:u w:val="single"/>
-    </w:rPr>
-  </w:style>
-  <w:style w:type="paragraph" w:styleId="Encabezado">
-    <w:name w:val="header"/>
-    <w:basedOn w:val="Normal"/>
-    <w:link w:val="EncabezadoCar"/>
-    <w:uiPriority w:val="99"/>
-    <w:unhideWhenUsed/>
-    <w:rsid w:val="00771B6B"/>
-    <w:pPr>
-      <w:tabs>
-        <w:tab w:val="center" w:pos="4252"/>
-        <w:tab w:val="right" w:pos="8504"/>
-      </w:tabs>
-      <w:spacing w:after="0" w:line="240" w:lineRule="auto"/>
-    </w:pPr>
-  </w:style>
-  <w:style w:type="character" w:customStyle="1" w:styleId="EncabezadoCar">
-    <w:name w:val="Encabezado Car"/>
-    <w:basedOn w:val="Fuentedeprrafopredeter"/>
-    <w:link w:val="Encabezado"/>
-    <w:uiPriority w:val="99"/>
-    <w:rsid w:val="00771B6B"/>
-  </w:style>
-  <w:style w:type="paragraph" w:styleId="Piedepgina">
-    <w:name w:val="footer"/>
-    <w:basedOn w:val="Normal"/>
-    <w:link w:val="PiedepginaCar"/>
-    <w:uiPriority w:val="99"/>
-    <w:unhideWhenUsed/>
-    <w:rsid w:val="00771B6B"/>
-    <w:pPr>
-      <w:tabs>
-        <w:tab w:val="center" w:pos="4252"/>
-        <w:tab w:val="right" w:pos="8504"/>
-      </w:tabs>
-      <w:spacing w:after="0" w:line="240" w:lineRule="auto"/>
-    </w:pPr>
-  </w:style>
-  <w:style w:type="character" w:customStyle="1" w:styleId="PiedepginaCar">
-    <w:name w:val="Pie de página Car"/>
-    <w:basedOn w:val="Fuentedeprrafopredeter"/>
-    <w:link w:val="Piedepgina"/>
-    <w:uiPriority w:val="99"/>
-    <w:rsid w:val="00771B6B"/>
-  </w:style>
-  <w:style w:type="paragraph" w:styleId="Prrafodelista">
-    <w:name w:val="List Paragraph"/>
-    <w:basedOn w:val="Normal"/>
-    <w:uiPriority w:val="34"/>
-    <w:qFormat/>
-    <w:rsid w:val="00617502"/>
-    <w:pPr>
-      <w:spacing w:after="200" w:line="276" w:lineRule="auto"/>
-      <w:ind w:left="720"/>
-      <w:contextualSpacing/>
-    </w:pPr>
-  </w:style>
-  <w:style w:type="paragraph" w:styleId="Textodeglobo">
-    <w:name w:val="Balloon Text"/>
-    <w:basedOn w:val="Normal"/>
-    <w:link w:val="TextodegloboCar"/>
-    <w:uiPriority w:val="99"/>
-    <w:semiHidden/>
-    <w:unhideWhenUsed/>
-    <w:rsid w:val="00617502"/>
-    <w:pPr>
-      <w:spacing w:after="0" w:line="240" w:lineRule="auto"/>
-    </w:pPr>
-    <w:rPr>
-      <w:rFonts w:ascii="Tahoma" w:hAnsi="Tahoma" w:cs="Tahoma"/>
-      <w:sz w:val="16"/>
-      <w:szCs w:val="16"/>
-    </w:rPr>
-  </w:style>
-  <w:style w:type="character" w:customStyle="1" w:styleId="TextodegloboCar">
-    <w:name w:val="Texto de globo Car"/>
-    <w:basedOn w:val="Fuentedeprrafopredeter"/>
-    <w:link w:val="Textodeglobo"/>
-    <w:uiPriority w:val="99"/>
-    <w:semiHidden/>
-    <w:rsid w:val="00617502"/>
-    <w:rPr>
-      <w:rFonts w:ascii="Tahoma" w:hAnsi="Tahoma" w:cs="Tahoma"/>
-      <w:sz w:val="16"/>
-      <w:szCs w:val="16"/>
-    </w:rPr>
-  </w:style>
-</w:styles>
-</file>
-
-<file path=word/stylesWithEffects.xml><?xml version="1.0" encoding="utf-8"?>
-<w:styles xmlns:wpc="http://schemas.microsoft.com/office/word/2010/wordprocessingCanvas" xmlns:mc="http://schemas.openxmlformats.org/markup-compatibility/2006" xmlns:o="urn:schemas-microsoft-com:office:office" xmlns:r="http://schemas.openxmlformats.org/officeDocument/2006/relationships" xmlns:m="http://schemas.openxmlformats.org/officeDocument/2006/math" xmlns:v="urn:schemas-microsoft-com:vml" xmlns:wp14="http://schemas.microsoft.com/office/word/2010/wordprocessingDrawing" xmlns:wp="http://schemas.openxmlformats.org/drawingml/2006/wordprocessingDrawing" xmlns:w10="urn:schemas-microsoft-com:office:word" xmlns:w="http://schemas.openxmlformats.org/wordprocessingml/2006/main" xmlns:w14="http://schemas.microsoft.com/office/word/2010/wordml" xmlns:wpg="http://schemas.microsoft.com/office/word/2010/wordprocessingGroup" xmlns:wpi="http://schemas.microsoft.com/office/word/2010/wordprocessingInk" xmlns:wne="http://schemas.microsoft.com/office/word/2006/wordml" xmlns:wps="http://schemas.microsoft.com/office/word/2010/wordprocessingShape" mc:Ignorable="w14 wp14">
-  <w:docDefaults>
-    <w:rPrDefault>
-      <w:rPr>
-        <w:rFonts w:asciiTheme="minorHAnsi" w:eastAsiaTheme="minorHAnsi" w:hAnsiTheme="minorHAnsi" w:cstheme="minorBidi"/>
-        <w:sz w:val="22"/>
-        <w:szCs w:val="22"/>
-        <w:lang w:val="es-AR" w:eastAsia="en-US" w:bidi="ar-SA"/>
-      </w:rPr>
-    </w:rPrDefault>
-    <w:pPrDefault>
-      <w:pPr>
-        <w:spacing w:after="160" w:line="259" w:lineRule="auto"/>
-      </w:pPr>
-    </w:pPrDefault>
-  </w:docDefaults>
-  <w:latentStyles w:defLockedState="0" w:defUIPriority="99" w:defSemiHidden="1" w:defUnhideWhenUsed="1" w:defQFormat="0" w:count="267">
-    <w:lsdException w:name="Normal" w:semiHidden="0" w:uiPriority="0" w:unhideWhenUsed="0" w:qFormat="1"/>
-    <w:lsdException w:name="heading 1" w:semiHidden="0" w:uiPriority="9" w:unhideWhenUsed="0" w:qFormat="1"/>
-    <w:lsdException w:name="heading 2" w:uiPriority="9" w:qFormat="1"/>
-    <w:lsdException w:name="heading 3" w:uiPriority="9" w:qFormat="1"/>
-    <w:lsdException w:name="heading 4" w:uiPriority="9" w:qFormat="1"/>
-    <w:lsdException w:name="heading 5" w:uiPriority="9" w:qFormat="1"/>
-    <w:lsdException w:name="heading 6" w:uiPriority="9" w:qFormat="1"/>
-    <w:lsdException w:name="heading 7" w:uiPriority="9" w:qFormat="1"/>
-    <w:lsdException w:name="heading 8" w:uiPriority="9" w:qFormat="1"/>
-    <w:lsdException w:name="heading 9" w:uiPriority="9" w:qFormat="1"/>
-    <w:lsdException w:name="toc 1" w:uiPriority="39"/>
-    <w:lsdException w:name="toc 2" w:uiPriority="39"/>
-    <w:lsdException w:name="toc 3" w:uiPriority="39"/>
-    <w:lsdException w:name="toc 4" w:uiPriority="39"/>
-    <w:lsdException w:name="toc 5" w:uiPriority="39"/>
-    <w:lsdException w:name="toc 6" w:uiPriority="39"/>
-    <w:lsdException w:name="toc 7" w:uiPriority="39"/>
-    <w:lsdException w:name="toc 8" w:uiPriority="39"/>
-    <w:lsdException w:name="toc 9" w:uiPriority="39"/>
-    <w:lsdException w:name="caption" w:uiPriority="35" w:qFormat="1"/>
-    <w:lsdException w:name="Title" w:semiHidden="0" w:uiPriority="10" w:unhideWhenUsed="0" w:qFormat="1"/>
-    <w:lsdException w:name="Default Paragraph Font" w:uiPriority="1"/>
-    <w:lsdException w:name="Subtitle" w:semiHidden="0" w:uiPriority="11" w:unhideWhenUsed="0" w:qFormat="1"/>
-    <w:lsdException w:name="Strong" w:semiHidden="0" w:uiPriority="22" w:unhideWhenUsed="0" w:qFormat="1"/>
-    <w:lsdException w:name="Emphasis" w:semiHidden="0" w:uiPriority="20" w:unhideWhenUsed="0" w:qFormat="1"/>
-    <w:lsdException w:name="Table Grid" w:semiHidden="0" w:uiPriority="39" w:unhideWhenUsed="0"/>
-    <w:lsdException w:name="Placeholder Text" w:unhideWhenUsed="0"/>
-    <w:lsdException w:name="No Spacing" w:semiHidden="0" w:uiPriority="1" w:unhideWhenUsed="0" w:qFormat="1"/>
-    <w:lsdException w:name="Light Shading" w:semiHidden="0" w:uiPriority="60" w:unhideWhenUsed="0"/>
-    <w:lsdException w:name="Light List" w:semiHidden="0" w:uiPriority="61" w:unhideWhenUsed="0"/>
-    <w:lsdException w:name="Light Grid" w:semiHidden="0" w:uiPriority="62" w:unhideWhenUsed="0"/>
-    <w:lsdException w:name="Medium Shading 1" w:semiHidden="0" w:uiPriority="63" w:unhideWhenUsed="0"/>
-    <w:lsdException w:name="Medium Shading 2" w:semiHidden="0" w:uiPriority="64" w:unhideWhenUsed="0"/>
-    <w:lsdException w:name="Medium List 1" w:semiHidden="0" w:uiPriority="65" w:unhideWhenUsed="0"/>
-    <w:lsdException w:name="Medium List 2" w:semiHidden="0" w:uiPriority="66" w:unhideWhenUsed="0"/>
-    <w:lsdException w:name="Medium Grid 1" w:semiHidden="0" w:uiPriority="67" w:unhideWhenUsed="0"/>
-    <w:lsdException w:name="Medium Grid 2" w:semiHidden="0" w:uiPriority="68" w:unhideWhenUsed="0"/>
-    <w:lsdException w:name="Medium Grid 3" w:semiHidden="0" w:uiPriority="69" w:unhideWhenUsed="0"/>
-    <w:lsdException w:name="Dark List" w:semiHidden="0" w:uiPriority="70" w:unhideWhenUsed="0"/>
-    <w:lsdException w:name="Colorful Shading" w:semiHidden="0" w:uiPriority="71" w:unhideWhenUsed="0"/>
-    <w:lsdException w:name="Colorful List" w:semiHidden="0" w:uiPriority="72" w:unhideWhenUsed="0"/>
-    <w:lsdException w:name="Colorful Grid" w:semiHidden="0" w:uiPriority="73" w:unhideWhenUsed="0"/>
-    <w:lsdException w:name="Light Shading Accent 1" w:semiHidden="0" w:uiPriority="60" w:unhideWhenUsed="0"/>
-    <w:lsdException w:name="Light List Accent 1" w:semiHidden="0" w:uiPriority="61" w:unhideWhenUsed="0"/>
-    <w:lsdException w:name="Light Grid Accent 1" w:semiHidden="0" w:uiPriority="62" w:unhideWhenUsed="0"/>
-    <w:lsdException w:name="Medium Shading 1 Accent 1" w:semiHidden="0" w:uiPriority="63" w:unhideWhenUsed="0"/>
-    <w:lsdException w:name="Medium Shading 2 Accent 1" w:semiHidden="0" w:uiPriority="64" w:unhideWhenUsed="0"/>
-    <w:lsdException w:name="Medium List 1 Accent 1" w:semiHidden="0" w:uiPriority="65" w:unhideWhenUsed="0"/>
-    <w:lsdException w:name="Revision" w:unhideWhenUsed="0"/>
-    <w:lsdException w:name="List Paragraph" w:semiHidden="0" w:uiPriority="34" w:unhideWhenUsed="0" w:qFormat="1"/>
-    <w:lsdException w:name="Quote" w:semiHidden="0" w:uiPriority="29" w:unhideWhenUsed="0" w:qFormat="1"/>
-    <w:lsdException w:name="Intense Quote" w:semiHidden="0" w:uiPriority="30" w:unhideWhenUsed="0" w:qFormat="1"/>
-    <w:lsdException w:name="Medium List 2 Accent 1" w:semiHidden="0" w:uiPriority="66" w:unhideWhenUsed="0"/>
-    <w:lsdException w:name="Medium Grid 1 Accent 1" w:semiHidden="0" w:uiPriority="67" w:unhideWhenUsed="0"/>
-    <w:lsdException w:name="Medium Grid 2 Accent 1" w:semiHidden="0" w:uiPriority="68" w:unhideWhenUsed="0"/>
-    <w:lsdException w:name="Medium Grid 3 Accent 1" w:semiHidden="0" w:uiPriority="69" w:unhideWhenUsed="0"/>
-    <w:lsdException w:name="Dark List Accent 1" w:semiHidden="0" w:uiPriority="70" w:unhideWhenUsed="0"/>
-    <w:lsdException w:name="Colorful Shading Accent 1" w:semiHidden="0" w:uiPriority="71" w:unhideWhenUsed="0"/>
-    <w:lsdException w:name="Colorful List Accent 1" w:semiHidden="0" w:uiPriority="72" w:unhideWhenUsed="0"/>
-    <w:lsdException w:name="Colorful Grid Accent 1" w:semiHidden="0" w:uiPriority="73" w:unhideWhenUsed="0"/>
-    <w:lsdException w:name="Light Shading Accent 2" w:semiHidden="0" w:uiPriority="60" w:unhideWhenUsed="0"/>
-    <w:lsdException w:name="Light List Accent 2" w:semiHidden="0" w:uiPriority="61" w:unhideWhenUsed="0"/>
-    <w:lsdException w:name="Light Grid Accent 2" w:semiHidden="0" w:uiPriority="62" w:unhideWhenUsed="0"/>
-    <w:lsdException w:name="Medium Shading 1 Accent 2" w:semiHidden="0" w:uiPriority="63" w:unhideWhenUsed="0"/>
-    <w:lsdException w:name="Medium Shading 2 Accent 2" w:semiHidden="0" w:uiPriority="64" w:unhideWhenUsed="0"/>
-    <w:lsdException w:name="Medium List 1 Accent 2" w:semiHidden="0" w:uiPriority="65" w:unhideWhenUsed="0"/>
-    <w:lsdException w:name="Medium List 2 Accent 2" w:semiHidden="0" w:uiPriority="66" w:unhideWhenUsed="0"/>
-    <w:lsdException w:name="Medium Grid 1 Accent 2" w:semiHidden="0" w:uiPriority="67" w:unhideWhenUsed="0"/>
-    <w:lsdException w:name="Medium Grid 2 Accent 2" w:semiHidden="0" w:uiPriority="68" w:unhideWhenUsed="0"/>
-    <w:lsdException w:name="Medium Grid 3 Accent 2" w:semiHidden="0" w:uiPriority="69" w:unhideWhenUsed="0"/>
-    <w:lsdException w:name="Dark List Accent 2" w:semiHidden="0" w:uiPriority="70" w:unhideWhenUsed="0"/>
-    <w:lsdException w:name="Colorful Shading Accent 2" w:semiHidden="0" w:uiPriority="71" w:unhideWhenUsed="0"/>
-    <w:lsdException w:name="Colorful List Accent 2" w:semiHidden="0" w:uiPriority="72" w:unhideWhenUsed="0"/>
-    <w:lsdException w:name="Colorful Grid Accent 2" w:semiHidden="0" w:uiPriority="73" w:unhideWhenUsed="0"/>
-    <w:lsdException w:name="Light Shading Accent 3" w:semiHidden="0" w:uiPriority="60" w:unhideWhenUsed="0"/>
-    <w:lsdException w:name="Light List Accent 3" w:semiHidden="0" w:uiPriority="61" w:unhideWhenUsed="0"/>
-    <w:lsdException w:name="Light Grid Accent 3" w:semiHidden="0" w:uiPriority="62" w:unhideWhenUsed="0"/>
-    <w:lsdException w:name="Medium Shading 1 Accent 3" w:semiHidden="0" w:uiPriority="63" w:unhideWhenUsed="0"/>
-    <w:lsdException w:name="Medium Shading 2 Accent 3" w:semiHidden="0" w:uiPriority="64" w:unhideWhenUsed="0"/>
-    <w:lsdException w:name="Medium List 1 Accent 3" w:semiHidden="0" w:uiPriority="65" w:unhideWhenUsed="0"/>
-    <w:lsdException w:name="Medium List 2 Accent 3" w:semiHidden="0" w:uiPriority="66" w:unhideWhenUsed="0"/>
-    <w:lsdException w:name="Medium Grid 1 Accent 3" w:semiHidden="0" w:uiPriority="67" w:unhideWhenUsed="0"/>
-    <w:lsdException w:name="Medium Grid 2 Accent 3" w:semiHidden="0" w:uiPriority="68" w:unhideWhenUsed="0"/>
-    <w:lsdException w:name="Medium Grid 3 Accent 3" w:semiHidden="0" w:uiPriority="69" w:unhideWhenUsed="0"/>
-    <w:lsdException w:name="Dark List Accent 3" w:semiHidden="0" w:uiPriority="70" w:unhideWhenUsed="0"/>
-    <w:lsdException w:name="Colorful Shading Accent 3" w:semiHidden="0" w:uiPriority="71" w:unhideWhenUsed="0"/>
-    <w:lsdException w:name="Colorful List Accent 3" w:semiHidden="0" w:uiPriority="72" w:unhideWhenUsed="0"/>
-    <w:lsdException w:name="Colorful Grid Accent 3" w:semiHidden="0" w:uiPriority="73" w:unhideWhenUsed="0"/>
-    <w:lsdException w:name="Light Shading Accent 4" w:semiHidden="0" w:uiPriority="60" w:unhideWhenUsed="0"/>
-    <w:lsdException w:name="Light List Accent 4" w:semiHidden="0" w:uiPriority="61" w:unhideWhenUsed="0"/>
-    <w:lsdException w:name="Light Grid Accent 4" w:semiHidden="0" w:uiPriority="62" w:unhideWhenUsed="0"/>
-    <w:lsdException w:name="Medium Shading 1 Accent 4" w:semiHidden="0" w:uiPriority="63" w:unhideWhenUsed="0"/>
-    <w:lsdException w:name="Medium Shading 2 Accent 4" w:semiHidden="0" w:uiPriority="64" w:unhideWhenUsed="0"/>
-    <w:lsdException w:name="Medium List 1 Accent 4" w:semiHidden="0" w:uiPriority="65" w:unhideWhenUsed="0"/>
-    <w:lsdException w:name="Medium List 2 Accent 4" w:semiHidden="0" w:uiPriority="66" w:unhideWhenUsed="0"/>
-    <w:lsdException w:name="Medium Grid 1 Accent 4" w:semiHidden="0" w:uiPriority="67" w:unhideWhenUsed="0"/>
-    <w:lsdException w:name="Medium Grid 2 Accent 4" w:semiHidden="0" w:uiPriority="68" w:unhideWhenUsed="0"/>
-    <w:lsdException w:name="Medium Grid 3 Accent 4" w:semiHidden="0" w:uiPriority="69" w:unhideWhenUsed="0"/>
-    <w:lsdException w:name="Dark List Accent 4" w:semiHidden="0" w:uiPriority="70" w:unhideWhenUsed="0"/>
-    <w:lsdException w:name="Colorful Shading Accent 4" w:semiHidden="0" w:uiPriority="71" w:unhideWhenUsed="0"/>
-    <w:lsdException w:name="Colorful List Accent 4" w:semiHidden="0" w:uiPriority="72" w:unhideWhenUsed="0"/>
-    <w:lsdException w:name="Colorful Grid Accent 4" w:semiHidden="0" w:uiPriority="73" w:unhideWhenUsed="0"/>
-    <w:lsdException w:name="Light Shading Accent 5" w:semiHidden="0" w:uiPriority="60" w:unhideWhenUsed="0"/>
-    <w:lsdException w:name="Light List Accent 5" w:semiHidden="0" w:uiPriority="61" w:unhideWhenUsed="0"/>
-    <w:lsdException w:name="Light Grid Accent 5" w:semiHidden="0" w:uiPriority="62" w:unhideWhenUsed="0"/>
-    <w:lsdException w:name="Medium Shading 1 Accent 5" w:semiHidden="0" w:uiPriority="63" w:unhideWhenUsed="0"/>
-    <w:lsdException w:name="Medium Shading 2 Accent 5" w:semiHidden="0" w:uiPriority="64" w:unhideWhenUsed="0"/>
-    <w:lsdException w:name="Medium List 1 Accent 5" w:semiHidden="0" w:uiPriority="65" w:unhideWhenUsed="0"/>
-    <w:lsdException w:name="Medium List 2 Accent 5" w:semiHidden="0" w:uiPriority="66" w:unhideWhenUsed="0"/>
-    <w:lsdException w:name="Medium Grid 1 Accent 5" w:semiHidden="0" w:uiPriority="67" w:unhideWhenUsed="0"/>
-    <w:lsdException w:name="Medium Grid 2 Accent 5" w:semiHidden="0" w:uiPriority="68" w:unhideWhenUsed="0"/>
-    <w:lsdException w:name="Medium Grid 3 Accent 5" w:semiHidden="0" w:uiPriority="69" w:unhideWhenUsed="0"/>
-    <w:lsdException w:name="Dark List Accent 5" w:semiHidden="0" w:uiPriority="70" w:unhideWhenUsed="0"/>
-    <w:lsdException w:name="Colorful Shading Accent 5" w:semiHidden="0" w:uiPriority="71" w:unhideWhenUsed="0"/>
-    <w:lsdException w:name="Colorful List Accent 5" w:semiHidden="0" w:uiPriority="72" w:unhideWhenUsed="0"/>
-    <w:lsdException w:name="Colorful Grid Accent 5" w:semiHidden="0" w:uiPriority="73" w:unhideWhenUsed="0"/>
-    <w:lsdException w:name="Light Shading Accent 6" w:semiHidden="0" w:uiPriority="60" w:unhideWhenUsed="0"/>
-    <w:lsdException w:name="Light List Accent 6" w:semiHidden="0" w:uiPriority="61" w:unhideWhenUsed="0"/>
-    <w:lsdException w:name="Light Grid Accent 6" w:semiHidden="0" w:uiPriority="62" w:unhideWhenUsed="0"/>
-    <w:lsdException w:name="Medium Shading 1 Accent 6" w:semiHidden="0" w:uiPriority="63" w:unhideWhenUsed="0"/>
-    <w:lsdException w:name="Medium Shading 2 Accent 6" w:semiHidden="0" w:uiPriority="64" w:unhideWhenUsed="0"/>
-    <w:lsdException w:name="Medium List 1 Accent 6" w:semiHidden="0" w:uiPriority="65" w:unhideWhenUsed="0"/>
-    <w:lsdException w:name="Medium List 2 Accent 6" w:semiHidden="0" w:uiPriority="66" w:unhideWhenUsed="0"/>
-    <w:lsdException w:name="Medium Grid 1 Accent 6" w:semiHidden="0" w:uiPriority="67" w:unhideWhenUsed="0"/>
-    <w:lsdException w:name="Medium Grid 2 Accent 6" w:semiHidden="0" w:uiPriority="68" w:unhideWhenUsed="0"/>
-    <w:lsdException w:name="Medium Grid 3 Accent 6" w:semiHidden="0" w:uiPriority="69" w:unhideWhenUsed="0"/>
-    <w:lsdException w:name="Dark List Accent 6" w:semiHidden="0" w:uiPriority="70" w:unhideWhenUsed="0"/>
-    <w:lsdException w:name="Colorful Shading Accent 6" w:semiHidden="0" w:uiPriority="71" w:unhideWhenUsed="0"/>
-    <w:lsdException w:name="Colorful List Accent 6" w:semiHidden="0" w:uiPriority="72" w:unhideWhenUsed="0"/>
-    <w:lsdException w:name="Colorful Grid Accent 6" w:semiHidden="0" w:uiPriority="73" w:unhideWhenUsed="0"/>
-    <w:lsdException w:name="Subtle Emphasis" w:semiHidden="0" w:uiPriority="19" w:unhideWhenUsed="0" w:qFormat="1"/>
-    <w:lsdException w:name="Intense Emphasis" w:semiHidden="0" w:uiPriority="21" w:unhideWhenUsed="0" w:qFormat="1"/>
-    <w:lsdException w:name="Subtle Reference" w:semiHidden="0" w:uiPriority="31" w:unhideWhenUsed="0" w:qFormat="1"/>
-    <w:lsdException w:name="Intense Reference" w:semiHidden="0" w:uiPriority="32" w:unhideWhenUsed="0" w:qFormat="1"/>
-    <w:lsdException w:name="Book Title" w:semiHidden="0" w:uiPriority="33" w:unhideWhenUsed="0" w:qFormat="1"/>
-    <w:lsdException w:name="Bibliography" w:uiPriority="37"/>
-    <w:lsdException w:name="TOC Heading" w:uiPriority="39" w:qFormat="1"/>
+  <w:latentStyles w:defLockedState="0" w:defUIPriority="99" w:defSemiHidden="0" w:defUnhideWhenUsed="0" w:defQFormat="0" w:count="371">
+    <w:lsdException w:name="Normal" w:uiPriority="0" w:qFormat="1"/>
+    <w:lsdException w:name="heading 1" w:uiPriority="9" w:qFormat="1"/>
+    <w:lsdException w:name="heading 2" w:semiHidden="1" w:uiPriority="9" w:unhideWhenUsed="1" w:qFormat="1"/>
+    <w:lsdException w:name="heading 3" w:semiHidden="1" w:uiPriority="9" w:unhideWhenUsed="1" w:qFormat="1"/>
+    <w:lsdException w:name="heading 4" w:semiHidden="1" w:uiPriority="9" w:unhideWhenUsed="1" w:qFormat="1"/>
+    <w:lsdException w:name="heading 5" w:semiHidden="1" w:uiPriority="9" w:unhideWhenUsed="1" w:qFormat="1"/>
+    <w:lsdException w:name="heading 6" w:semiHidden="1" w:uiPriority="9" w:unhideWhenUsed="1" w:qFormat="1"/>
+    <w:lsdException w:name="heading 7" w:semiHidden="1" w:uiPriority="9" w:unhideWhenUsed="1" w:qFormat="1"/>
+    <w:lsdException w:name="heading 8" w:semiHidden="1" w:uiPriority="9" w:unhideWhenUsed="1" w:qFormat="1"/>
+    <w:lsdException w:name="heading 9" w:semiHidden="1" w:uiPriority="9" w:unhideWhenUsed="1" w:qFormat="1"/>
+    <w:lsdException w:name="index 1" w:semiHidden="1" w:unhideWhenUsed="1"/>
+    <w:lsdException w:name="index 2" w:semiHidden="1" w:unhideWhenUsed="1"/>
+    <w:lsdException w:name="index 3" w:semiHidden="1" w:unhideWhenUsed="1"/>
+    <w:lsdException w:name="index 4" w:semiHidden="1" w:unhideWhenUsed="1"/>
+    <w:lsdException w:name="index 5" w:semiHidden="1" w:unhideWhenUsed="1"/>
+    <w:lsdException w:name="index 6" w:semiHidden="1" w:unhideWhenUsed="1"/>
+    <w:lsdException w:name="index 7" w:semiHidden="1" w:unhideWhenUsed="1"/>
+    <w:lsdException w:name="index 8" w:semiHidden="1" w:unhideWhenUsed="1"/>
+    <w:lsdException w:name="index 9" w:semiHidden="1" w:unhideWhenUsed="1"/>
+    <w:lsdException w:name="toc 1" w:semiHidden="1" w:uiPriority="39" w:unhideWhenUsed="1"/>
+    <w:lsdException w:name="toc 2" w:semiHidden="1" w:uiPriority="39" w:unhideWhenUsed="1"/>
+    <w:lsdException w:name="toc 3" w:semiHidden="1" w:uiPriority="39" w:unhideWhenUsed="1"/>
+    <w:lsdException w:name="toc 4" w:semiHidden="1" w:uiPriority="39" w:unhideWhenUsed="1"/>
+    <w:lsdException w:name="toc 5" w:semiHidden="1" w:uiPriority="39" w:unhideWhenUsed="1"/>
+    <w:lsdException w:name="toc 6" w:semiHidden="1" w:uiPriority="39" w:unhideWhenUsed="1"/>
+    <w:lsdException w:name="toc 7" w:semiHidden="1" w:uiPriority="39" w:unhideWhenUsed="1"/>
+    <w:lsdException w:name="toc 8" w:semiHidden="1" w:uiPriority="39" w:unhideWhenUsed="1"/>
+    <w:lsdException w:name="toc 9" w:semiHidden="1" w:uiPriority="39" w:unhideWhenUsed="1"/>
+    <w:lsdException w:name="Normal Indent" w:semiHidden="1" w:unhideWhenUsed="1"/>
+    <w:lsdException w:name="footnote text" w:semiHidden="1" w:unhideWhenUsed="1"/>
+    <w:lsdException w:name="annotation text" w:semiHidden="1" w:unhideWhenUsed="1"/>
+    <w:lsdException w:name="header" w:semiHidden="1" w:unhideWhenUsed="1"/>
+    <w:lsdException w:name="footer" w:semiHidden="1" w:unhideWhenUsed="1"/>
+    <w:lsdException w:name="index heading" w:semiHidden="1" w:unhideWhenUsed="1"/>
+    <w:lsdException w:name="caption" w:semiHidden="1" w:uiPriority="35" w:unhideWhenUsed="1" w:qFormat="1"/>
+    <w:lsdException w:name="table of figures" w:semiHidden="1" w:unhideWhenUsed="1"/>
+    <w:lsdException w:name="envelope address" w:semiHidden="1" w:unhideWhenUsed="1"/>
+    <w:lsdException w:name="envelope return" w:semiHidden="1" w:unhideWhenUsed="1"/>
+    <w:lsdException w:name="footnote reference" w:semiHidden="1" w:unhideWhenUsed="1"/>
+    <w:lsdException w:name="annotation reference" w:semiHidden="1" w:unhideWhenUsed="1"/>
+    <w:lsdException w:name="line number" w:semiHidden="1" w:unhideWhenUsed="1"/>
+    <w:lsdException w:name="page number" w:semiHidden="1" w:unhideWhenUsed="1"/>
+    <w:lsdException w:name="endnote reference" w:semiHidden="1" w:unhideWhenUsed="1"/>
+    <w:lsdException w:name="endnote text" w:semiHidden="1" w:unhideWhenUsed="1"/>
+    <w:lsdException w:name="table of authorities" w:semiHidden="1" w:unhideWhenUsed="1"/>
+    <w:lsdException w:name="macro" w:semiHidden="1" w:unhideWhenUsed="1"/>
+    <w:lsdException w:name="toa heading" w:semiHidden="1" w:unhideWhenUsed="1"/>
+    <w:lsdException w:name="List" w:semiHidden="1" w:unhideWhenUsed="1"/>
+    <w:lsdException w:name="List Bullet" w:semiHidden="1" w:unhideWhenUsed="1"/>
+    <w:lsdException w:name="List Number" w:semiHidden="1" w:unhideWhenUsed="1"/>
+    <w:lsdException w:name="List 2" w:semiHidden="1" w:unhideWhenUsed="1"/>
+    <w:lsdException w:name="List 3" w:semiHidden="1" w:unhideWhenUsed="1"/>
+    <w:lsdException w:name="List 4" w:semiHidden="1" w:unhideWhenUsed="1"/>
+    <w:lsdException w:name="List 5" w:semiHidden="1" w:unhideWhenUsed="1"/>
+    <w:lsdException w:name="List Bullet 2" w:semiHidden="1" w:unhideWhenUsed="1"/>
+    <w:lsdException w:name="List Bullet 3" w:semiHidden="1" w:unhideWhenUsed="1"/>
+    <w:lsdException w:name="List Bullet 4" w:semiHidden="1" w:unhideWhenUsed="1"/>
+    <w:lsdException w:name="List Bullet 5" w:semiHidden="1" w:unhideWhenUsed="1"/>
+    <w:lsdException w:name="List Number 2" w:semiHidden="1" w:unhideWhenUsed="1"/>
+    <w:lsdException w:name="List Number 3" w:semiHidden="1" w:unhideWhenUsed="1"/>
+    <w:lsdException w:name="List Number 4" w:semiHidden="1" w:unhideWhenUsed="1"/>
+    <w:lsdException w:name="List Number 5" w:semiHidden="1" w:unhideWhenUsed="1"/>
+    <w:lsdException w:name="Title" w:uiPriority="10" w:qFormat="1"/>
+    <w:lsdException w:name="Closing" w:semiHidden="1" w:unhideWhenUsed="1"/>
+    <w:lsdException w:name="Signature" w:semiHidden="1" w:unhideWhenUsed="1"/>
+    <w:lsdException w:name="Default Paragraph Font" w:semiHidden="1" w:uiPriority="1" w:unhideWhenUsed="1"/>
+    <w:lsdException w:name="Body Text" w:semiHidden="1" w:unhideWhenUsed="1"/>
+    <w:lsdException w:name="Body Text Indent" w:semiHidden="1" w:unhideWhenUsed="1"/>
+    <w:lsdException w:name="List Continue" w:semiHidden="1" w:unhideWhenUsed="1"/>
+    <w:lsdException w:name="List Continue 2" w:semiHidden="1" w:unhideWhenUsed="1"/>
+    <w:lsdException w:name="List Continue 3" w:semiHidden="1" w:unhideWhenUsed="1"/>
+    <w:lsdException w:name="List Continue 4" w:semiHidden="1" w:unhideWhenUsed="1"/>
+    <w:lsdException w:name="List Continue 5" w:semiHidden="1" w:unhideWhenUsed="1"/>
+    <w:lsdException w:name="Message Header" w:semiHidden="1" w:unhideWhenUsed="1"/>
+    <w:lsdException w:name="Subtitle" w:uiPriority="11" w:qFormat="1"/>
+    <w:lsdException w:name="Salutation" w:semiHidden="1" w:unhideWhenUsed="1"/>
+    <w:lsdException w:name="Date" w:semiHidden="1" w:unhideWhenUsed="1"/>
+    <w:lsdException w:name="Body Text First Indent" w:semiHidden="1" w:unhideWhenUsed="1"/>
+    <w:lsdException w:name="Body Text First Indent 2" w:semiHidden="1" w:unhideWhenUsed="1"/>
+    <w:lsdException w:name="Note Heading" w:semiHidden="1" w:unhideWhenUsed="1"/>
+    <w:lsdException w:name="Body Text 2" w:semiHidden="1" w:unhideWhenUsed="1"/>
+    <w:lsdException w:name="Body Text 3" w:semiHidden="1" w:unhideWhenUsed="1"/>
+    <w:lsdException w:name="Body Text Indent 2" w:semiHidden="1" w:unhideWhenUsed="1"/>
+    <w:lsdException w:name="Body Text Indent 3" w:semiHidden="1" w:unhideWhenUsed="1"/>
+    <w:lsdException w:name="Block Text" w:semiHidden="1" w:unhideWhenUsed="1"/>
+    <w:lsdException w:name="Hyperlink" w:semiHidden="1" w:unhideWhenUsed="1"/>
+    <w:lsdException w:name="FollowedHyperlink" w:semiHidden="1" w:unhideWhenUsed="1"/>
+    <w:lsdException w:name="Strong" w:uiPriority="22" w:qFormat="1"/>
+    <w:lsdException w:name="Emphasis" w:uiPriority="20" w:qFormat="1"/>
+    <w:lsdException w:name="Document Map" w:semiHidden="1" w:unhideWhenUsed="1"/>
+    <w:lsdException w:name="Plain Text" w:semiHidden="1" w:unhideWhenUsed="1"/>
+    <w:lsdException w:name="E-mail Signature" w:semiHidden="1" w:unhideWhenUsed="1"/>
+    <w:lsdException w:name="HTML Top of Form" w:semiHidden="1" w:unhideWhenUsed="1"/>
+    <w:lsdException w:name="HTML Bottom of Form" w:semiHidden="1" w:unhideWhenUsed="1"/>
+    <w:lsdException w:name="Normal (Web)" w:semiHidden="1" w:unhideWhenUsed="1"/>
+    <w:lsdException w:name="HTML Acronym" w:semiHidden="1" w:unhideWhenUsed="1"/>
+    <w:lsdException w:name="HTML Address" w:semiHidden="1" w:unhideWhenUsed="1"/>
+    <w:lsdException w:name="HTML Cite" w:semiHidden="1" w:unhideWhenUsed="1"/>
+    <w:lsdException w:name="HTML Code" w:semiHidden="1" w:unhideWhenUsed="1"/>
+    <w:lsdException w:name="HTML Definition" w:semiHidden="1" w:unhideWhenUsed="1"/>
+    <w:lsdException w:name="HTML Keyboard" w:semiHidden="1" w:unhideWhenUsed="1"/>
+    <w:lsdException w:name="HTML Preformatted" w:semiHidden="1" w:unhideWhenUsed="1"/>
+    <w:lsdException w:name="HTML Sample" w:semiHidden="1" w:unhideWhenUsed="1"/>
+    <w:lsdException w:name="HTML Typewriter" w:semiHidden="1" w:unhideWhenUsed="1"/>
+    <w:lsdException w:name="HTML Variable" w:semiHidden="1" w:unhideWhenUsed="1"/>
+    <w:lsdException w:name="Normal Table" w:semiHidden="1" w:unhideWhenUsed="1"/>
+    <w:lsdException w:name="annotation subject" w:semiHidden="1" w:unhideWhenUsed="1"/>
+    <w:lsdException w:name="No List" w:semiHidden="1" w:unhideWhenUsed="1"/>
+    <w:lsdException w:name="Outline List 1" w:semiHidden="1" w:unhideWhenUsed="1"/>
+    <w:lsdException w:name="Outline List 2" w:semiHidden="1" w:unhideWhenUsed="1"/>
+    <w:lsdException w:name="Outline List 3" w:semiHidden="1" w:unhideWhenUsed="1"/>
+    <w:lsdException w:name="Table Simple 1" w:semiHidden="1" w:unhideWhenUsed="1"/>
+    <w:lsdException w:name="Table Simple 2" w:semiHidden="1" w:unhideWhenUsed="1"/>
+    <w:lsdException w:name="Table Simple 3" w:semiHidden="1" w:unhideWhenUsed="1"/>
+    <w:lsdException w:name="Table Classic 1" w:semiHidden="1" w:unhideWhenUsed="1"/>
+    <w:lsdException w:name="Table Classic 2" w:semiHidden="1" w:unhideWhenUsed="1"/>
+    <w:lsdException w:name="Table Classic 3" w:semiHidden="1" w:unhideWhenUsed="1"/>
+    <w:lsdException w:name="Table Classic 4" w:semiHidden="1" w:unhideWhenUsed="1"/>
+    <w:lsdException w:name="Table Colorful 1" w:semiHidden="1" w:unhideWhenUsed="1"/>
+    <w:lsdException w:name="Table Colorful 2" w:semiHidden="1" w:unhideWhenUsed="1"/>
+    <w:lsdException w:name="Table Colorful 3" w:semiHidden="1" w:unhideWhenUsed="1"/>
+    <w:lsdException w:name="Table Columns 1" w:semiHidden="1" w:unhideWhenUsed="1"/>
+    <w:lsdException w:name="Table Columns 2" w:semiHidden="1" w:unhideWhenUsed="1"/>
+    <w:lsdException w:name="Table Columns 3" w:semiHidden="1" w:unhideWhenUsed="1"/>
+    <w:lsdException w:name="Table Columns 4" w:semiHidden="1" w:unhideWhenUsed="1"/>
+    <w:lsdException w:name="Table Columns 5" w:semiHidden="1" w:unhideWhenUsed="1"/>
+    <w:lsdException w:name="Table Grid 1" w:semiHidden="1" w:unhideWhenUsed="1"/>
+    <w:lsdException w:name="Table Grid 2" w:semiHidden="1" w:unhideWhenUsed="1"/>
+    <w:lsdException w:name="Table Grid 3" w:semiHidden="1" w:unhideWhenUsed="1"/>
+    <w:lsdException w:name="Table Grid 4" w:semiHidden="1" w:unhideWhenUsed="1"/>
+    <w:lsdException w:name="Table Grid 5" w:semiHidden="1" w:unhideWhenUsed="1"/>
+    <w:lsdException w:name="Table Grid 6" w:semiHidden="1" w:unhideWhenUsed="1"/>
+    <w:lsdException w:name="Table Grid 7" w:semiHidden="1" w:unhideWhenUsed="1"/>
+    <w:lsdException w:name="Table Grid 8" w:semiHidden="1" w:unhideWhenUsed="1"/>
+    <w:lsdException w:name="Table List 1" w:semiHidden="1" w:unhideWhenUsed="1"/>
+    <w:lsdException w:name="Table List 2" w:semiHidden="1" w:unhideWhenUsed="1"/>
+    <w:lsdException w:name="Table List 3" w:semiHidden="1" w:unhideWhenUsed="1"/>
+    <w:lsdException w:name="Table List 4" w:semiHidden="1" w:unhideWhenUsed="1"/>
+    <w:lsdException w:name="Table List 5" w:semiHidden="1" w:unhideWhenUsed="1"/>
+    <w:lsdException w:name="Table List 6" w:semiHidden="1" w:unhideWhenUsed="1"/>
+    <w:lsdException w:name="Table List 7" w:semiHidden="1" w:unhideWhenUsed="1"/>
+    <w:lsdException w:name="Table List 8" w:semiHidden="1" w:unhideWhenUsed="1"/>
+    <w:lsdException w:name="Table 3D effects 1" w:semiHidden="1" w:unhideWhenUsed="1"/>
+    <w:lsdException w:name="Table 3D effects 2" w:semiHidden="1" w:unhideWhenUsed="1"/>
+    <w:lsdException w:name="Table 3D effects 3" w:semiHidden="1" w:unhideWhenUsed="1"/>
+    <w:lsdException w:name="Table Contemporary" w:semiHidden="1" w:unhideWhenUsed="1"/>
+    <w:lsdException w:name="Table Elegant" w:semiHidden="1" w:unhideWhenUsed="1"/>
+    <w:lsdException w:name="Table Professional" w:semiHidden="1" w:unhideWhenUsed="1"/>
+    <w:lsdException w:name="Table Subtle 1" w:semiHidden="1" w:unhideWhenUsed="1"/>
+    <w:lsdException w:name="Table Subtle 2" w:semiHidden="1" w:unhideWhenUsed="1"/>
+    <w:lsdException w:name="Table Web 1" w:semiHidden="1" w:unhideWhenUsed="1"/>
+    <w:lsdException w:name="Table Web 2" w:semiHidden="1" w:unhideWhenUsed="1"/>
+    <w:lsdException w:name="Table Web 3" w:semiHidden="1" w:unhideWhenUsed="1"/>
+    <w:lsdException w:name="Balloon Text" w:semiHidden="1" w:unhideWhenUsed="1"/>
+    <w:lsdException w:name="Table Grid" w:uiPriority="39"/>
+    <w:lsdException w:name="Table Theme" w:semiHidden="1" w:unhideWhenUsed="1"/>
+    <w:lsdException w:name="Placeholder Text" w:semiHidden="1"/>
+    <w:lsdException w:name="No Spacing" w:uiPriority="1" w:qFormat="1"/>
+    <w:lsdException w:name="Light Shading" w:uiPriority="60"/>
+    <w:lsdException w:name="Light List" w:uiPriority="61"/>
+    <w:lsdException w:name="Light Grid" w:uiPriority="62"/>
+    <w:lsdException w:name="Medium Shading 1" w:uiPriority="63"/>
+    <w:lsdException w:name="Medium Shading 2" w:uiPriority="64"/>
+    <w:lsdException w:name="Medium List 1" w:uiPriority="65"/>
+    <w:lsdException w:name="Medium List 2" w:uiPriority="66"/>
+    <w:lsdException w:name="Medium Grid 1" w:uiPriority="67"/>
+    <w:lsdException w:name="Medium Grid 2" w:uiPriority="68"/>
+    <w:lsdException w:name="Medium Grid 3" w:uiPriority="69"/>
+    <w:lsdException w:name="Dark List" w:uiPriority="70"/>
+    <w:lsdException w:name="Colorful Shading" w:uiPriority="71"/>
+    <w:lsdException w:name="Colorful List" w:uiPriority="72"/>
+    <w:lsdException w:name="Colorful Grid" w:uiPriority="73"/>
+    <w:lsdException w:name="Light Shading Accent 1" w:uiPriority="60"/>
+    <w:lsdException w:name="Light List Accent 1" w:uiPriority="61"/>
+    <w:lsdException w:name="Light Grid Accent 1" w:uiPriority="62"/>
+    <w:lsdException w:name="Medium Shading 1 Accent 1" w:uiPriority="63"/>
+    <w:lsdException w:name="Medium Shading 2 Accent 1" w:uiPriority="64"/>
+    <w:lsdException w:name="Medium List 1 Accent 1" w:uiPriority="65"/>
+    <w:lsdException w:name="Revision" w:semiHidden="1"/>
+    <w:lsdException w:name="List Paragraph" w:uiPriority="34" w:qFormat="1"/>
+    <w:lsdException w:name="Quote" w:uiPriority="29" w:qFormat="1"/>
+    <w:lsdException w:name="Intense Quote" w:uiPriority="30" w:qFormat="1"/>
+    <w:lsdException w:name="Medium List 2 Accent 1" w:uiPriority="66"/>
+    <w:lsdException w:name="Medium Grid 1 Accent 1" w:uiPriority="67"/>
+    <w:lsdException w:name="Medium Grid 2 Accent 1" w:uiPriority="68"/>
+    <w:lsdException w:name="Medium Grid 3 Accent 1" w:uiPriority="69"/>
+    <w:lsdException w:name="Dark List Accent 1" w:uiPriority="70"/>
+    <w:lsdException w:name="Colorful Shading Accent 1" w:uiPriority="71"/>
+    <w:lsdException w:name="Colorful List Accent 1" w:uiPriority="72"/>
+    <w:lsdException w:name="Colorful Grid Accent 1" w:uiPriority="73"/>
+    <w:lsdException w:name="Light Shading Accent 2" w:uiPriority="60"/>
+    <w:lsdException w:name="Light List Accent 2" w:uiPriority="61"/>
+    <w:lsdException w:name="Light Grid Accent 2" w:uiPriority="62"/>
+    <w:lsdException w:name="Medium Shading 1 Accent 2" w:uiPriority="63"/>
+    <w:lsdException w:name="Medium Shading 2 Accent 2" w:uiPriority="64"/>
+    <w:lsdException w:name="Medium List 1 Accent 2" w:uiPriority="65"/>
+    <w:lsdException w:name="Medium List 2 Accent 2" w:uiPriority="66"/>
+    <w:lsdException w:name="Medium Grid 1 Accent 2" w:uiPriority="67"/>
+    <w:lsdException w:name="Medium Grid 2 Accent 2" w:uiPriority="68"/>
+    <w:lsdException w:name="Medium Grid 3 Accent 2" w:uiPriority="69"/>
+    <w:lsdException w:name="Dark List Accent 2" w:uiPriority="70"/>
+    <w:lsdException w:name="Colorful Shading Accent 2" w:uiPriority="71"/>
+    <w:lsdException w:name="Colorful List Accent 2" w:uiPriority="72"/>
+    <w:lsdException w:name="Colorful Grid Accent 2" w:uiPriority="73"/>
+    <w:lsdException w:name="Light Shading Accent 3" w:uiPriority="60"/>
+    <w:lsdException w:name="Light List Accent 3" w:uiPriority="61"/>
+    <w:lsdException w:name="Light Grid Accent 3" w:uiPriority="62"/>
+    <w:lsdException w:name="Medium Shading 1 Accent 3" w:uiPriority="63"/>
+    <w:lsdException w:name="Medium Shading 2 Accent 3" w:uiPriority="64"/>
+    <w:lsdException w:name="Medium List 1 Accent 3" w:uiPriority="65"/>
+    <w:lsdException w:name="Medium List 2 Accent 3" w:uiPriority="66"/>
+    <w:lsdException w:name="Medium Grid 1 Accent 3" w:uiPriority="67"/>
+    <w:lsdException w:name="Medium Grid 2 Accent 3" w:uiPriority="68"/>
+    <w:lsdException w:name="Medium Grid 3 Accent 3" w:uiPriority="69"/>
+    <w:lsdException w:name="Dark List Accent 3" w:uiPriority="70"/>
+    <w:lsdException w:name="Colorful Shading Accent 3" w:uiPriority="71"/>
+    <w:lsdException w:name="Colorful List Accent 3" w:uiPriority="72"/>
+    <w:lsdException w:name="Colorful Grid Accent 3" w:uiPriority="73"/>
+    <w:lsdException w:name="Light Shading Accent 4" w:uiPriority="60"/>
+    <w:lsdException w:name="Light List Accent 4" w:uiPriority="61"/>
+    <w:lsdException w:name="Light Grid Accent 4" w:uiPriority="62"/>
+    <w:lsdException w:name="Medium Shading 1 Accent 4" w:uiPriority="63"/>
+    <w:lsdException w:name="Medium Shading 2 Accent 4" w:uiPriority="64"/>
+    <w:lsdException w:name="Medium List 1 Accent 4" w:uiPriority="65"/>
+    <w:lsdException w:name="Medium List 2 Accent 4" w:uiPriority="66"/>
+    <w:lsdException w:name="Medium Grid 1 Accent 4" w:uiPriority="67"/>
+    <w:lsdException w:name="Medium Grid 2 Accent 4" w:uiPriority="68"/>
+    <w:lsdException w:name="Medium Grid 3 Accent 4" w:uiPriority="69"/>
+    <w:lsdException w:name="Dark List Accent 4" w:uiPriority="70"/>
+    <w:lsdException w:name="Colorful Shading Accent 4" w:uiPriority="71"/>
+    <w:lsdException w:name="Colorful List Accent 4" w:uiPriority="72"/>
+    <w:lsdException w:name="Colorful Grid Accent 4" w:uiPriority="73"/>
+    <w:lsdException w:name="Light Shading Accent 5" w:uiPriority="60"/>
+    <w:lsdException w:name="Light List Accent 5" w:uiPriority="61"/>
+    <w:lsdException w:name="Light Grid Accent 5" w:uiPriority="62"/>
+    <w:lsdException w:name="Medium Shading 1 Accent 5" w:uiPriority="63"/>
+    <w:lsdException w:name="Medium Shading 2 Accent 5" w:uiPriority="64"/>
+    <w:lsdException w:name="Medium List 1 Accent 5" w:uiPriority="65"/>
+    <w:lsdException w:name="Medium List 2 Accent 5" w:uiPriority="66"/>
+    <w:lsdException w:name="Medium Grid 1 Accent 5" w:uiPriority="67"/>
+    <w:lsdException w:name="Medium Grid 2 Accent 5" w:uiPriority="68"/>
+    <w:lsdException w:name="Medium Grid 3 Accent 5" w:uiPriority="69"/>
+    <w:lsdException w:name="Dark List Accent 5" w:uiPriority="70"/>
+    <w:lsdException w:name="Colorful Shading Accent 5" w:uiPriority="71"/>
+    <w:lsdException w:name="Colorful List Accent 5" w:uiPriority="72"/>
+    <w:lsdException w:name="Colorful Grid Accent 5" w:uiPriority="73"/>
+    <w:lsdException w:name="Light Shading Accent 6" w:uiPriority="60"/>
+    <w:lsdException w:name="Light List Accent 6" w:uiPriority="61"/>
+    <w:lsdException w:name="Light Grid Accent 6" w:uiPriority="62"/>
+    <w:lsdException w:name="Medium Shading 1 Accent 6" w:uiPriority="63"/>
+    <w:lsdException w:name="Medium Shading 2 Accent 6" w:uiPriority="64"/>
+    <w:lsdException w:name="Medium List 1 Accent 6" w:uiPriority="65"/>
+    <w:lsdException w:name="Medium List 2 Accent 6" w:uiPriority="66"/>
+    <w:lsdException w:name="Medium Grid 1 Accent 6" w:uiPriority="67"/>
+    <w:lsdException w:name="Medium Grid 2 Accent 6" w:uiPriority="68"/>
+    <w:lsdException w:name="Medium Grid 3 Accent 6" w:uiPriority="69"/>
+    <w:lsdException w:name="Dark List Accent 6" w:uiPriority="70"/>
+    <w:lsdException w:name="Colorful Shading Accent 6" w:uiPriority="71"/>
+    <w:lsdException w:name="Colorful List Accent 6" w:uiPriority="72"/>
+    <w:lsdException w:name="Colorful Grid Accent 6" w:uiPriority="73"/>
+    <w:lsdException w:name="Subtle Emphasis" w:uiPriority="19" w:qFormat="1"/>
+    <w:lsdException w:name="Intense Emphasis" w:uiPriority="21" w:qFormat="1"/>
+    <w:lsdException w:name="Subtle Reference" w:uiPriority="31" w:qFormat="1"/>
+    <w:lsdException w:name="Intense Reference" w:uiPriority="32" w:qFormat="1"/>
+    <w:lsdException w:name="Book Title" w:uiPriority="33" w:qFormat="1"/>
+    <w:lsdException w:name="Bibliography" w:semiHidden="1" w:uiPriority="37" w:unhideWhenUsed="1"/>
+    <w:lsdException w:name="TOC Heading" w:semiHidden="1" w:uiPriority="39" w:unhideWhenUsed="1" w:qFormat="1"/>
+    <w:lsdException w:name="Plain Table 1" w:uiPriority="41"/>
+    <w:lsdException w:name="Plain Table 2" w:uiPriority="42"/>
+    <w:lsdException w:name="Plain Table 3" w:uiPriority="43"/>
+    <w:lsdException w:name="Plain Table 4" w:uiPriority="44"/>
+    <w:lsdException w:name="Plain Table 5" w:uiPriority="45"/>
+    <w:lsdException w:name="Grid Table Light" w:uiPriority="40"/>
+    <w:lsdException w:name="Grid Table 1 Light" w:uiPriority="46"/>
+    <w:lsdException w:name="Grid Table 2" w:uiPriority="47"/>
+    <w:lsdException w:name="Grid Table 3" w:uiPriority="48"/>
+    <w:lsdException w:name="Grid Table 4" w:uiPriority="49"/>
+    <w:lsdException w:name="Grid Table 5 Dark" w:uiPriority="50"/>
+    <w:lsdException w:name="Grid Table 6 Colorful" w:uiPriority="51"/>
+    <w:lsdException w:name="Grid Table 7 Colorful" w:uiPriority="52"/>
+    <w:lsdException w:name="Grid Table 1 Light Accent 1" w:uiPriority="46"/>
+    <w:lsdException w:name="Grid Table 2 Accent 1" w:uiPriority="47"/>
+    <w:lsdException w:name="Grid Table 3 Accent 1" w:uiPriority="48"/>
+    <w:lsdException w:name="Grid Table 4 Accent 1" w:uiPriority="49"/>
+    <w:lsdException w:name="Grid Table 5 Dark Accent 1" w:uiPriority="50"/>
+    <w:lsdException w:name="Grid Table 6 Colorful Accent 1" w:uiPriority="51"/>
+    <w:lsdException w:name="Grid Table 7 Colorful Accent 1" w:uiPriority="52"/>
+    <w:lsdException w:name="Grid Table 1 Light Accent 2" w:uiPriority="46"/>
+    <w:lsdException w:name="Grid Table 2 Accent 2" w:uiPriority="47"/>
+    <w:lsdException w:name="Grid Table 3 Accent 2" w:uiPriority="48"/>
+    <w:lsdException w:name="Grid Table 4 Accent 2" w:uiPriority="49"/>
+    <w:lsdException w:name="Grid Table 5 Dark Accent 2" w:uiPriority="50"/>
+    <w:lsdException w:name="Grid Table 6 Colorful Accent 2" w:uiPriority="51"/>
+    <w:lsdException w:name="Grid Table 7 Colorful Accent 2" w:uiPriority="52"/>
+    <w:lsdException w:name="Grid Table 1 Light Accent 3" w:uiPriority="46"/>
+    <w:lsdException w:name="Grid Table 2 Accent 3" w:uiPriority="47"/>
+    <w:lsdException w:name="Grid Table 3 Accent 3" w:uiPriority="48"/>
+    <w:lsdException w:name="Grid Table 4 Accent 3" w:uiPriority="49"/>
+    <w:lsdException w:name="Grid Table 5 Dark Accent 3" w:uiPriority="50"/>
+    <w:lsdException w:name="Grid Table 6 Colorful Accent 3" w:uiPriority="51"/>
+    <w:lsdException w:name="Grid Table 7 Colorful Accent 3" w:uiPriority="52"/>
+    <w:lsdException w:name="Grid Table 1 Light Accent 4" w:uiPriority="46"/>
+    <w:lsdException w:name="Grid Table 2 Accent 4" w:uiPriority="47"/>
+    <w:lsdException w:name="Grid Table 3 Accent 4" w:uiPriority="48"/>
+    <w:lsdException w:name="Grid Table 4 Accent 4" w:uiPriority="49"/>
+    <w:lsdException w:name="Grid Table 5 Dark Accent 4" w:uiPriority="50"/>
+    <w:lsdException w:name="Grid Table 6 Colorful Accent 4" w:uiPriority="51"/>
+    <w:lsdException w:name="Grid Table 7 Colorful Accent 4" w:uiPriority="52"/>
+    <w:lsdException w:name="Grid Table 1 Light Accent 5" w:uiPriority="46"/>
+    <w:lsdException w:name="Grid Table 2 Accent 5" w:uiPriority="47"/>
+    <w:lsdException w:name="Grid Table 3 Accent 5" w:uiPriority="48"/>
+    <w:lsdException w:name="Grid Table 4 Accent 5" w:uiPriority="49"/>
+    <w:lsdException w:name="Grid Table 5 Dark Accent 5" w:uiPriority="50"/>
+    <w:lsdException w:name="Grid Table 6 Colorful Accent 5" w:uiPriority="51"/>
+    <w:lsdException w:name="Grid Table 7 Colorful Accent 5" w:uiPriority="52"/>
+    <w:lsdException w:name="Grid Table 1 Light Accent 6" w:uiPriority="46"/>
+    <w:lsdException w:name="Grid Table 2 Accent 6" w:uiPriority="47"/>
+    <w:lsdException w:name="Grid Table 3 Accent 6" w:uiPriority="48"/>
+    <w:lsdException w:name="Grid Table 4 Accent 6" w:uiPriority="49"/>
+    <w:lsdException w:name="Grid Table 5 Dark Accent 6" w:uiPriority="50"/>
+    <w:lsdException w:name="Grid Table 6 Colorful Accent 6" w:uiPriority="51"/>
+    <w:lsdException w:name="Grid Table 7 Colorful Accent 6" w:uiPriority="52"/>
+    <w:lsdException w:name="List Table 1 Light" w:uiPriority="46"/>
+    <w:lsdException w:name="List Table 2" w:uiPriority="47"/>
+    <w:lsdException w:name="List Table 3" w:uiPriority="48"/>
+    <w:lsdException w:name="List Table 4" w:uiPriority="49"/>
+    <w:lsdException w:name="List Table 5 Dark" w:uiPriority="50"/>
+    <w:lsdException w:name="List Table 6 Colorful" w:uiPriority="51"/>
+    <w:lsdException w:name="List Table 7 Colorful" w:uiPriority="52"/>
+    <w:lsdException w:name="List Table 1 Light Accent 1" w:uiPriority="46"/>
+    <w:lsdException w:name="List Table 2 Accent 1" w:uiPriority="47"/>
+    <w:lsdException w:name="List Table 3 Accent 1" w:uiPriority="48"/>
+    <w:lsdException w:name="List Table 4 Accent 1" w:uiPriority="49"/>
+    <w:lsdException w:name="List Table 5 Dark Accent 1" w:uiPriority="50"/>
+    <w:lsdException w:name="List Table 6 Colorful Accent 1" w:uiPriority="51"/>
+    <w:lsdException w:name="List Table 7 Colorful Accent 1" w:uiPriority="52"/>
+    <w:lsdException w:name="List Table 1 Light Accent 2" w:uiPriority="46"/>
+    <w:lsdException w:name="List Table 2 Accent 2" w:uiPriority="47"/>
+    <w:lsdException w:name="List Table 3 Accent 2" w:uiPriority="48"/>
+    <w:lsdException w:name="List Table 4 Accent 2" w:uiPriority="49"/>
+    <w:lsdException w:name="List Table 5 Dark Accent 2" w:uiPriority="50"/>
+    <w:lsdException w:name="List Table 6 Colorful Accent 2" w:uiPriority="51"/>
+    <w:lsdException w:name="List Table 7 Colorful Accent 2" w:uiPriority="52"/>
+    <w:lsdException w:name="List Table 1 Light Accent 3" w:uiPriority="46"/>
+    <w:lsdException w:name="List Table 2 Accent 3" w:uiPriority="47"/>
+    <w:lsdException w:name="List Table 3 Accent 3" w:uiPriority="48"/>
+    <w:lsdException w:name="List Table 4 Accent 3" w:uiPriority="49"/>
+    <w:lsdException w:name="List Table 5 Dark Accent 3" w:uiPriority="50"/>
+    <w:lsdException w:name="List Table 6 Colorful Accent 3" w:uiPriority="51"/>
+    <w:lsdException w:name="List Table 7 Colorful Accent 3" w:uiPriority="52"/>
+    <w:lsdException w:name="List Table 1 Light Accent 4" w:uiPriority="46"/>
+    <w:lsdException w:name="List Table 2 Accent 4" w:uiPriority="47"/>
+    <w:lsdException w:name="List Table 3 Accent 4" w:uiPriority="48"/>
+    <w:lsdException w:name="List Table 4 Accent 4" w:uiPriority="49"/>
+    <w:lsdException w:name="List Table 5 Dark Accent 4" w:uiPriority="50"/>
+    <w:lsdException w:name="List Table 6 Colorful Accent 4" w:uiPriority="51"/>
+    <w:lsdException w:name="List Table 7 Colorful Accent 4" w:uiPriority="52"/>
+    <w:lsdException w:name="List Table 1 Light Accent 5" w:uiPriority="46"/>
+    <w:lsdException w:name="List Table 2 Accent 5" w:uiPriority="47"/>
+    <w:lsdException w:name="List Table 3 Accent 5" w:uiPriority="48"/>
+    <w:lsdException w:name="List Table 4 Accent 5" w:uiPriority="49"/>
+    <w:lsdException w:name="List Table 5 Dark Accent 5" w:uiPriority="50"/>
+    <w:lsdException w:name="List Table 6 Colorful Accent 5" w:uiPriority="51"/>
+    <w:lsdException w:name="List Table 7 Colorful Accent 5" w:uiPriority="52"/>
+    <w:lsdException w:name="List Table 1 Light Accent 6" w:uiPriority="46"/>
+    <w:lsdException w:name="List Table 2 Accent 6" w:uiPriority="47"/>
+    <w:lsdException w:name="List Table 3 Accent 6" w:uiPriority="48"/>
+    <w:lsdException w:name="List Table 4 Accent 6" w:uiPriority="49"/>
+    <w:lsdException w:name="List Table 5 Dark Accent 6" w:uiPriority="50"/>
+    <w:lsdException w:name="List Table 6 Colorful Accent 6" w:uiPriority="51"/>
+    <w:lsdException w:name="List Table 7 Colorful Accent 6" w:uiPriority="52"/>
   </w:latentStyles>
   <w:style w:type="paragraph" w:default="1" w:styleId="Normal">
     <w:name w:val="Normal"/>
@@ -3072,7 +4050,7 @@
   <a:extraClrSchemeLst/>
   <a:extLst>
     <a:ext uri="{05A4C25C-085E-4340-85A3-A5531E510DB2}">
-      <thm15:themeFamily xmlns:thm15="http://schemas.microsoft.com/office/thememl/2012/main" xmlns="" name="Office Theme" id="{62F939B6-93AF-4DB8-9C6B-D6C7DFDC589F}" vid="{4A3C46E8-61CC-4603-A589-7422A47A8E4A}"/>
+      <thm15:themeFamily xmlns:thm15="http://schemas.microsoft.com/office/thememl/2012/main" name="Office Theme" id="{62F939B6-93AF-4DB8-9C6B-D6C7DFDC589F}" vid="{4A3C46E8-61CC-4603-A589-7422A47A8E4A}"/>
     </a:ext>
   </a:extLst>
 </a:theme>

</xml_diff>